<commit_message>
Added SweetAlert2 Js Lib
</commit_message>
<xml_diff>
--- a/Docs/Blazor_notes.docx
+++ b/Docs/Blazor_notes.docx
@@ -1096,7 +1096,7 @@
           <v:shape id="_x0000_i1025" type="#_x0000_t75" style="width:393pt;height:262.5pt" o:ole="" filled="t" fillcolor="#cfcdcd [2894]">
             <v:imagedata r:id="rId5" o:title=""/>
           </v:shape>
-          <o:OLEObject Type="Embed" ProgID="Word.OpenDocumentText.12" ShapeID="_x0000_i1025" DrawAspect="Content" ObjectID="_1655299584" r:id="rId6"/>
+          <o:OLEObject Type="Embed" ProgID="Word.OpenDocumentText.12" ShapeID="_x0000_i1025" DrawAspect="Content" ObjectID="_1655373231" r:id="rId6"/>
         </w:object>
       </w:r>
     </w:p>
@@ -1377,7 +1377,7 @@
           <v:shape id="_x0000_i1026" type="#_x0000_t75" style="width:300.75pt;height:293.25pt" o:ole="" filled="t" fillcolor="#cfcdcd [2894]">
             <v:imagedata r:id="rId7" o:title=""/>
           </v:shape>
-          <o:OLEObject Type="Embed" ProgID="Word.OpenDocumentText.12" ShapeID="_x0000_i1026" DrawAspect="Content" ObjectID="_1655299585" r:id="rId8"/>
+          <o:OLEObject Type="Embed" ProgID="Word.OpenDocumentText.12" ShapeID="_x0000_i1026" DrawAspect="Content" ObjectID="_1655373232" r:id="rId8"/>
         </w:object>
       </w:r>
     </w:p>
@@ -1428,7 +1428,7 @@
           <v:shape id="_x0000_i1027" type="#_x0000_t75" style="width:304.5pt;height:108.75pt" o:ole="" filled="t" fillcolor="#cfcdcd [2894]">
             <v:imagedata r:id="rId9" o:title=""/>
           </v:shape>
-          <o:OLEObject Type="Embed" ProgID="Word.OpenDocumentText.12" ShapeID="_x0000_i1027" DrawAspect="Content" ObjectID="_1655299586" r:id="rId10"/>
+          <o:OLEObject Type="Embed" ProgID="Word.OpenDocumentText.12" ShapeID="_x0000_i1027" DrawAspect="Content" ObjectID="_1655373233" r:id="rId10"/>
         </w:object>
       </w:r>
     </w:p>
@@ -3157,8 +3157,6 @@
         </w:rPr>
         <w:t>IdentityT</w:t>
       </w:r>
-      <w:bookmarkStart w:id="3" w:name="_GoBack"/>
-      <w:bookmarkEnd w:id="3"/>
       <w:r>
         <w:rPr>
           <w:rFonts w:ascii="Consolas" w:hAnsi="Consolas" w:cs="Consolas"/>
@@ -3178,6 +3176,62 @@
           <w:szCs w:val="19"/>
           <w:lang w:val="en-GB"/>
         </w:rPr>
+        <w:t xml:space="preserve"> </w:t>
+      </w:r>
+      <w:r>
+        <w:rPr>
+          <w:lang w:val="en-GB"/>
+        </w:rPr>
+        <w:t>(or</w:t>
+      </w:r>
+      <w:r>
+        <w:rPr>
+          <w:rFonts w:ascii="Consolas" w:hAnsi="Consolas" w:cs="Consolas"/>
+          <w:color w:val="000000"/>
+          <w:sz w:val="19"/>
+          <w:szCs w:val="19"/>
+          <w:lang w:val="en-GB"/>
+        </w:rPr>
+        <w:t xml:space="preserve"> </w:t>
+      </w:r>
+      <w:r>
+        <w:rPr>
+          <w:rFonts w:ascii="Consolas" w:hAnsi="Consolas" w:cs="Consolas"/>
+          <w:b/>
+          <w:color w:val="000000"/>
+          <w:sz w:val="19"/>
+          <w:szCs w:val="19"/>
+          <w:lang w:val="en-GB"/>
+        </w:rPr>
+        <w:t xml:space="preserve">Add-Migration </w:t>
+      </w:r>
+      <w:proofErr w:type="spellStart"/>
+      <w:r>
+        <w:rPr>
+          <w:rFonts w:ascii="Consolas" w:hAnsi="Consolas" w:cs="Consolas"/>
+          <w:b/>
+          <w:color w:val="000000"/>
+          <w:sz w:val="19"/>
+          <w:szCs w:val="19"/>
+          <w:lang w:val="en-GB"/>
+        </w:rPr>
+        <w:t>IdentityTables</w:t>
+      </w:r>
+      <w:proofErr w:type="spellEnd"/>
+      <w:r>
+        <w:rPr>
+          <w:lang w:val="en-GB"/>
+        </w:rPr>
+        <w:t>)</w:t>
+      </w:r>
+      <w:r>
+        <w:rPr>
+          <w:rFonts w:ascii="Consolas" w:hAnsi="Consolas" w:cs="Consolas"/>
+          <w:color w:val="000000"/>
+          <w:sz w:val="19"/>
+          <w:szCs w:val="19"/>
+          <w:lang w:val="en-GB"/>
+        </w:rPr>
         <w:br/>
       </w:r>
       <w:r>
@@ -3251,6 +3305,49 @@
           <w:lang w:val="en-GB"/>
         </w:rPr>
         <w:t xml:space="preserve"> database update</w:t>
+      </w:r>
+      <w:r>
+        <w:rPr>
+          <w:rFonts w:ascii="Consolas" w:hAnsi="Consolas" w:cs="Consolas"/>
+          <w:color w:val="000000"/>
+          <w:sz w:val="19"/>
+          <w:szCs w:val="19"/>
+          <w:lang w:val="en-GB"/>
+        </w:rPr>
+        <w:t xml:space="preserve"> </w:t>
+      </w:r>
+      <w:r>
+        <w:rPr>
+          <w:lang w:val="en-GB"/>
+        </w:rPr>
+        <w:t>(or</w:t>
+      </w:r>
+      <w:r>
+        <w:rPr>
+          <w:rFonts w:ascii="Consolas" w:hAnsi="Consolas" w:cs="Consolas"/>
+          <w:color w:val="000000"/>
+          <w:sz w:val="19"/>
+          <w:szCs w:val="19"/>
+          <w:lang w:val="en-GB"/>
+        </w:rPr>
+        <w:t xml:space="preserve"> </w:t>
+      </w:r>
+      <w:r>
+        <w:rPr>
+          <w:rFonts w:ascii="Consolas" w:hAnsi="Consolas" w:cs="Consolas"/>
+          <w:b/>
+          <w:color w:val="000000"/>
+          <w:sz w:val="19"/>
+          <w:szCs w:val="19"/>
+          <w:lang w:val="en-GB"/>
+        </w:rPr>
+        <w:t>Update-Database</w:t>
+      </w:r>
+      <w:r>
+        <w:rPr>
+          <w:lang w:val="en-GB"/>
+        </w:rPr>
+        <w:t>)</w:t>
       </w:r>
     </w:p>
     <w:p>
@@ -3303,6 +3400,7 @@
       <w:r>
         <w:rPr>
           <w:rFonts w:ascii="Consolas" w:hAnsi="Consolas" w:cs="Consolas"/>
+          <w:b/>
           <w:color w:val="000000"/>
           <w:sz w:val="19"/>
           <w:szCs w:val="19"/>
@@ -3314,6 +3412,7 @@
       <w:r>
         <w:rPr>
           <w:rFonts w:ascii="Consolas" w:hAnsi="Consolas" w:cs="Consolas"/>
+          <w:b/>
           <w:color w:val="000000"/>
           <w:sz w:val="19"/>
           <w:szCs w:val="19"/>
@@ -3325,6 +3424,7 @@
       <w:r>
         <w:rPr>
           <w:rFonts w:ascii="Consolas" w:hAnsi="Consolas" w:cs="Consolas"/>
+          <w:b/>
           <w:color w:val="000000"/>
           <w:sz w:val="19"/>
           <w:szCs w:val="19"/>
@@ -3336,6 +3436,7 @@
       <w:r>
         <w:rPr>
           <w:rFonts w:ascii="Consolas" w:hAnsi="Consolas" w:cs="Consolas"/>
+          <w:b/>
           <w:color w:val="000000"/>
           <w:sz w:val="19"/>
           <w:szCs w:val="19"/>
@@ -3355,21 +3456,32 @@
         <w:rPr>
           <w:lang w:val="en-GB"/>
         </w:rPr>
-        <w:t xml:space="preserve">The identity tables </w:t>
-      </w:r>
-      <w:proofErr w:type="gramStart"/>
-      <w:r>
-        <w:rPr>
-          <w:lang w:val="en-GB"/>
-        </w:rPr>
-        <w:t>should be now created</w:t>
-      </w:r>
-      <w:proofErr w:type="gramEnd"/>
-      <w:r>
-        <w:rPr>
-          <w:lang w:val="en-GB"/>
-        </w:rPr>
-        <w:t xml:space="preserve"> in our database.</w:t>
+        <w:t xml:space="preserve">Ref. </w:t>
+      </w:r>
+      <w:hyperlink r:id="rId11" w:history="1">
+        <w:r>
+          <w:rPr>
+            <w:rStyle w:val="Hyperlink"/>
+            <w:lang w:val="en-GB"/>
+          </w:rPr>
+          <w:t>https://www.nuget.org/packages/dotnet-ef/</w:t>
+        </w:r>
+      </w:hyperlink>
+    </w:p>
+    <w:p>
+      <w:pPr>
+        <w:ind w:left="1416"/>
+        <w:rPr>
+          <w:lang w:val="en-GB"/>
+        </w:rPr>
+      </w:pPr>
+      <w:bookmarkStart w:id="3" w:name="_GoBack"/>
+      <w:bookmarkEnd w:id="3"/>
+      <w:r>
+        <w:rPr>
+          <w:lang w:val="en-GB"/>
+        </w:rPr>
+        <w:t>The identity tables should be now created in our database.</w:t>
       </w:r>
       <w:r>
         <w:rPr>
@@ -4223,7 +4335,6 @@
   <w:style w:type="character" w:default="1" w:styleId="DefaultParagraphFont">
     <w:name w:val="Default Paragraph Font"/>
     <w:uiPriority w:val="1"/>
-    <w:semiHidden/>
     <w:unhideWhenUsed/>
   </w:style>
   <w:style w:type="table" w:default="1" w:styleId="TableNormal">
@@ -4257,6 +4368,17 @@
       <w:ind w:left="720"/>
       <w:contextualSpacing/>
     </w:pPr>
+  </w:style>
+  <w:style w:type="character" w:styleId="Hyperlink">
+    <w:name w:val="Hyperlink"/>
+    <w:basedOn w:val="DefaultParagraphFont"/>
+    <w:uiPriority w:val="99"/>
+    <w:unhideWhenUsed/>
+    <w:rsid w:val="00C72E9E"/>
+    <w:rPr>
+      <w:color w:val="0563C1" w:themeColor="hyperlink"/>
+      <w:u w:val="single"/>
+    </w:rPr>
   </w:style>
 </w:styles>
 </file>

</xml_diff>

<commit_message>
Updated docs for DevOps
</commit_message>
<xml_diff>
--- a/Docs/Blazor_notes.docx
+++ b/Docs/Blazor_notes.docx
@@ -1111,7 +1111,7 @@
           <v:shape id="_x0000_i1025" type="#_x0000_t75" style="width:393pt;height:262.5pt" o:ole="" filled="t" fillcolor="#cfcdcd [2894]">
             <v:imagedata r:id="rId6" o:title=""/>
           </v:shape>
-          <o:OLEObject Type="Embed" ProgID="Word.OpenDocumentText.12" ShapeID="_x0000_i1025" DrawAspect="Content" ObjectID="_1655715107" r:id="rId7"/>
+          <o:OLEObject Type="Embed" ProgID="Word.OpenDocumentText.12" ShapeID="_x0000_i1025" DrawAspect="Content" ObjectID="_1655723408" r:id="rId7"/>
         </w:object>
       </w:r>
     </w:p>
@@ -1392,7 +1392,7 @@
           <v:shape id="_x0000_i1026" type="#_x0000_t75" style="width:300.75pt;height:293.25pt" o:ole="" filled="t" fillcolor="#cfcdcd [2894]">
             <v:imagedata r:id="rId8" o:title=""/>
           </v:shape>
-          <o:OLEObject Type="Embed" ProgID="Word.OpenDocumentText.12" ShapeID="_x0000_i1026" DrawAspect="Content" ObjectID="_1655715108" r:id="rId9"/>
+          <o:OLEObject Type="Embed" ProgID="Word.OpenDocumentText.12" ShapeID="_x0000_i1026" DrawAspect="Content" ObjectID="_1655723409" r:id="rId9"/>
         </w:object>
       </w:r>
     </w:p>
@@ -1443,7 +1443,7 @@
           <v:shape id="_x0000_i1027" type="#_x0000_t75" style="width:304.5pt;height:108.75pt" o:ole="" filled="t" fillcolor="#cfcdcd [2894]">
             <v:imagedata r:id="rId10" o:title=""/>
           </v:shape>
-          <o:OLEObject Type="Embed" ProgID="Word.OpenDocumentText.12" ShapeID="_x0000_i1027" DrawAspect="Content" ObjectID="_1655715109" r:id="rId11"/>
+          <o:OLEObject Type="Embed" ProgID="Word.OpenDocumentText.12" ShapeID="_x0000_i1027" DrawAspect="Content" ObjectID="_1655723410" r:id="rId11"/>
         </w:object>
       </w:r>
     </w:p>
@@ -12143,7 +12143,7 @@
           <v:shape id="_x0000_i1028" type="#_x0000_t75" style="width:429.75pt;height:357.75pt" o:ole="" filled="t" fillcolor="#cfcdcd [2894]">
             <v:imagedata r:id="rId23" o:title=""/>
           </v:shape>
-          <o:OLEObject Type="Embed" ProgID="Word.OpenDocumentText.12" ShapeID="_x0000_i1028" DrawAspect="Content" ObjectID="_1655715110" r:id="rId24"/>
+          <o:OLEObject Type="Embed" ProgID="Word.OpenDocumentText.12" ShapeID="_x0000_i1028" DrawAspect="Content" ObjectID="_1655723411" r:id="rId24"/>
         </w:object>
       </w:r>
     </w:p>
@@ -12260,7 +12260,7 @@
           <v:shape id="_x0000_i1029" type="#_x0000_t75" style="width:431.25pt;height:263.25pt" o:ole="" filled="t" fillcolor="#cfcdcd [2894]">
             <v:imagedata r:id="rId25" o:title=""/>
           </v:shape>
-          <o:OLEObject Type="Embed" ProgID="Word.OpenDocumentText.12" ShapeID="_x0000_i1029" DrawAspect="Content" ObjectID="_1655715111" r:id="rId26"/>
+          <o:OLEObject Type="Embed" ProgID="Word.OpenDocumentText.12" ShapeID="_x0000_i1029" DrawAspect="Content" ObjectID="_1655723412" r:id="rId26"/>
         </w:object>
       </w:r>
     </w:p>
@@ -12590,7 +12590,7 @@
           <v:shape id="_x0000_i1030" type="#_x0000_t75" style="width:431.25pt;height:147pt;mso-position-vertical:absolute" o:ole="" filled="t" fillcolor="#cfcdcd [2894]">
             <v:imagedata r:id="rId29" o:title=""/>
           </v:shape>
-          <o:OLEObject Type="Embed" ProgID="Word.OpenDocumentText.12" ShapeID="_x0000_i1030" DrawAspect="Content" ObjectID="_1655715112" r:id="rId30"/>
+          <o:OLEObject Type="Embed" ProgID="Word.OpenDocumentText.12" ShapeID="_x0000_i1030" DrawAspect="Content" ObjectID="_1655723413" r:id="rId30"/>
         </w:object>
       </w:r>
     </w:p>
@@ -13991,7 +13991,7 @@
           <v:shape id="_x0000_i1031" type="#_x0000_t75" style="width:343.5pt;height:6in" o:ole="" filled="t" fillcolor="#cfcdcd [2894]">
             <v:imagedata r:id="rId31" o:title=""/>
           </v:shape>
-          <o:OLEObject Type="Embed" ProgID="Word.OpenDocumentText.12" ShapeID="_x0000_i1031" DrawAspect="Content" ObjectID="_1655715113" r:id="rId32"/>
+          <o:OLEObject Type="Embed" ProgID="Word.OpenDocumentText.12" ShapeID="_x0000_i1031" DrawAspect="Content" ObjectID="_1655723414" r:id="rId32"/>
         </w:object>
       </w:r>
     </w:p>
@@ -14640,7 +14640,7 @@
           <v:shape id="_x0000_i1032" type="#_x0000_t75" style="width:326.25pt;height:145.5pt" o:ole="" filled="t" fillcolor="#cfcdcd [2894]">
             <v:imagedata r:id="rId33" o:title=""/>
           </v:shape>
-          <o:OLEObject Type="Embed" ProgID="Word.OpenDocumentText.12" ShapeID="_x0000_i1032" DrawAspect="Content" ObjectID="_1655715114" r:id="rId34"/>
+          <o:OLEObject Type="Embed" ProgID="Word.OpenDocumentText.12" ShapeID="_x0000_i1032" DrawAspect="Content" ObjectID="_1655723415" r:id="rId34"/>
         </w:object>
       </w:r>
     </w:p>
@@ -14668,7 +14668,7 @@
           <v:shape id="_x0000_i1033" type="#_x0000_t75" style="width:326.25pt;height:145.5pt" o:ole="" filled="t" fillcolor="#cfcdcd [2894]">
             <v:imagedata r:id="rId35" o:title=""/>
           </v:shape>
-          <o:OLEObject Type="Embed" ProgID="Word.OpenDocumentText.12" ShapeID="_x0000_i1033" DrawAspect="Content" ObjectID="_1655715115" r:id="rId36"/>
+          <o:OLEObject Type="Embed" ProgID="Word.OpenDocumentText.12" ShapeID="_x0000_i1033" DrawAspect="Content" ObjectID="_1655723416" r:id="rId36"/>
         </w:object>
       </w:r>
     </w:p>
@@ -18592,8 +18592,6 @@
         </w:rPr>
         <w:t xml:space="preserve"> create a standard SQL database script.</w:t>
       </w:r>
-      <w:bookmarkStart w:id="9" w:name="_GoBack"/>
-      <w:bookmarkEnd w:id="9"/>
     </w:p>
     <w:p>
       <w:pPr>
@@ -18612,6 +18610,11 @@
     </w:p>
     <w:p>
       <w:pPr>
+        <w:pStyle w:val="ListParagraph"/>
+        <w:numPr>
+          <w:ilvl w:val="0"/>
+          <w:numId w:val="2"/>
+        </w:numPr>
         <w:tabs>
           <w:tab w:val="left" w:pos="6840"/>
         </w:tabs>
@@ -18619,11 +18622,676 @@
         <w:autoSpaceDN w:val="0"/>
         <w:adjustRightInd w:val="0"/>
         <w:spacing w:after="0" w:line="240" w:lineRule="auto"/>
-        <w:ind w:left="709"/>
-        <w:rPr>
-          <w:lang w:val="en-GB"/>
-        </w:rPr>
-      </w:pPr>
+        <w:rPr>
+          <w:lang w:val="en-GB"/>
+        </w:rPr>
+      </w:pPr>
+      <w:r>
+        <w:rPr>
+          <w:lang w:val="en-GB"/>
+        </w:rPr>
+        <w:t xml:space="preserve">In Azure Storage is possible to </w:t>
+      </w:r>
+      <w:proofErr w:type="spellStart"/>
+      <w:r>
+        <w:rPr>
+          <w:lang w:val="en-GB"/>
+        </w:rPr>
+        <w:t>deply</w:t>
+      </w:r>
+      <w:proofErr w:type="spellEnd"/>
+      <w:r>
+        <w:rPr>
+          <w:lang w:val="en-GB"/>
+        </w:rPr>
+        <w:t xml:space="preserve"> only static sites, not dependent on the server side, ex is </w:t>
+      </w:r>
+      <w:proofErr w:type="spellStart"/>
+      <w:r>
+        <w:rPr>
+          <w:lang w:val="en-GB"/>
+        </w:rPr>
+        <w:t>RockPaperAndScissors</w:t>
+      </w:r>
+      <w:proofErr w:type="spellEnd"/>
+      <w:r>
+        <w:rPr>
+          <w:lang w:val="en-GB"/>
+        </w:rPr>
+        <w:t xml:space="preserve"> game (ref. </w:t>
+      </w:r>
+      <w:hyperlink r:id="rId37" w:history="1">
+        <w:r>
+          <w:rPr>
+            <w:rStyle w:val="Hyperlink"/>
+            <w:lang w:val="en-GB"/>
+          </w:rPr>
+          <w:t>https://github.com/aleph0mc/BlazorRockPaperScissorsGameSol</w:t>
+        </w:r>
+      </w:hyperlink>
+      <w:r>
+        <w:rPr>
+          <w:lang w:val="en-GB"/>
+        </w:rPr>
+        <w:t>)</w:t>
+      </w:r>
+    </w:p>
+    <w:p>
+      <w:pPr>
+        <w:pStyle w:val="ListParagraph"/>
+        <w:numPr>
+          <w:ilvl w:val="1"/>
+          <w:numId w:val="2"/>
+        </w:numPr>
+        <w:tabs>
+          <w:tab w:val="left" w:pos="6840"/>
+        </w:tabs>
+        <w:autoSpaceDE w:val="0"/>
+        <w:autoSpaceDN w:val="0"/>
+        <w:adjustRightInd w:val="0"/>
+        <w:spacing w:after="0" w:line="240" w:lineRule="auto"/>
+        <w:rPr>
+          <w:lang w:val="en-GB"/>
+        </w:rPr>
+      </w:pPr>
+      <w:r>
+        <w:rPr>
+          <w:lang w:val="en-GB"/>
+        </w:rPr>
+        <w:t>Open Azure portal and select Storage Account and create a new one</w:t>
+      </w:r>
+    </w:p>
+    <w:p>
+      <w:pPr>
+        <w:pStyle w:val="ListParagraph"/>
+        <w:numPr>
+          <w:ilvl w:val="1"/>
+          <w:numId w:val="2"/>
+        </w:numPr>
+        <w:tabs>
+          <w:tab w:val="left" w:pos="6840"/>
+        </w:tabs>
+        <w:autoSpaceDE w:val="0"/>
+        <w:autoSpaceDN w:val="0"/>
+        <w:adjustRightInd w:val="0"/>
+        <w:spacing w:after="0" w:line="240" w:lineRule="auto"/>
+        <w:rPr>
+          <w:lang w:val="en-GB"/>
+        </w:rPr>
+      </w:pPr>
+      <w:r>
+        <w:rPr>
+          <w:lang w:val="en-GB"/>
+        </w:rPr>
+        <w:t>Inside the storage account just created select Static Website</w:t>
+      </w:r>
+    </w:p>
+    <w:p>
+      <w:pPr>
+        <w:pStyle w:val="ListParagraph"/>
+        <w:numPr>
+          <w:ilvl w:val="1"/>
+          <w:numId w:val="2"/>
+        </w:numPr>
+        <w:tabs>
+          <w:tab w:val="left" w:pos="6840"/>
+        </w:tabs>
+        <w:autoSpaceDE w:val="0"/>
+        <w:autoSpaceDN w:val="0"/>
+        <w:adjustRightInd w:val="0"/>
+        <w:spacing w:after="0" w:line="240" w:lineRule="auto"/>
+        <w:rPr>
+          <w:lang w:val="en-GB"/>
+        </w:rPr>
+      </w:pPr>
+      <w:r>
+        <w:rPr>
+          <w:lang w:val="en-GB"/>
+        </w:rPr>
+        <w:t xml:space="preserve">Then click on Enabled </w:t>
+      </w:r>
+      <w:r>
+        <w:rPr>
+          <w:lang w:val="en-GB"/>
+        </w:rPr>
+        <w:br/>
+      </w:r>
+      <w:r>
+        <w:rPr>
+          <w:lang w:val="en-GB"/>
+        </w:rPr>
+        <w:drawing>
+          <wp:inline distT="0" distB="0" distL="0" distR="0" wp14:anchorId="7B6603F9" wp14:editId="78F5EF7A">
+            <wp:extent cx="3788410" cy="2362032"/>
+            <wp:effectExtent l="0" t="0" r="2540" b="635"/>
+            <wp:docPr id="10" name="Picture 10"/>
+            <wp:cNvGraphicFramePr>
+              <a:graphicFrameLocks xmlns:a="http://schemas.openxmlformats.org/drawingml/2006/main" noChangeAspect="1"/>
+            </wp:cNvGraphicFramePr>
+            <a:graphic xmlns:a="http://schemas.openxmlformats.org/drawingml/2006/main">
+              <a:graphicData uri="http://schemas.openxmlformats.org/drawingml/2006/picture">
+                <pic:pic xmlns:pic="http://schemas.openxmlformats.org/drawingml/2006/picture">
+                  <pic:nvPicPr>
+                    <pic:cNvPr id="1" name=""/>
+                    <pic:cNvPicPr/>
+                  </pic:nvPicPr>
+                  <pic:blipFill>
+                    <a:blip r:embed="rId38"/>
+                    <a:stretch>
+                      <a:fillRect/>
+                    </a:stretch>
+                  </pic:blipFill>
+                  <pic:spPr>
+                    <a:xfrm>
+                      <a:off x="0" y="0"/>
+                      <a:ext cx="3825316" cy="2385043"/>
+                    </a:xfrm>
+                    <a:prstGeom prst="rect">
+                      <a:avLst/>
+                    </a:prstGeom>
+                  </pic:spPr>
+                </pic:pic>
+              </a:graphicData>
+            </a:graphic>
+          </wp:inline>
+        </w:drawing>
+      </w:r>
+    </w:p>
+    <w:p>
+      <w:pPr>
+        <w:pStyle w:val="ListParagraph"/>
+        <w:tabs>
+          <w:tab w:val="left" w:pos="6840"/>
+        </w:tabs>
+        <w:autoSpaceDE w:val="0"/>
+        <w:autoSpaceDN w:val="0"/>
+        <w:adjustRightInd w:val="0"/>
+        <w:spacing w:after="0" w:line="240" w:lineRule="auto"/>
+        <w:ind w:left="1440"/>
+        <w:rPr>
+          <w:lang w:val="en-GB"/>
+        </w:rPr>
+      </w:pPr>
+    </w:p>
+    <w:p>
+      <w:pPr>
+        <w:pStyle w:val="ListParagraph"/>
+        <w:tabs>
+          <w:tab w:val="left" w:pos="6840"/>
+        </w:tabs>
+        <w:autoSpaceDE w:val="0"/>
+        <w:autoSpaceDN w:val="0"/>
+        <w:adjustRightInd w:val="0"/>
+        <w:spacing w:after="0" w:line="240" w:lineRule="auto"/>
+        <w:ind w:left="1440"/>
+        <w:rPr>
+          <w:lang w:val="en-GB"/>
+        </w:rPr>
+      </w:pPr>
+      <w:r>
+        <w:rPr>
+          <w:lang w:val="en-GB"/>
+        </w:rPr>
+        <w:t>Then press Save and we get</w:t>
+      </w:r>
+      <w:r>
+        <w:rPr>
+          <w:lang w:val="en-GB"/>
+        </w:rPr>
+        <w:t xml:space="preserve"> the Primary Endpoint</w:t>
+      </w:r>
+    </w:p>
+    <w:p>
+      <w:pPr>
+        <w:pStyle w:val="ListParagraph"/>
+        <w:tabs>
+          <w:tab w:val="left" w:pos="6840"/>
+        </w:tabs>
+        <w:autoSpaceDE w:val="0"/>
+        <w:autoSpaceDN w:val="0"/>
+        <w:adjustRightInd w:val="0"/>
+        <w:spacing w:after="0" w:line="240" w:lineRule="auto"/>
+        <w:ind w:left="1440"/>
+        <w:rPr>
+          <w:lang w:val="en-GB"/>
+        </w:rPr>
+      </w:pPr>
+    </w:p>
+    <w:p>
+      <w:pPr>
+        <w:pStyle w:val="ListParagraph"/>
+        <w:tabs>
+          <w:tab w:val="left" w:pos="6840"/>
+        </w:tabs>
+        <w:autoSpaceDE w:val="0"/>
+        <w:autoSpaceDN w:val="0"/>
+        <w:adjustRightInd w:val="0"/>
+        <w:spacing w:after="0" w:line="240" w:lineRule="auto"/>
+        <w:ind w:left="1440"/>
+        <w:rPr>
+          <w:lang w:val="en-GB"/>
+        </w:rPr>
+      </w:pPr>
+      <w:r>
+        <w:rPr>
+          <w:lang w:val="en-GB"/>
+        </w:rPr>
+        <w:drawing>
+          <wp:inline distT="0" distB="0" distL="0" distR="0" wp14:anchorId="08557E8E" wp14:editId="2C046B09">
+            <wp:extent cx="3752625" cy="2562225"/>
+            <wp:effectExtent l="0" t="0" r="635" b="0"/>
+            <wp:docPr id="13" name="Picture 13"/>
+            <wp:cNvGraphicFramePr>
+              <a:graphicFrameLocks xmlns:a="http://schemas.openxmlformats.org/drawingml/2006/main" noChangeAspect="1"/>
+            </wp:cNvGraphicFramePr>
+            <a:graphic xmlns:a="http://schemas.openxmlformats.org/drawingml/2006/main">
+              <a:graphicData uri="http://schemas.openxmlformats.org/drawingml/2006/picture">
+                <pic:pic xmlns:pic="http://schemas.openxmlformats.org/drawingml/2006/picture">
+                  <pic:nvPicPr>
+                    <pic:cNvPr id="1" name=""/>
+                    <pic:cNvPicPr/>
+                  </pic:nvPicPr>
+                  <pic:blipFill>
+                    <a:blip r:embed="rId39"/>
+                    <a:stretch>
+                      <a:fillRect/>
+                    </a:stretch>
+                  </pic:blipFill>
+                  <pic:spPr>
+                    <a:xfrm>
+                      <a:off x="0" y="0"/>
+                      <a:ext cx="3796420" cy="2592127"/>
+                    </a:xfrm>
+                    <a:prstGeom prst="rect">
+                      <a:avLst/>
+                    </a:prstGeom>
+                  </pic:spPr>
+                </pic:pic>
+              </a:graphicData>
+            </a:graphic>
+          </wp:inline>
+        </w:drawing>
+      </w:r>
+    </w:p>
+    <w:p>
+      <w:pPr>
+        <w:pStyle w:val="ListParagraph"/>
+        <w:numPr>
+          <w:ilvl w:val="1"/>
+          <w:numId w:val="2"/>
+        </w:numPr>
+        <w:tabs>
+          <w:tab w:val="left" w:pos="6840"/>
+        </w:tabs>
+        <w:autoSpaceDE w:val="0"/>
+        <w:autoSpaceDN w:val="0"/>
+        <w:adjustRightInd w:val="0"/>
+        <w:spacing w:after="0" w:line="240" w:lineRule="auto"/>
+        <w:rPr>
+          <w:lang w:val="en-GB"/>
+        </w:rPr>
+      </w:pPr>
+      <w:r>
+        <w:rPr>
+          <w:lang w:val="en-GB"/>
+        </w:rPr>
+        <w:lastRenderedPageBreak/>
+        <w:t xml:space="preserve">In </w:t>
+      </w:r>
+      <w:proofErr w:type="spellStart"/>
+      <w:r>
+        <w:rPr>
+          <w:lang w:val="en-GB"/>
+        </w:rPr>
+        <w:t>orer</w:t>
+      </w:r>
+      <w:proofErr w:type="spellEnd"/>
+      <w:r>
+        <w:rPr>
+          <w:lang w:val="en-GB"/>
+        </w:rPr>
+        <w:t xml:space="preserve"> to upload our app we can get a free tool called Azure Storage Explorer that can be downloaded from </w:t>
+      </w:r>
+      <w:hyperlink r:id="rId40" w:history="1">
+        <w:r>
+          <w:rPr>
+            <w:rStyle w:val="Hyperlink"/>
+            <w:lang w:val="en-GB"/>
+          </w:rPr>
+          <w:t>https://azure.microsoft.com/en-us/features/storage-explorer/</w:t>
+        </w:r>
+      </w:hyperlink>
+      <w:r>
+        <w:rPr>
+          <w:lang w:val="en-GB"/>
+        </w:rPr>
+        <w:t xml:space="preserve"> </w:t>
+      </w:r>
+    </w:p>
+    <w:p>
+      <w:pPr>
+        <w:pStyle w:val="ListParagraph"/>
+        <w:numPr>
+          <w:ilvl w:val="1"/>
+          <w:numId w:val="2"/>
+        </w:numPr>
+        <w:tabs>
+          <w:tab w:val="left" w:pos="6840"/>
+        </w:tabs>
+        <w:autoSpaceDE w:val="0"/>
+        <w:autoSpaceDN w:val="0"/>
+        <w:adjustRightInd w:val="0"/>
+        <w:spacing w:after="0" w:line="240" w:lineRule="auto"/>
+        <w:rPr>
+          <w:lang w:val="en-GB"/>
+        </w:rPr>
+      </w:pPr>
+      <w:r>
+        <w:rPr>
+          <w:lang w:val="en-GB"/>
+        </w:rPr>
+        <w:t xml:space="preserve">Using the tool we can select </w:t>
+      </w:r>
+      <w:r>
+        <w:rPr>
+          <w:lang w:val="en-GB"/>
+        </w:rPr>
+        <w:br/>
+      </w:r>
+      <w:r>
+        <w:rPr>
+          <w:lang w:val="en-GB"/>
+        </w:rPr>
+        <w:drawing>
+          <wp:inline distT="0" distB="0" distL="0" distR="0" wp14:anchorId="558F4D4F" wp14:editId="065C9640">
+            <wp:extent cx="5055235" cy="2618907"/>
+            <wp:effectExtent l="0" t="0" r="0" b="0"/>
+            <wp:docPr id="14" name="Picture 14"/>
+            <wp:cNvGraphicFramePr>
+              <a:graphicFrameLocks xmlns:a="http://schemas.openxmlformats.org/drawingml/2006/main" noChangeAspect="1"/>
+            </wp:cNvGraphicFramePr>
+            <a:graphic xmlns:a="http://schemas.openxmlformats.org/drawingml/2006/main">
+              <a:graphicData uri="http://schemas.openxmlformats.org/drawingml/2006/picture">
+                <pic:pic xmlns:pic="http://schemas.openxmlformats.org/drawingml/2006/picture">
+                  <pic:nvPicPr>
+                    <pic:cNvPr id="1" name=""/>
+                    <pic:cNvPicPr/>
+                  </pic:nvPicPr>
+                  <pic:blipFill>
+                    <a:blip r:embed="rId41"/>
+                    <a:stretch>
+                      <a:fillRect/>
+                    </a:stretch>
+                  </pic:blipFill>
+                  <pic:spPr>
+                    <a:xfrm>
+                      <a:off x="0" y="0"/>
+                      <a:ext cx="5068111" cy="2625577"/>
+                    </a:xfrm>
+                    <a:prstGeom prst="rect">
+                      <a:avLst/>
+                    </a:prstGeom>
+                  </pic:spPr>
+                </pic:pic>
+              </a:graphicData>
+            </a:graphic>
+          </wp:inline>
+        </w:drawing>
+      </w:r>
+      <w:r>
+        <w:rPr>
+          <w:lang w:val="en-GB"/>
+        </w:rPr>
+        <w:br/>
+        <w:t xml:space="preserve">That is the folder where </w:t>
+      </w:r>
+      <w:proofErr w:type="spellStart"/>
+      <w:r>
+        <w:rPr>
+          <w:lang w:val="en-GB"/>
+        </w:rPr>
+        <w:t>wew</w:t>
+      </w:r>
+      <w:proofErr w:type="spellEnd"/>
+      <w:r>
+        <w:rPr>
+          <w:lang w:val="en-GB"/>
+        </w:rPr>
+        <w:t xml:space="preserve"> have to upload our app.</w:t>
+      </w:r>
+      <w:r>
+        <w:rPr>
+          <w:lang w:val="en-GB"/>
+        </w:rPr>
+        <w:t xml:space="preserve"> In order to do that we publish our static app then we drag and drop the file from the source folder to container shown above, the files to be upload are</w:t>
+      </w:r>
+    </w:p>
+    <w:p>
+      <w:pPr>
+        <w:pStyle w:val="ListParagraph"/>
+        <w:tabs>
+          <w:tab w:val="left" w:pos="6840"/>
+        </w:tabs>
+        <w:autoSpaceDE w:val="0"/>
+        <w:autoSpaceDN w:val="0"/>
+        <w:adjustRightInd w:val="0"/>
+        <w:spacing w:after="0" w:line="240" w:lineRule="auto"/>
+        <w:ind w:left="1440"/>
+        <w:rPr>
+          <w:lang w:val="en-GB"/>
+        </w:rPr>
+      </w:pPr>
+      <w:r>
+        <w:rPr>
+          <w:lang w:val="en-GB"/>
+        </w:rPr>
+        <w:drawing>
+          <wp:inline distT="0" distB="0" distL="0" distR="0" wp14:anchorId="0ECAA531" wp14:editId="5D93BED6">
+            <wp:extent cx="3990975" cy="1487863"/>
+            <wp:effectExtent l="0" t="0" r="0" b="0"/>
+            <wp:docPr id="15" name="Picture 15"/>
+            <wp:cNvGraphicFramePr>
+              <a:graphicFrameLocks xmlns:a="http://schemas.openxmlformats.org/drawingml/2006/main" noChangeAspect="1"/>
+            </wp:cNvGraphicFramePr>
+            <a:graphic xmlns:a="http://schemas.openxmlformats.org/drawingml/2006/main">
+              <a:graphicData uri="http://schemas.openxmlformats.org/drawingml/2006/picture">
+                <pic:pic xmlns:pic="http://schemas.openxmlformats.org/drawingml/2006/picture">
+                  <pic:nvPicPr>
+                    <pic:cNvPr id="1" name=""/>
+                    <pic:cNvPicPr/>
+                  </pic:nvPicPr>
+                  <pic:blipFill>
+                    <a:blip r:embed="rId42"/>
+                    <a:stretch>
+                      <a:fillRect/>
+                    </a:stretch>
+                  </pic:blipFill>
+                  <pic:spPr>
+                    <a:xfrm>
+                      <a:off x="0" y="0"/>
+                      <a:ext cx="4012448" cy="1495868"/>
+                    </a:xfrm>
+                    <a:prstGeom prst="rect">
+                      <a:avLst/>
+                    </a:prstGeom>
+                  </pic:spPr>
+                </pic:pic>
+              </a:graphicData>
+            </a:graphic>
+          </wp:inline>
+        </w:drawing>
+      </w:r>
+    </w:p>
+    <w:p>
+      <w:pPr>
+        <w:pStyle w:val="ListParagraph"/>
+        <w:tabs>
+          <w:tab w:val="left" w:pos="6840"/>
+        </w:tabs>
+        <w:autoSpaceDE w:val="0"/>
+        <w:autoSpaceDN w:val="0"/>
+        <w:adjustRightInd w:val="0"/>
+        <w:spacing w:after="0" w:line="240" w:lineRule="auto"/>
+        <w:ind w:left="1440"/>
+        <w:rPr>
+          <w:lang w:val="en-GB"/>
+        </w:rPr>
+      </w:pPr>
+    </w:p>
+    <w:p>
+      <w:pPr>
+        <w:pStyle w:val="ListParagraph"/>
+        <w:tabs>
+          <w:tab w:val="left" w:pos="6840"/>
+        </w:tabs>
+        <w:autoSpaceDE w:val="0"/>
+        <w:autoSpaceDN w:val="0"/>
+        <w:adjustRightInd w:val="0"/>
+        <w:spacing w:after="0" w:line="240" w:lineRule="auto"/>
+        <w:ind w:left="1440"/>
+        <w:rPr>
+          <w:lang w:val="en-GB"/>
+        </w:rPr>
+      </w:pPr>
+      <w:r>
+        <w:rPr>
+          <w:lang w:val="en-GB"/>
+        </w:rPr>
+        <w:t>Now we can start our app going to the above endpoint</w:t>
+      </w:r>
+    </w:p>
+    <w:p>
+      <w:pPr>
+        <w:pStyle w:val="ListParagraph"/>
+        <w:tabs>
+          <w:tab w:val="left" w:pos="6840"/>
+        </w:tabs>
+        <w:autoSpaceDE w:val="0"/>
+        <w:autoSpaceDN w:val="0"/>
+        <w:adjustRightInd w:val="0"/>
+        <w:spacing w:after="0" w:line="240" w:lineRule="auto"/>
+        <w:ind w:left="1440"/>
+        <w:rPr>
+          <w:lang w:val="en-GB"/>
+        </w:rPr>
+      </w:pPr>
+      <w:hyperlink r:id="rId43" w:history="1">
+        <w:r>
+          <w:rPr>
+            <w:rStyle w:val="Hyperlink"/>
+            <w:lang w:val="en-GB"/>
+          </w:rPr>
+          <w:t>https://rockpaperandscissorsmlk.z19.web.core.windows.net/</w:t>
+        </w:r>
+      </w:hyperlink>
+    </w:p>
+    <w:p>
+      <w:pPr>
+        <w:pStyle w:val="ListParagraph"/>
+        <w:tabs>
+          <w:tab w:val="left" w:pos="6840"/>
+        </w:tabs>
+        <w:autoSpaceDE w:val="0"/>
+        <w:autoSpaceDN w:val="0"/>
+        <w:adjustRightInd w:val="0"/>
+        <w:spacing w:after="0" w:line="240" w:lineRule="auto"/>
+        <w:ind w:left="1440"/>
+        <w:rPr>
+          <w:lang w:val="en-GB"/>
+        </w:rPr>
+      </w:pPr>
+      <w:proofErr w:type="gramStart"/>
+      <w:r>
+        <w:rPr>
+          <w:lang w:val="en-GB"/>
+        </w:rPr>
+        <w:t>and</w:t>
+      </w:r>
+      <w:proofErr w:type="gramEnd"/>
+      <w:r>
+        <w:rPr>
+          <w:lang w:val="en-GB"/>
+        </w:rPr>
+        <w:t xml:space="preserve"> That’s it!</w:t>
+      </w:r>
+    </w:p>
+    <w:p>
+      <w:pPr>
+        <w:pStyle w:val="ListParagraph"/>
+        <w:tabs>
+          <w:tab w:val="left" w:pos="6840"/>
+        </w:tabs>
+        <w:autoSpaceDE w:val="0"/>
+        <w:autoSpaceDN w:val="0"/>
+        <w:adjustRightInd w:val="0"/>
+        <w:spacing w:after="0" w:line="240" w:lineRule="auto"/>
+        <w:ind w:left="1440"/>
+        <w:rPr>
+          <w:lang w:val="en-GB"/>
+        </w:rPr>
+      </w:pPr>
+    </w:p>
+    <w:p>
+      <w:pPr>
+        <w:pStyle w:val="ListParagraph"/>
+        <w:numPr>
+          <w:ilvl w:val="0"/>
+          <w:numId w:val="2"/>
+        </w:numPr>
+        <w:tabs>
+          <w:tab w:val="left" w:pos="6840"/>
+        </w:tabs>
+        <w:autoSpaceDE w:val="0"/>
+        <w:autoSpaceDN w:val="0"/>
+        <w:adjustRightInd w:val="0"/>
+        <w:spacing w:after="0" w:line="240" w:lineRule="auto"/>
+        <w:rPr>
+          <w:lang w:val="en-GB"/>
+        </w:rPr>
+      </w:pPr>
+      <w:r>
+        <w:rPr>
+          <w:lang w:val="en-GB"/>
+        </w:rPr>
+        <w:t>Continuous delivery – DevOps</w:t>
+      </w:r>
+      <w:r>
+        <w:rPr>
+          <w:lang w:val="en-GB"/>
+        </w:rPr>
+        <w:br/>
+      </w:r>
+      <w:proofErr w:type="gramStart"/>
+      <w:r>
+        <w:rPr>
+          <w:lang w:val="en-GB"/>
+        </w:rPr>
+        <w:t>It</w:t>
+      </w:r>
+      <w:proofErr w:type="gramEnd"/>
+      <w:r>
+        <w:rPr>
+          <w:lang w:val="en-GB"/>
+        </w:rPr>
+        <w:t xml:space="preserve"> refers to the automatic process of compilation, test run and deployment of a project into a determined environment, whether testing or production.</w:t>
+      </w:r>
+    </w:p>
+    <w:p>
+      <w:pPr>
+        <w:pStyle w:val="ListParagraph"/>
+        <w:tabs>
+          <w:tab w:val="left" w:pos="6840"/>
+        </w:tabs>
+        <w:autoSpaceDE w:val="0"/>
+        <w:autoSpaceDN w:val="0"/>
+        <w:adjustRightInd w:val="0"/>
+        <w:spacing w:after="0" w:line="240" w:lineRule="auto"/>
+        <w:rPr>
+          <w:lang w:val="en-GB"/>
+        </w:rPr>
+      </w:pPr>
+      <w:bookmarkStart w:id="9" w:name="_GoBack"/>
+      <w:bookmarkEnd w:id="9"/>
     </w:p>
     <w:sectPr>
       <w:pgSz w:w="11906" w:h="16838"/>

</xml_diff>

<commit_message>
Accessing css and js files
</commit_message>
<xml_diff>
--- a/Docs/Blazor_notes.docx
+++ b/Docs/Blazor_notes.docx
@@ -1111,7 +1111,7 @@
           <v:shape id="_x0000_i1025" type="#_x0000_t75" style="width:393pt;height:262.5pt" o:ole="" filled="t" fillcolor="#cfcdcd [2894]">
             <v:imagedata r:id="rId6" o:title=""/>
           </v:shape>
-          <o:OLEObject Type="Embed" ProgID="Word.OpenDocumentText.12" ShapeID="_x0000_i1025" DrawAspect="Content" ObjectID="_1655715107" r:id="rId7"/>
+          <o:OLEObject Type="Embed" ProgID="Word.OpenDocumentText.12" ShapeID="_x0000_i1025" DrawAspect="Content" ObjectID="_1655814463" r:id="rId7"/>
         </w:object>
       </w:r>
     </w:p>
@@ -1392,7 +1392,7 @@
           <v:shape id="_x0000_i1026" type="#_x0000_t75" style="width:300.75pt;height:293.25pt" o:ole="" filled="t" fillcolor="#cfcdcd [2894]">
             <v:imagedata r:id="rId8" o:title=""/>
           </v:shape>
-          <o:OLEObject Type="Embed" ProgID="Word.OpenDocumentText.12" ShapeID="_x0000_i1026" DrawAspect="Content" ObjectID="_1655715108" r:id="rId9"/>
+          <o:OLEObject Type="Embed" ProgID="Word.OpenDocumentText.12" ShapeID="_x0000_i1026" DrawAspect="Content" ObjectID="_1655814464" r:id="rId9"/>
         </w:object>
       </w:r>
     </w:p>
@@ -1443,7 +1443,7 @@
           <v:shape id="_x0000_i1027" type="#_x0000_t75" style="width:304.5pt;height:108.75pt" o:ole="" filled="t" fillcolor="#cfcdcd [2894]">
             <v:imagedata r:id="rId10" o:title=""/>
           </v:shape>
-          <o:OLEObject Type="Embed" ProgID="Word.OpenDocumentText.12" ShapeID="_x0000_i1027" DrawAspect="Content" ObjectID="_1655715109" r:id="rId11"/>
+          <o:OLEObject Type="Embed" ProgID="Word.OpenDocumentText.12" ShapeID="_x0000_i1027" DrawAspect="Content" ObjectID="_1655814465" r:id="rId11"/>
         </w:object>
       </w:r>
     </w:p>
@@ -12143,7 +12143,7 @@
           <v:shape id="_x0000_i1028" type="#_x0000_t75" style="width:429.75pt;height:357.75pt" o:ole="" filled="t" fillcolor="#cfcdcd [2894]">
             <v:imagedata r:id="rId23" o:title=""/>
           </v:shape>
-          <o:OLEObject Type="Embed" ProgID="Word.OpenDocumentText.12" ShapeID="_x0000_i1028" DrawAspect="Content" ObjectID="_1655715110" r:id="rId24"/>
+          <o:OLEObject Type="Embed" ProgID="Word.OpenDocumentText.12" ShapeID="_x0000_i1028" DrawAspect="Content" ObjectID="_1655814466" r:id="rId24"/>
         </w:object>
       </w:r>
     </w:p>
@@ -12260,7 +12260,7 @@
           <v:shape id="_x0000_i1029" type="#_x0000_t75" style="width:431.25pt;height:263.25pt" o:ole="" filled="t" fillcolor="#cfcdcd [2894]">
             <v:imagedata r:id="rId25" o:title=""/>
           </v:shape>
-          <o:OLEObject Type="Embed" ProgID="Word.OpenDocumentText.12" ShapeID="_x0000_i1029" DrawAspect="Content" ObjectID="_1655715111" r:id="rId26"/>
+          <o:OLEObject Type="Embed" ProgID="Word.OpenDocumentText.12" ShapeID="_x0000_i1029" DrawAspect="Content" ObjectID="_1655814467" r:id="rId26"/>
         </w:object>
       </w:r>
     </w:p>
@@ -12590,7 +12590,7 @@
           <v:shape id="_x0000_i1030" type="#_x0000_t75" style="width:431.25pt;height:147pt;mso-position-vertical:absolute" o:ole="" filled="t" fillcolor="#cfcdcd [2894]">
             <v:imagedata r:id="rId29" o:title=""/>
           </v:shape>
-          <o:OLEObject Type="Embed" ProgID="Word.OpenDocumentText.12" ShapeID="_x0000_i1030" DrawAspect="Content" ObjectID="_1655715112" r:id="rId30"/>
+          <o:OLEObject Type="Embed" ProgID="Word.OpenDocumentText.12" ShapeID="_x0000_i1030" DrawAspect="Content" ObjectID="_1655814468" r:id="rId30"/>
         </w:object>
       </w:r>
     </w:p>
@@ -13991,7 +13991,7 @@
           <v:shape id="_x0000_i1031" type="#_x0000_t75" style="width:343.5pt;height:6in" o:ole="" filled="t" fillcolor="#cfcdcd [2894]">
             <v:imagedata r:id="rId31" o:title=""/>
           </v:shape>
-          <o:OLEObject Type="Embed" ProgID="Word.OpenDocumentText.12" ShapeID="_x0000_i1031" DrawAspect="Content" ObjectID="_1655715113" r:id="rId32"/>
+          <o:OLEObject Type="Embed" ProgID="Word.OpenDocumentText.12" ShapeID="_x0000_i1031" DrawAspect="Content" ObjectID="_1655814469" r:id="rId32"/>
         </w:object>
       </w:r>
     </w:p>
@@ -14640,7 +14640,7 @@
           <v:shape id="_x0000_i1032" type="#_x0000_t75" style="width:326.25pt;height:145.5pt" o:ole="" filled="t" fillcolor="#cfcdcd [2894]">
             <v:imagedata r:id="rId33" o:title=""/>
           </v:shape>
-          <o:OLEObject Type="Embed" ProgID="Word.OpenDocumentText.12" ShapeID="_x0000_i1032" DrawAspect="Content" ObjectID="_1655715114" r:id="rId34"/>
+          <o:OLEObject Type="Embed" ProgID="Word.OpenDocumentText.12" ShapeID="_x0000_i1032" DrawAspect="Content" ObjectID="_1655814470" r:id="rId34"/>
         </w:object>
       </w:r>
     </w:p>
@@ -14668,7 +14668,7 @@
           <v:shape id="_x0000_i1033" type="#_x0000_t75" style="width:326.25pt;height:145.5pt" o:ole="" filled="t" fillcolor="#cfcdcd [2894]">
             <v:imagedata r:id="rId35" o:title=""/>
           </v:shape>
-          <o:OLEObject Type="Embed" ProgID="Word.OpenDocumentText.12" ShapeID="_x0000_i1033" DrawAspect="Content" ObjectID="_1655715115" r:id="rId36"/>
+          <o:OLEObject Type="Embed" ProgID="Word.OpenDocumentText.12" ShapeID="_x0000_i1033" DrawAspect="Content" ObjectID="_1655814471" r:id="rId36"/>
         </w:object>
       </w:r>
     </w:p>
@@ -18592,8 +18592,6 @@
         </w:rPr>
         <w:t xml:space="preserve"> create a standard SQL database script.</w:t>
       </w:r>
-      <w:bookmarkStart w:id="9" w:name="_GoBack"/>
-      <w:bookmarkEnd w:id="9"/>
     </w:p>
     <w:p>
       <w:pPr>
@@ -18612,6 +18610,11 @@
     </w:p>
     <w:p>
       <w:pPr>
+        <w:pStyle w:val="ListParagraph"/>
+        <w:numPr>
+          <w:ilvl w:val="0"/>
+          <w:numId w:val="2"/>
+        </w:numPr>
         <w:tabs>
           <w:tab w:val="left" w:pos="6840"/>
         </w:tabs>
@@ -18619,11 +18622,2777 @@
         <w:autoSpaceDN w:val="0"/>
         <w:adjustRightInd w:val="0"/>
         <w:spacing w:after="0" w:line="240" w:lineRule="auto"/>
-        <w:ind w:left="709"/>
-        <w:rPr>
-          <w:lang w:val="en-GB"/>
-        </w:rPr>
-      </w:pPr>
+        <w:rPr>
+          <w:lang w:val="en-GB"/>
+        </w:rPr>
+      </w:pPr>
+      <w:r>
+        <w:rPr>
+          <w:lang w:val="en-GB"/>
+        </w:rPr>
+        <w:t xml:space="preserve">Sharing Components using a component library (branch </w:t>
+      </w:r>
+      <w:proofErr w:type="spellStart"/>
+      <w:r>
+        <w:rPr>
+          <w:lang w:val="en-GB"/>
+        </w:rPr>
+        <w:t>ComponentLibrary</w:t>
+      </w:r>
+      <w:proofErr w:type="spellEnd"/>
+      <w:r>
+        <w:rPr>
+          <w:lang w:val="en-GB"/>
+        </w:rPr>
+        <w:t>)</w:t>
+      </w:r>
+    </w:p>
+    <w:p>
+      <w:pPr>
+        <w:pStyle w:val="ListParagraph"/>
+        <w:numPr>
+          <w:ilvl w:val="1"/>
+          <w:numId w:val="2"/>
+        </w:numPr>
+        <w:tabs>
+          <w:tab w:val="left" w:pos="6840"/>
+        </w:tabs>
+        <w:autoSpaceDE w:val="0"/>
+        <w:autoSpaceDN w:val="0"/>
+        <w:adjustRightInd w:val="0"/>
+        <w:spacing w:after="0" w:line="240" w:lineRule="auto"/>
+        <w:rPr>
+          <w:lang w:val="en-GB"/>
+        </w:rPr>
+      </w:pPr>
+      <w:r>
+        <w:rPr>
+          <w:lang w:val="en-GB"/>
+        </w:rPr>
+        <w:t>We need to add a new project for a Razor Class Library</w:t>
+      </w:r>
+      <w:r>
+        <w:rPr>
+          <w:lang w:val="en-GB"/>
+        </w:rPr>
+        <w:br/>
+      </w:r>
+      <w:r>
+        <w:rPr>
+          <w:lang w:val="en-GB"/>
+        </w:rPr>
+        <w:drawing>
+          <wp:inline distT="0" distB="0" distL="0" distR="0" wp14:anchorId="64843FC8" wp14:editId="323772F9">
+            <wp:extent cx="4645660" cy="1465696"/>
+            <wp:effectExtent l="0" t="0" r="2540" b="1270"/>
+            <wp:docPr id="10" name="Picture 10"/>
+            <wp:cNvGraphicFramePr>
+              <a:graphicFrameLocks xmlns:a="http://schemas.openxmlformats.org/drawingml/2006/main" noChangeAspect="1"/>
+            </wp:cNvGraphicFramePr>
+            <a:graphic xmlns:a="http://schemas.openxmlformats.org/drawingml/2006/main">
+              <a:graphicData uri="http://schemas.openxmlformats.org/drawingml/2006/picture">
+                <pic:pic xmlns:pic="http://schemas.openxmlformats.org/drawingml/2006/picture">
+                  <pic:nvPicPr>
+                    <pic:cNvPr id="1" name=""/>
+                    <pic:cNvPicPr/>
+                  </pic:nvPicPr>
+                  <pic:blipFill>
+                    <a:blip r:embed="rId37"/>
+                    <a:stretch>
+                      <a:fillRect/>
+                    </a:stretch>
+                  </pic:blipFill>
+                  <pic:spPr>
+                    <a:xfrm>
+                      <a:off x="0" y="0"/>
+                      <a:ext cx="4695351" cy="1481373"/>
+                    </a:xfrm>
+                    <a:prstGeom prst="rect">
+                      <a:avLst/>
+                    </a:prstGeom>
+                  </pic:spPr>
+                </pic:pic>
+              </a:graphicData>
+            </a:graphic>
+          </wp:inline>
+        </w:drawing>
+      </w:r>
+    </w:p>
+    <w:p>
+      <w:pPr>
+        <w:pStyle w:val="ListParagraph"/>
+        <w:tabs>
+          <w:tab w:val="left" w:pos="6840"/>
+        </w:tabs>
+        <w:autoSpaceDE w:val="0"/>
+        <w:autoSpaceDN w:val="0"/>
+        <w:adjustRightInd w:val="0"/>
+        <w:spacing w:after="0" w:line="240" w:lineRule="auto"/>
+        <w:ind w:left="1440"/>
+        <w:rPr>
+          <w:lang w:val="en-GB"/>
+        </w:rPr>
+      </w:pPr>
+    </w:p>
+    <w:p>
+      <w:pPr>
+        <w:pStyle w:val="ListParagraph"/>
+        <w:tabs>
+          <w:tab w:val="left" w:pos="6840"/>
+        </w:tabs>
+        <w:autoSpaceDE w:val="0"/>
+        <w:autoSpaceDN w:val="0"/>
+        <w:adjustRightInd w:val="0"/>
+        <w:spacing w:after="0" w:line="240" w:lineRule="auto"/>
+        <w:ind w:left="1440"/>
+        <w:rPr>
+          <w:lang w:val="en-GB"/>
+        </w:rPr>
+      </w:pPr>
+      <w:r>
+        <w:rPr>
+          <w:lang w:val="en-GB"/>
+        </w:rPr>
+        <w:t xml:space="preserve">We can call this project </w:t>
+      </w:r>
+      <w:proofErr w:type="spellStart"/>
+      <w:r>
+        <w:rPr>
+          <w:b/>
+          <w:lang w:val="en-GB"/>
+        </w:rPr>
+        <w:t>BlazorMovies.Compone</w:t>
+      </w:r>
+      <w:r>
+        <w:rPr>
+          <w:b/>
+          <w:lang w:val="en-GB"/>
+        </w:rPr>
+        <w:t>n</w:t>
+      </w:r>
+      <w:r>
+        <w:rPr>
+          <w:b/>
+          <w:lang w:val="en-GB"/>
+        </w:rPr>
+        <w:t>ts</w:t>
+      </w:r>
+      <w:proofErr w:type="spellEnd"/>
+      <w:r>
+        <w:rPr>
+          <w:lang w:val="en-GB"/>
+        </w:rPr>
+        <w:t>.</w:t>
+      </w:r>
+      <w:r>
+        <w:rPr>
+          <w:lang w:val="en-GB"/>
+        </w:rPr>
+        <w:t xml:space="preserve"> Then on the following screen press Create</w:t>
+      </w:r>
+    </w:p>
+    <w:p>
+      <w:pPr>
+        <w:pStyle w:val="ListParagraph"/>
+        <w:tabs>
+          <w:tab w:val="left" w:pos="6840"/>
+        </w:tabs>
+        <w:autoSpaceDE w:val="0"/>
+        <w:autoSpaceDN w:val="0"/>
+        <w:adjustRightInd w:val="0"/>
+        <w:spacing w:after="0" w:line="240" w:lineRule="auto"/>
+        <w:ind w:left="1440"/>
+        <w:rPr>
+          <w:lang w:val="en-GB"/>
+        </w:rPr>
+      </w:pPr>
+      <w:r>
+        <w:rPr>
+          <w:lang w:val="en-GB"/>
+        </w:rPr>
+        <w:drawing>
+          <wp:inline distT="0" distB="0" distL="0" distR="0" wp14:anchorId="04E004DE" wp14:editId="550D578B">
+            <wp:extent cx="3867150" cy="2472671"/>
+            <wp:effectExtent l="0" t="0" r="0" b="4445"/>
+            <wp:docPr id="13" name="Picture 13"/>
+            <wp:cNvGraphicFramePr>
+              <a:graphicFrameLocks xmlns:a="http://schemas.openxmlformats.org/drawingml/2006/main" noChangeAspect="1"/>
+            </wp:cNvGraphicFramePr>
+            <a:graphic xmlns:a="http://schemas.openxmlformats.org/drawingml/2006/main">
+              <a:graphicData uri="http://schemas.openxmlformats.org/drawingml/2006/picture">
+                <pic:pic xmlns:pic="http://schemas.openxmlformats.org/drawingml/2006/picture">
+                  <pic:nvPicPr>
+                    <pic:cNvPr id="1" name=""/>
+                    <pic:cNvPicPr/>
+                  </pic:nvPicPr>
+                  <pic:blipFill>
+                    <a:blip r:embed="rId38"/>
+                    <a:stretch>
+                      <a:fillRect/>
+                    </a:stretch>
+                  </pic:blipFill>
+                  <pic:spPr>
+                    <a:xfrm>
+                      <a:off x="0" y="0"/>
+                      <a:ext cx="3915818" cy="2503790"/>
+                    </a:xfrm>
+                    <a:prstGeom prst="rect">
+                      <a:avLst/>
+                    </a:prstGeom>
+                  </pic:spPr>
+                </pic:pic>
+              </a:graphicData>
+            </a:graphic>
+          </wp:inline>
+        </w:drawing>
+      </w:r>
+    </w:p>
+    <w:p>
+      <w:pPr>
+        <w:pStyle w:val="ListParagraph"/>
+        <w:tabs>
+          <w:tab w:val="left" w:pos="6840"/>
+        </w:tabs>
+        <w:autoSpaceDE w:val="0"/>
+        <w:autoSpaceDN w:val="0"/>
+        <w:adjustRightInd w:val="0"/>
+        <w:spacing w:after="0" w:line="240" w:lineRule="auto"/>
+        <w:ind w:left="1440"/>
+        <w:rPr>
+          <w:lang w:val="en-GB"/>
+        </w:rPr>
+      </w:pPr>
+    </w:p>
+    <w:p>
+      <w:pPr>
+        <w:pStyle w:val="ListParagraph"/>
+        <w:tabs>
+          <w:tab w:val="left" w:pos="6840"/>
+        </w:tabs>
+        <w:autoSpaceDE w:val="0"/>
+        <w:autoSpaceDN w:val="0"/>
+        <w:adjustRightInd w:val="0"/>
+        <w:spacing w:after="0" w:line="240" w:lineRule="auto"/>
+        <w:ind w:left="1440"/>
+        <w:rPr>
+          <w:lang w:val="en-GB"/>
+        </w:rPr>
+      </w:pPr>
+      <w:r>
+        <w:rPr>
+          <w:lang w:val="en-GB"/>
+        </w:rPr>
+        <w:t xml:space="preserve"> </w:t>
+      </w:r>
+      <w:r>
+        <w:rPr>
+          <w:lang w:val="en-GB"/>
+        </w:rPr>
+        <w:t>At this point, t</w:t>
+      </w:r>
+      <w:r>
+        <w:rPr>
+          <w:lang w:val="en-GB"/>
+        </w:rPr>
+        <w:t>he structure of our solution will be similar to the following</w:t>
+      </w:r>
+    </w:p>
+    <w:p>
+      <w:pPr>
+        <w:pStyle w:val="ListParagraph"/>
+        <w:tabs>
+          <w:tab w:val="left" w:pos="6840"/>
+        </w:tabs>
+        <w:autoSpaceDE w:val="0"/>
+        <w:autoSpaceDN w:val="0"/>
+        <w:adjustRightInd w:val="0"/>
+        <w:spacing w:after="0" w:line="240" w:lineRule="auto"/>
+        <w:ind w:left="1440"/>
+        <w:rPr>
+          <w:lang w:val="en-GB"/>
+        </w:rPr>
+      </w:pPr>
+      <w:r>
+        <w:rPr>
+          <w:lang w:val="en-GB"/>
+        </w:rPr>
+        <w:drawing>
+          <wp:inline distT="0" distB="0" distL="0" distR="0" wp14:anchorId="54C9D5DA" wp14:editId="3BC9BC0C">
+            <wp:extent cx="2534004" cy="1352739"/>
+            <wp:effectExtent l="0" t="0" r="0" b="0"/>
+            <wp:docPr id="14" name="Picture 14"/>
+            <wp:cNvGraphicFramePr>
+              <a:graphicFrameLocks xmlns:a="http://schemas.openxmlformats.org/drawingml/2006/main" noChangeAspect="1"/>
+            </wp:cNvGraphicFramePr>
+            <a:graphic xmlns:a="http://schemas.openxmlformats.org/drawingml/2006/main">
+              <a:graphicData uri="http://schemas.openxmlformats.org/drawingml/2006/picture">
+                <pic:pic xmlns:pic="http://schemas.openxmlformats.org/drawingml/2006/picture">
+                  <pic:nvPicPr>
+                    <pic:cNvPr id="1" name=""/>
+                    <pic:cNvPicPr/>
+                  </pic:nvPicPr>
+                  <pic:blipFill>
+                    <a:blip r:embed="rId39"/>
+                    <a:stretch>
+                      <a:fillRect/>
+                    </a:stretch>
+                  </pic:blipFill>
+                  <pic:spPr>
+                    <a:xfrm>
+                      <a:off x="0" y="0"/>
+                      <a:ext cx="2534004" cy="1352739"/>
+                    </a:xfrm>
+                    <a:prstGeom prst="rect">
+                      <a:avLst/>
+                    </a:prstGeom>
+                  </pic:spPr>
+                </pic:pic>
+              </a:graphicData>
+            </a:graphic>
+          </wp:inline>
+        </w:drawing>
+      </w:r>
+    </w:p>
+    <w:p>
+      <w:pPr>
+        <w:pStyle w:val="ListParagraph"/>
+        <w:numPr>
+          <w:ilvl w:val="1"/>
+          <w:numId w:val="2"/>
+        </w:numPr>
+        <w:tabs>
+          <w:tab w:val="left" w:pos="6840"/>
+        </w:tabs>
+        <w:autoSpaceDE w:val="0"/>
+        <w:autoSpaceDN w:val="0"/>
+        <w:adjustRightInd w:val="0"/>
+        <w:spacing w:after="0" w:line="240" w:lineRule="auto"/>
+        <w:rPr>
+          <w:lang w:val="en-GB"/>
+        </w:rPr>
+      </w:pPr>
+      <w:r>
+        <w:rPr>
+          <w:lang w:val="en-GB"/>
+        </w:rPr>
+        <w:lastRenderedPageBreak/>
+        <w:t xml:space="preserve">There is a sample component called </w:t>
+      </w:r>
+      <w:r>
+        <w:rPr>
+          <w:b/>
+          <w:lang w:val="en-GB"/>
+        </w:rPr>
+        <w:t>Component1.razor</w:t>
+      </w:r>
+      <w:r>
+        <w:rPr>
+          <w:lang w:val="en-GB"/>
+        </w:rPr>
+        <w:t xml:space="preserve"> that we can, for instance, share with our client project</w:t>
+      </w:r>
+      <w:r>
+        <w:rPr>
+          <w:lang w:val="en-GB"/>
+        </w:rPr>
+        <w:t>. In order to do that we need to add a reference of this project to the Client project.</w:t>
+      </w:r>
+      <w:r>
+        <w:rPr>
+          <w:lang w:val="en-GB"/>
+        </w:rPr>
+        <w:t xml:space="preserve"> In addition it is a good idea to add the reference to the components project in the _</w:t>
+      </w:r>
+      <w:proofErr w:type="spellStart"/>
+      <w:r>
+        <w:rPr>
+          <w:lang w:val="en-GB"/>
+        </w:rPr>
+        <w:t>Imports.razor</w:t>
+      </w:r>
+      <w:proofErr w:type="spellEnd"/>
+      <w:r>
+        <w:rPr>
+          <w:lang w:val="en-GB"/>
+        </w:rPr>
+        <w:t xml:space="preserve"> in the Client project, something similar to the following</w:t>
+      </w:r>
+    </w:p>
+    <w:p>
+      <w:pPr>
+        <w:pStyle w:val="ListParagraph"/>
+        <w:tabs>
+          <w:tab w:val="left" w:pos="6840"/>
+        </w:tabs>
+        <w:autoSpaceDE w:val="0"/>
+        <w:autoSpaceDN w:val="0"/>
+        <w:adjustRightInd w:val="0"/>
+        <w:spacing w:after="0" w:line="240" w:lineRule="auto"/>
+        <w:ind w:left="1440"/>
+        <w:rPr>
+          <w:lang w:val="en-GB"/>
+        </w:rPr>
+      </w:pPr>
+      <w:r>
+        <w:rPr>
+          <w:lang w:val="en-GB"/>
+        </w:rPr>
+        <w:drawing>
+          <wp:inline distT="0" distB="0" distL="0" distR="0" wp14:anchorId="658AF34A" wp14:editId="76CC7DFB">
+            <wp:extent cx="3583167" cy="2390775"/>
+            <wp:effectExtent l="0" t="0" r="0" b="0"/>
+            <wp:docPr id="16" name="Picture 16"/>
+            <wp:cNvGraphicFramePr>
+              <a:graphicFrameLocks xmlns:a="http://schemas.openxmlformats.org/drawingml/2006/main" noChangeAspect="1"/>
+            </wp:cNvGraphicFramePr>
+            <a:graphic xmlns:a="http://schemas.openxmlformats.org/drawingml/2006/main">
+              <a:graphicData uri="http://schemas.openxmlformats.org/drawingml/2006/picture">
+                <pic:pic xmlns:pic="http://schemas.openxmlformats.org/drawingml/2006/picture">
+                  <pic:nvPicPr>
+                    <pic:cNvPr id="1" name=""/>
+                    <pic:cNvPicPr/>
+                  </pic:nvPicPr>
+                  <pic:blipFill>
+                    <a:blip r:embed="rId40"/>
+                    <a:stretch>
+                      <a:fillRect/>
+                    </a:stretch>
+                  </pic:blipFill>
+                  <pic:spPr>
+                    <a:xfrm>
+                      <a:off x="0" y="0"/>
+                      <a:ext cx="3592578" cy="2397054"/>
+                    </a:xfrm>
+                    <a:prstGeom prst="rect">
+                      <a:avLst/>
+                    </a:prstGeom>
+                  </pic:spPr>
+                </pic:pic>
+              </a:graphicData>
+            </a:graphic>
+          </wp:inline>
+        </w:drawing>
+      </w:r>
+    </w:p>
+    <w:p>
+      <w:pPr>
+        <w:pStyle w:val="ListParagraph"/>
+        <w:tabs>
+          <w:tab w:val="left" w:pos="6840"/>
+        </w:tabs>
+        <w:autoSpaceDE w:val="0"/>
+        <w:autoSpaceDN w:val="0"/>
+        <w:adjustRightInd w:val="0"/>
+        <w:spacing w:after="0" w:line="240" w:lineRule="auto"/>
+        <w:ind w:left="1440"/>
+        <w:rPr>
+          <w:lang w:val="en-GB"/>
+        </w:rPr>
+      </w:pPr>
+    </w:p>
+    <w:p>
+      <w:pPr>
+        <w:pStyle w:val="ListParagraph"/>
+        <w:numPr>
+          <w:ilvl w:val="1"/>
+          <w:numId w:val="2"/>
+        </w:numPr>
+        <w:tabs>
+          <w:tab w:val="left" w:pos="6840"/>
+        </w:tabs>
+        <w:autoSpaceDE w:val="0"/>
+        <w:autoSpaceDN w:val="0"/>
+        <w:adjustRightInd w:val="0"/>
+        <w:spacing w:after="0" w:line="240" w:lineRule="auto"/>
+        <w:rPr>
+          <w:lang w:val="en-GB"/>
+        </w:rPr>
+      </w:pPr>
+      <w:r>
+        <w:rPr>
+          <w:lang w:val="en-GB"/>
+        </w:rPr>
+        <w:t xml:space="preserve">We can use both CSS and </w:t>
+      </w:r>
+      <w:proofErr w:type="spellStart"/>
+      <w:r>
+        <w:rPr>
+          <w:lang w:val="en-GB"/>
+        </w:rPr>
+        <w:t>javascript</w:t>
+      </w:r>
+      <w:proofErr w:type="spellEnd"/>
+      <w:r>
+        <w:rPr>
+          <w:lang w:val="en-GB"/>
+        </w:rPr>
+        <w:t xml:space="preserve"> files as well from the components project, in order to do that we need to </w:t>
+      </w:r>
+      <w:r>
+        <w:rPr>
+          <w:lang w:val="en-GB"/>
+        </w:rPr>
+        <w:t xml:space="preserve">reference the files in the client project, for </w:t>
+      </w:r>
+      <w:proofErr w:type="gramStart"/>
+      <w:r>
+        <w:rPr>
+          <w:lang w:val="en-GB"/>
+        </w:rPr>
+        <w:t>this</w:t>
+      </w:r>
+      <w:proofErr w:type="gramEnd"/>
+      <w:r>
+        <w:rPr>
+          <w:lang w:val="en-GB"/>
+        </w:rPr>
+        <w:t xml:space="preserve"> reason we have to use</w:t>
+      </w:r>
+      <w:r>
+        <w:rPr>
+          <w:lang w:val="en-GB"/>
+        </w:rPr>
+        <w:t xml:space="preserve"> the special keyword _</w:t>
+      </w:r>
+      <w:r>
+        <w:rPr>
+          <w:b/>
+          <w:lang w:val="en-GB"/>
+        </w:rPr>
+        <w:t>content</w:t>
+      </w:r>
+      <w:r>
+        <w:rPr>
+          <w:lang w:val="en-GB"/>
+        </w:rPr>
+        <w:t xml:space="preserve"> which tells the compiler to check for the resource in another project, in our case the project is called </w:t>
+      </w:r>
+      <w:proofErr w:type="spellStart"/>
+      <w:r>
+        <w:rPr>
+          <w:b/>
+          <w:lang w:val="en-GB"/>
+        </w:rPr>
+        <w:t>BlazorMovies.Components</w:t>
+      </w:r>
+      <w:proofErr w:type="spellEnd"/>
+      <w:r>
+        <w:rPr>
+          <w:lang w:val="en-GB"/>
+        </w:rPr>
+        <w:t xml:space="preserve">. We add this reference to the </w:t>
+      </w:r>
+      <w:r>
+        <w:rPr>
+          <w:b/>
+          <w:lang w:val="en-GB"/>
+        </w:rPr>
+        <w:t>index.html</w:t>
+      </w:r>
+      <w:r>
+        <w:rPr>
+          <w:lang w:val="en-GB"/>
+        </w:rPr>
+        <w:t xml:space="preserve"> file under the folder Client\</w:t>
+      </w:r>
+      <w:proofErr w:type="spellStart"/>
+      <w:r>
+        <w:rPr>
+          <w:lang w:val="en-GB"/>
+        </w:rPr>
+        <w:t>wwwroot</w:t>
+      </w:r>
+      <w:proofErr w:type="spellEnd"/>
+    </w:p>
+    <w:p>
+      <w:pPr>
+        <w:pStyle w:val="ListParagraph"/>
+        <w:tabs>
+          <w:tab w:val="left" w:pos="6840"/>
+        </w:tabs>
+        <w:autoSpaceDE w:val="0"/>
+        <w:autoSpaceDN w:val="0"/>
+        <w:adjustRightInd w:val="0"/>
+        <w:spacing w:after="0" w:line="240" w:lineRule="auto"/>
+        <w:ind w:left="1440"/>
+        <w:rPr>
+          <w:lang w:val="en-GB"/>
+        </w:rPr>
+      </w:pPr>
+      <w:r>
+        <w:rPr>
+          <w:lang w:val="en-GB"/>
+        </w:rPr>
+        <w:drawing>
+          <wp:inline distT="0" distB="0" distL="0" distR="0" wp14:anchorId="1A7301DB" wp14:editId="3E6CEAD9">
+            <wp:extent cx="2057400" cy="2136025"/>
+            <wp:effectExtent l="0" t="0" r="0" b="0"/>
+            <wp:docPr id="17" name="Picture 17"/>
+            <wp:cNvGraphicFramePr>
+              <a:graphicFrameLocks xmlns:a="http://schemas.openxmlformats.org/drawingml/2006/main" noChangeAspect="1"/>
+            </wp:cNvGraphicFramePr>
+            <a:graphic xmlns:a="http://schemas.openxmlformats.org/drawingml/2006/main">
+              <a:graphicData uri="http://schemas.openxmlformats.org/drawingml/2006/picture">
+                <pic:pic xmlns:pic="http://schemas.openxmlformats.org/drawingml/2006/picture">
+                  <pic:nvPicPr>
+                    <pic:cNvPr id="1" name=""/>
+                    <pic:cNvPicPr/>
+                  </pic:nvPicPr>
+                  <pic:blipFill>
+                    <a:blip r:embed="rId41"/>
+                    <a:stretch>
+                      <a:fillRect/>
+                    </a:stretch>
+                  </pic:blipFill>
+                  <pic:spPr>
+                    <a:xfrm>
+                      <a:off x="0" y="0"/>
+                      <a:ext cx="2080463" cy="2159970"/>
+                    </a:xfrm>
+                    <a:prstGeom prst="rect">
+                      <a:avLst/>
+                    </a:prstGeom>
+                  </pic:spPr>
+                </pic:pic>
+              </a:graphicData>
+            </a:graphic>
+          </wp:inline>
+        </w:drawing>
+      </w:r>
+    </w:p>
+    <w:p>
+      <w:pPr>
+        <w:pStyle w:val="ListParagraph"/>
+        <w:tabs>
+          <w:tab w:val="left" w:pos="6840"/>
+        </w:tabs>
+        <w:autoSpaceDE w:val="0"/>
+        <w:autoSpaceDN w:val="0"/>
+        <w:adjustRightInd w:val="0"/>
+        <w:spacing w:after="0" w:line="240" w:lineRule="auto"/>
+        <w:ind w:left="1440"/>
+        <w:rPr>
+          <w:lang w:val="en-GB"/>
+        </w:rPr>
+      </w:pPr>
+    </w:p>
+    <w:p>
+      <w:pPr>
+        <w:pStyle w:val="ListParagraph"/>
+        <w:tabs>
+          <w:tab w:val="left" w:pos="6840"/>
+        </w:tabs>
+        <w:autoSpaceDE w:val="0"/>
+        <w:autoSpaceDN w:val="0"/>
+        <w:adjustRightInd w:val="0"/>
+        <w:spacing w:after="0" w:line="240" w:lineRule="auto"/>
+        <w:ind w:left="1440"/>
+        <w:rPr>
+          <w:lang w:val="en-GB"/>
+        </w:rPr>
+      </w:pPr>
+      <w:r>
+        <w:rPr>
+          <w:lang w:val="en-GB"/>
+        </w:rPr>
+        <w:t>Then we add the reference in the following way</w:t>
+      </w:r>
+    </w:p>
+    <w:p>
+      <w:pPr>
+        <w:pStyle w:val="ListParagraph"/>
+        <w:tabs>
+          <w:tab w:val="left" w:pos="6840"/>
+        </w:tabs>
+        <w:autoSpaceDE w:val="0"/>
+        <w:autoSpaceDN w:val="0"/>
+        <w:adjustRightInd w:val="0"/>
+        <w:spacing w:after="0" w:line="240" w:lineRule="auto"/>
+        <w:ind w:left="1440"/>
+        <w:rPr>
+          <w:b/>
+          <w:lang w:val="en-GB"/>
+        </w:rPr>
+      </w:pPr>
+      <w:r>
+        <w:rPr>
+          <w:b/>
+          <w:lang w:val="en-GB"/>
+        </w:rPr>
+        <w:t>_content/&lt;project name&gt;/&lt;</w:t>
+      </w:r>
+      <w:proofErr w:type="spellStart"/>
+      <w:r>
+        <w:rPr>
+          <w:b/>
+          <w:lang w:val="en-GB"/>
+        </w:rPr>
+        <w:t>css</w:t>
+      </w:r>
+      <w:proofErr w:type="spellEnd"/>
+      <w:r>
+        <w:rPr>
+          <w:b/>
+          <w:lang w:val="en-GB"/>
+        </w:rPr>
+        <w:t xml:space="preserve"> or </w:t>
+      </w:r>
+      <w:proofErr w:type="spellStart"/>
+      <w:r>
+        <w:rPr>
+          <w:b/>
+          <w:lang w:val="en-GB"/>
+        </w:rPr>
+        <w:t>js</w:t>
+      </w:r>
+      <w:proofErr w:type="spellEnd"/>
+      <w:r>
+        <w:rPr>
+          <w:b/>
+          <w:lang w:val="en-GB"/>
+        </w:rPr>
+        <w:t xml:space="preserve"> file name&gt;</w:t>
+      </w:r>
+    </w:p>
+    <w:p>
+      <w:pPr>
+        <w:pStyle w:val="ListParagraph"/>
+        <w:tabs>
+          <w:tab w:val="left" w:pos="6840"/>
+        </w:tabs>
+        <w:autoSpaceDE w:val="0"/>
+        <w:autoSpaceDN w:val="0"/>
+        <w:adjustRightInd w:val="0"/>
+        <w:spacing w:after="0" w:line="240" w:lineRule="auto"/>
+        <w:ind w:left="1440"/>
+        <w:rPr>
+          <w:lang w:val="en-GB"/>
+        </w:rPr>
+      </w:pPr>
+      <w:r>
+        <w:rPr>
+          <w:lang w:val="en-GB"/>
+        </w:rPr>
+        <w:t xml:space="preserve">As </w:t>
+      </w:r>
+      <w:r>
+        <w:rPr>
+          <w:lang w:val="en-GB"/>
+        </w:rPr>
+        <w:t>shown</w:t>
+      </w:r>
+      <w:r>
+        <w:rPr>
+          <w:lang w:val="en-GB"/>
+        </w:rPr>
+        <w:t xml:space="preserve"> here</w:t>
+      </w:r>
+    </w:p>
+    <w:p>
+      <w:pPr>
+        <w:pStyle w:val="ListParagraph"/>
+        <w:tabs>
+          <w:tab w:val="left" w:pos="6840"/>
+        </w:tabs>
+        <w:autoSpaceDE w:val="0"/>
+        <w:autoSpaceDN w:val="0"/>
+        <w:adjustRightInd w:val="0"/>
+        <w:spacing w:after="0" w:line="240" w:lineRule="auto"/>
+        <w:ind w:left="1440"/>
+        <w:rPr>
+          <w:lang w:val="en-GB"/>
+        </w:rPr>
+      </w:pPr>
+      <w:r>
+        <w:rPr>
+          <w:lang w:val="en-GB"/>
+        </w:rPr>
+        <w:t>.</w:t>
+      </w:r>
+      <w:r>
+        <w:rPr>
+          <w:lang w:val="en-GB"/>
+        </w:rPr>
+        <w:t xml:space="preserve"> . . . </w:t>
+      </w:r>
+    </w:p>
+    <w:p>
+      <w:pPr>
+        <w:pStyle w:val="ListParagraph"/>
+        <w:tabs>
+          <w:tab w:val="left" w:pos="6840"/>
+        </w:tabs>
+        <w:autoSpaceDE w:val="0"/>
+        <w:autoSpaceDN w:val="0"/>
+        <w:adjustRightInd w:val="0"/>
+        <w:spacing w:after="0" w:line="240" w:lineRule="auto"/>
+        <w:ind w:left="1440"/>
+        <w:rPr>
+          <w:lang w:val="en-GB"/>
+        </w:rPr>
+      </w:pPr>
+    </w:p>
+    <w:p>
+      <w:pPr>
+        <w:autoSpaceDE w:val="0"/>
+        <w:autoSpaceDN w:val="0"/>
+        <w:adjustRightInd w:val="0"/>
+        <w:spacing w:after="0" w:line="240" w:lineRule="auto"/>
+        <w:ind w:left="993"/>
+        <w:rPr>
+          <w:rFonts w:ascii="Consolas" w:hAnsi="Consolas" w:cs="Consolas"/>
+          <w:color w:val="000000"/>
+          <w:sz w:val="19"/>
+          <w:szCs w:val="19"/>
+          <w:lang w:val="en-GB"/>
+        </w:rPr>
+      </w:pPr>
+      <w:r>
+        <w:rPr>
+          <w:rFonts w:ascii="Consolas" w:hAnsi="Consolas" w:cs="Consolas"/>
+          <w:color w:val="000000"/>
+          <w:sz w:val="19"/>
+          <w:szCs w:val="19"/>
+          <w:lang w:val="en-GB"/>
+        </w:rPr>
+        <w:t xml:space="preserve">    </w:t>
+      </w:r>
+      <w:r>
+        <w:rPr>
+          <w:rFonts w:ascii="Consolas" w:hAnsi="Consolas" w:cs="Consolas"/>
+          <w:color w:val="0000FF"/>
+          <w:sz w:val="19"/>
+          <w:szCs w:val="19"/>
+          <w:lang w:val="en-GB"/>
+        </w:rPr>
+        <w:t>&lt;</w:t>
+      </w:r>
+      <w:r>
+        <w:rPr>
+          <w:rFonts w:ascii="Consolas" w:hAnsi="Consolas" w:cs="Consolas"/>
+          <w:color w:val="800000"/>
+          <w:sz w:val="19"/>
+          <w:szCs w:val="19"/>
+          <w:lang w:val="en-GB"/>
+        </w:rPr>
+        <w:t>link</w:t>
+      </w:r>
+      <w:r>
+        <w:rPr>
+          <w:rFonts w:ascii="Consolas" w:hAnsi="Consolas" w:cs="Consolas"/>
+          <w:color w:val="000000"/>
+          <w:sz w:val="19"/>
+          <w:szCs w:val="19"/>
+          <w:lang w:val="en-GB"/>
+        </w:rPr>
+        <w:t xml:space="preserve"> </w:t>
+      </w:r>
+      <w:proofErr w:type="spellStart"/>
+      <w:r>
+        <w:rPr>
+          <w:rFonts w:ascii="Consolas" w:hAnsi="Consolas" w:cs="Consolas"/>
+          <w:color w:val="FF0000"/>
+          <w:sz w:val="19"/>
+          <w:szCs w:val="19"/>
+          <w:lang w:val="en-GB"/>
+        </w:rPr>
+        <w:t>href</w:t>
+      </w:r>
+      <w:proofErr w:type="spellEnd"/>
+      <w:r>
+        <w:rPr>
+          <w:rFonts w:ascii="Consolas" w:hAnsi="Consolas" w:cs="Consolas"/>
+          <w:color w:val="0000FF"/>
+          <w:sz w:val="19"/>
+          <w:szCs w:val="19"/>
+          <w:lang w:val="en-GB"/>
+        </w:rPr>
+        <w:t>="</w:t>
+      </w:r>
+      <w:proofErr w:type="spellStart"/>
+      <w:r>
+        <w:rPr>
+          <w:rFonts w:ascii="Consolas" w:hAnsi="Consolas" w:cs="Consolas"/>
+          <w:color w:val="0000FF"/>
+          <w:sz w:val="19"/>
+          <w:szCs w:val="19"/>
+          <w:lang w:val="en-GB"/>
+        </w:rPr>
+        <w:t>css</w:t>
+      </w:r>
+      <w:proofErr w:type="spellEnd"/>
+      <w:r>
+        <w:rPr>
+          <w:rFonts w:ascii="Consolas" w:hAnsi="Consolas" w:cs="Consolas"/>
+          <w:color w:val="0000FF"/>
+          <w:sz w:val="19"/>
+          <w:szCs w:val="19"/>
+          <w:lang w:val="en-GB"/>
+        </w:rPr>
+        <w:t>/app.css"</w:t>
+      </w:r>
+      <w:r>
+        <w:rPr>
+          <w:rFonts w:ascii="Consolas" w:hAnsi="Consolas" w:cs="Consolas"/>
+          <w:color w:val="000000"/>
+          <w:sz w:val="19"/>
+          <w:szCs w:val="19"/>
+          <w:lang w:val="en-GB"/>
+        </w:rPr>
+        <w:t xml:space="preserve"> </w:t>
+      </w:r>
+      <w:proofErr w:type="spellStart"/>
+      <w:r>
+        <w:rPr>
+          <w:rFonts w:ascii="Consolas" w:hAnsi="Consolas" w:cs="Consolas"/>
+          <w:color w:val="FF0000"/>
+          <w:sz w:val="19"/>
+          <w:szCs w:val="19"/>
+          <w:lang w:val="en-GB"/>
+        </w:rPr>
+        <w:t>rel</w:t>
+      </w:r>
+      <w:proofErr w:type="spellEnd"/>
+      <w:r>
+        <w:rPr>
+          <w:rFonts w:ascii="Consolas" w:hAnsi="Consolas" w:cs="Consolas"/>
+          <w:color w:val="0000FF"/>
+          <w:sz w:val="19"/>
+          <w:szCs w:val="19"/>
+          <w:lang w:val="en-GB"/>
+        </w:rPr>
+        <w:t>="stylesheet"</w:t>
+      </w:r>
+      <w:r>
+        <w:rPr>
+          <w:rFonts w:ascii="Consolas" w:hAnsi="Consolas" w:cs="Consolas"/>
+          <w:color w:val="000000"/>
+          <w:sz w:val="19"/>
+          <w:szCs w:val="19"/>
+          <w:lang w:val="en-GB"/>
+        </w:rPr>
+        <w:t xml:space="preserve"> </w:t>
+      </w:r>
+      <w:r>
+        <w:rPr>
+          <w:rFonts w:ascii="Consolas" w:hAnsi="Consolas" w:cs="Consolas"/>
+          <w:color w:val="0000FF"/>
+          <w:sz w:val="19"/>
+          <w:szCs w:val="19"/>
+          <w:lang w:val="en-GB"/>
+        </w:rPr>
+        <w:t>/&gt;</w:t>
+      </w:r>
+    </w:p>
+    <w:p>
+      <w:pPr>
+        <w:autoSpaceDE w:val="0"/>
+        <w:autoSpaceDN w:val="0"/>
+        <w:adjustRightInd w:val="0"/>
+        <w:spacing w:after="0" w:line="240" w:lineRule="auto"/>
+        <w:ind w:left="993"/>
+        <w:rPr>
+          <w:rFonts w:ascii="Consolas" w:hAnsi="Consolas" w:cs="Consolas"/>
+          <w:color w:val="000000"/>
+          <w:sz w:val="19"/>
+          <w:szCs w:val="19"/>
+          <w:lang w:val="en-GB"/>
+        </w:rPr>
+      </w:pPr>
+      <w:r>
+        <w:rPr>
+          <w:rFonts w:ascii="Consolas" w:hAnsi="Consolas" w:cs="Consolas"/>
+          <w:color w:val="000000"/>
+          <w:sz w:val="19"/>
+          <w:szCs w:val="19"/>
+          <w:lang w:val="en-GB"/>
+        </w:rPr>
+        <w:t xml:space="preserve">    </w:t>
+      </w:r>
+      <w:r>
+        <w:rPr>
+          <w:rFonts w:ascii="Consolas" w:hAnsi="Consolas" w:cs="Consolas"/>
+          <w:color w:val="0000FF"/>
+          <w:sz w:val="19"/>
+          <w:szCs w:val="19"/>
+          <w:lang w:val="en-GB"/>
+        </w:rPr>
+        <w:t>&lt;</w:t>
+      </w:r>
+      <w:r>
+        <w:rPr>
+          <w:rFonts w:ascii="Consolas" w:hAnsi="Consolas" w:cs="Consolas"/>
+          <w:color w:val="800000"/>
+          <w:sz w:val="19"/>
+          <w:szCs w:val="19"/>
+          <w:lang w:val="en-GB"/>
+        </w:rPr>
+        <w:t>link</w:t>
+      </w:r>
+      <w:r>
+        <w:rPr>
+          <w:rFonts w:ascii="Consolas" w:hAnsi="Consolas" w:cs="Consolas"/>
+          <w:color w:val="000000"/>
+          <w:sz w:val="19"/>
+          <w:szCs w:val="19"/>
+          <w:lang w:val="en-GB"/>
+        </w:rPr>
+        <w:t xml:space="preserve"> </w:t>
+      </w:r>
+      <w:proofErr w:type="spellStart"/>
+      <w:r>
+        <w:rPr>
+          <w:rFonts w:ascii="Consolas" w:hAnsi="Consolas" w:cs="Consolas"/>
+          <w:color w:val="FF0000"/>
+          <w:sz w:val="19"/>
+          <w:szCs w:val="19"/>
+          <w:lang w:val="en-GB"/>
+        </w:rPr>
+        <w:t>href</w:t>
+      </w:r>
+      <w:proofErr w:type="spellEnd"/>
+      <w:r>
+        <w:rPr>
+          <w:rFonts w:ascii="Consolas" w:hAnsi="Consolas" w:cs="Consolas"/>
+          <w:color w:val="0000FF"/>
+          <w:sz w:val="19"/>
+          <w:szCs w:val="19"/>
+          <w:lang w:val="en-GB"/>
+        </w:rPr>
+        <w:t>="</w:t>
+      </w:r>
+      <w:proofErr w:type="spellStart"/>
+      <w:r>
+        <w:rPr>
+          <w:rFonts w:ascii="Consolas" w:hAnsi="Consolas" w:cs="Consolas"/>
+          <w:color w:val="0000FF"/>
+          <w:sz w:val="19"/>
+          <w:szCs w:val="19"/>
+          <w:lang w:val="en-GB"/>
+        </w:rPr>
+        <w:t>css</w:t>
+      </w:r>
+      <w:proofErr w:type="spellEnd"/>
+      <w:r>
+        <w:rPr>
+          <w:rFonts w:ascii="Consolas" w:hAnsi="Consolas" w:cs="Consolas"/>
+          <w:color w:val="0000FF"/>
+          <w:sz w:val="19"/>
+          <w:szCs w:val="19"/>
+          <w:lang w:val="en-GB"/>
+        </w:rPr>
+        <w:t>/custom.css"</w:t>
+      </w:r>
+      <w:r>
+        <w:rPr>
+          <w:rFonts w:ascii="Consolas" w:hAnsi="Consolas" w:cs="Consolas"/>
+          <w:color w:val="000000"/>
+          <w:sz w:val="19"/>
+          <w:szCs w:val="19"/>
+          <w:lang w:val="en-GB"/>
+        </w:rPr>
+        <w:t xml:space="preserve"> </w:t>
+      </w:r>
+      <w:proofErr w:type="spellStart"/>
+      <w:r>
+        <w:rPr>
+          <w:rFonts w:ascii="Consolas" w:hAnsi="Consolas" w:cs="Consolas"/>
+          <w:color w:val="FF0000"/>
+          <w:sz w:val="19"/>
+          <w:szCs w:val="19"/>
+          <w:lang w:val="en-GB"/>
+        </w:rPr>
+        <w:t>rel</w:t>
+      </w:r>
+      <w:proofErr w:type="spellEnd"/>
+      <w:r>
+        <w:rPr>
+          <w:rFonts w:ascii="Consolas" w:hAnsi="Consolas" w:cs="Consolas"/>
+          <w:color w:val="0000FF"/>
+          <w:sz w:val="19"/>
+          <w:szCs w:val="19"/>
+          <w:lang w:val="en-GB"/>
+        </w:rPr>
+        <w:t>="stylesheet"</w:t>
+      </w:r>
+      <w:r>
+        <w:rPr>
+          <w:rFonts w:ascii="Consolas" w:hAnsi="Consolas" w:cs="Consolas"/>
+          <w:color w:val="000000"/>
+          <w:sz w:val="19"/>
+          <w:szCs w:val="19"/>
+          <w:lang w:val="en-GB"/>
+        </w:rPr>
+        <w:t xml:space="preserve"> </w:t>
+      </w:r>
+      <w:r>
+        <w:rPr>
+          <w:rFonts w:ascii="Consolas" w:hAnsi="Consolas" w:cs="Consolas"/>
+          <w:color w:val="0000FF"/>
+          <w:sz w:val="19"/>
+          <w:szCs w:val="19"/>
+          <w:lang w:val="en-GB"/>
+        </w:rPr>
+        <w:t>/&gt;</w:t>
+      </w:r>
+    </w:p>
+    <w:p>
+      <w:pPr>
+        <w:autoSpaceDE w:val="0"/>
+        <w:autoSpaceDN w:val="0"/>
+        <w:adjustRightInd w:val="0"/>
+        <w:spacing w:after="0" w:line="240" w:lineRule="auto"/>
+        <w:ind w:left="993"/>
+        <w:rPr>
+          <w:rFonts w:ascii="Consolas" w:hAnsi="Consolas" w:cs="Consolas"/>
+          <w:color w:val="000000"/>
+          <w:sz w:val="19"/>
+          <w:szCs w:val="19"/>
+          <w:lang w:val="en-GB"/>
+        </w:rPr>
+      </w:pPr>
+      <w:r>
+        <w:rPr>
+          <w:rFonts w:ascii="Consolas" w:hAnsi="Consolas" w:cs="Consolas"/>
+          <w:color w:val="000000"/>
+          <w:sz w:val="19"/>
+          <w:szCs w:val="19"/>
+          <w:lang w:val="en-GB"/>
+        </w:rPr>
+        <w:t xml:space="preserve">    </w:t>
+      </w:r>
+      <w:proofErr w:type="gramStart"/>
+      <w:r>
+        <w:rPr>
+          <w:rFonts w:ascii="Consolas" w:hAnsi="Consolas" w:cs="Consolas"/>
+          <w:color w:val="006400"/>
+          <w:sz w:val="19"/>
+          <w:szCs w:val="19"/>
+          <w:lang w:val="en-GB"/>
+        </w:rPr>
+        <w:t>&lt;!--</w:t>
+      </w:r>
+      <w:proofErr w:type="gramEnd"/>
+      <w:r>
+        <w:rPr>
+          <w:rFonts w:ascii="Consolas" w:hAnsi="Consolas" w:cs="Consolas"/>
+          <w:color w:val="006400"/>
+          <w:sz w:val="19"/>
+          <w:szCs w:val="19"/>
+          <w:lang w:val="en-GB"/>
+        </w:rPr>
+        <w:t xml:space="preserve"> REFERENCE TO AN EXTERNAL PROJECT - IMPORTANT TO USE THE KEYWORD _content --&gt;</w:t>
+      </w:r>
+    </w:p>
+    <w:p>
+      <w:pPr>
+        <w:autoSpaceDE w:val="0"/>
+        <w:autoSpaceDN w:val="0"/>
+        <w:adjustRightInd w:val="0"/>
+        <w:spacing w:after="0" w:line="240" w:lineRule="auto"/>
+        <w:ind w:left="993"/>
+        <w:rPr>
+          <w:rFonts w:ascii="Consolas" w:hAnsi="Consolas" w:cs="Consolas"/>
+          <w:color w:val="000000"/>
+          <w:sz w:val="19"/>
+          <w:szCs w:val="19"/>
+          <w:lang w:val="en-GB"/>
+        </w:rPr>
+      </w:pPr>
+      <w:r>
+        <w:rPr>
+          <w:rFonts w:ascii="Consolas" w:hAnsi="Consolas" w:cs="Consolas"/>
+          <w:color w:val="000000"/>
+          <w:sz w:val="19"/>
+          <w:szCs w:val="19"/>
+          <w:lang w:val="en-GB"/>
+        </w:rPr>
+        <w:t xml:space="preserve">    </w:t>
+      </w:r>
+      <w:r>
+        <w:rPr>
+          <w:rFonts w:ascii="Consolas" w:hAnsi="Consolas" w:cs="Consolas"/>
+          <w:color w:val="0000FF"/>
+          <w:sz w:val="19"/>
+          <w:szCs w:val="19"/>
+          <w:highlight w:val="yellow"/>
+          <w:lang w:val="en-GB"/>
+        </w:rPr>
+        <w:t>&lt;</w:t>
+      </w:r>
+      <w:r>
+        <w:rPr>
+          <w:rFonts w:ascii="Consolas" w:hAnsi="Consolas" w:cs="Consolas"/>
+          <w:color w:val="800000"/>
+          <w:sz w:val="19"/>
+          <w:szCs w:val="19"/>
+          <w:highlight w:val="yellow"/>
+          <w:lang w:val="en-GB"/>
+        </w:rPr>
+        <w:t>link</w:t>
+      </w:r>
+      <w:r>
+        <w:rPr>
+          <w:rFonts w:ascii="Consolas" w:hAnsi="Consolas" w:cs="Consolas"/>
+          <w:color w:val="000000"/>
+          <w:sz w:val="19"/>
+          <w:szCs w:val="19"/>
+          <w:highlight w:val="yellow"/>
+          <w:lang w:val="en-GB"/>
+        </w:rPr>
+        <w:t xml:space="preserve"> </w:t>
+      </w:r>
+      <w:proofErr w:type="spellStart"/>
+      <w:r>
+        <w:rPr>
+          <w:rFonts w:ascii="Consolas" w:hAnsi="Consolas" w:cs="Consolas"/>
+          <w:color w:val="FF0000"/>
+          <w:sz w:val="19"/>
+          <w:szCs w:val="19"/>
+          <w:highlight w:val="yellow"/>
+          <w:lang w:val="en-GB"/>
+        </w:rPr>
+        <w:t>href</w:t>
+      </w:r>
+      <w:proofErr w:type="spellEnd"/>
+      <w:r>
+        <w:rPr>
+          <w:rFonts w:ascii="Consolas" w:hAnsi="Consolas" w:cs="Consolas"/>
+          <w:color w:val="0000FF"/>
+          <w:sz w:val="19"/>
+          <w:szCs w:val="19"/>
+          <w:highlight w:val="yellow"/>
+          <w:lang w:val="en-GB"/>
+        </w:rPr>
+        <w:t>="_content/</w:t>
+      </w:r>
+      <w:proofErr w:type="spellStart"/>
+      <w:r>
+        <w:rPr>
+          <w:rFonts w:ascii="Consolas" w:hAnsi="Consolas" w:cs="Consolas"/>
+          <w:color w:val="0000FF"/>
+          <w:sz w:val="19"/>
+          <w:szCs w:val="19"/>
+          <w:highlight w:val="yellow"/>
+          <w:lang w:val="en-GB"/>
+        </w:rPr>
+        <w:t>BlazorMovies.Components</w:t>
+      </w:r>
+      <w:proofErr w:type="spellEnd"/>
+      <w:r>
+        <w:rPr>
+          <w:rFonts w:ascii="Consolas" w:hAnsi="Consolas" w:cs="Consolas"/>
+          <w:color w:val="0000FF"/>
+          <w:sz w:val="19"/>
+          <w:szCs w:val="19"/>
+          <w:highlight w:val="yellow"/>
+          <w:lang w:val="en-GB"/>
+        </w:rPr>
+        <w:t>/styles.css"</w:t>
+      </w:r>
+      <w:r>
+        <w:rPr>
+          <w:rFonts w:ascii="Consolas" w:hAnsi="Consolas" w:cs="Consolas"/>
+          <w:color w:val="000000"/>
+          <w:sz w:val="19"/>
+          <w:szCs w:val="19"/>
+          <w:highlight w:val="yellow"/>
+          <w:lang w:val="en-GB"/>
+        </w:rPr>
+        <w:t xml:space="preserve"> </w:t>
+      </w:r>
+      <w:proofErr w:type="spellStart"/>
+      <w:r>
+        <w:rPr>
+          <w:rFonts w:ascii="Consolas" w:hAnsi="Consolas" w:cs="Consolas"/>
+          <w:color w:val="FF0000"/>
+          <w:sz w:val="19"/>
+          <w:szCs w:val="19"/>
+          <w:highlight w:val="yellow"/>
+          <w:lang w:val="en-GB"/>
+        </w:rPr>
+        <w:t>rel</w:t>
+      </w:r>
+      <w:proofErr w:type="spellEnd"/>
+      <w:r>
+        <w:rPr>
+          <w:rFonts w:ascii="Consolas" w:hAnsi="Consolas" w:cs="Consolas"/>
+          <w:color w:val="0000FF"/>
+          <w:sz w:val="19"/>
+          <w:szCs w:val="19"/>
+          <w:highlight w:val="yellow"/>
+          <w:lang w:val="en-GB"/>
+        </w:rPr>
+        <w:t>="stylesheet"</w:t>
+      </w:r>
+      <w:r>
+        <w:rPr>
+          <w:rFonts w:ascii="Consolas" w:hAnsi="Consolas" w:cs="Consolas"/>
+          <w:color w:val="000000"/>
+          <w:sz w:val="19"/>
+          <w:szCs w:val="19"/>
+          <w:highlight w:val="yellow"/>
+          <w:lang w:val="en-GB"/>
+        </w:rPr>
+        <w:t xml:space="preserve"> </w:t>
+      </w:r>
+      <w:r>
+        <w:rPr>
+          <w:rFonts w:ascii="Consolas" w:hAnsi="Consolas" w:cs="Consolas"/>
+          <w:color w:val="0000FF"/>
+          <w:sz w:val="19"/>
+          <w:szCs w:val="19"/>
+          <w:highlight w:val="yellow"/>
+          <w:lang w:val="en-GB"/>
+        </w:rPr>
+        <w:t>/&gt;</w:t>
+      </w:r>
+    </w:p>
+    <w:p>
+      <w:pPr>
+        <w:pStyle w:val="ListParagraph"/>
+        <w:tabs>
+          <w:tab w:val="left" w:pos="6840"/>
+        </w:tabs>
+        <w:autoSpaceDE w:val="0"/>
+        <w:autoSpaceDN w:val="0"/>
+        <w:adjustRightInd w:val="0"/>
+        <w:spacing w:after="0" w:line="240" w:lineRule="auto"/>
+        <w:ind w:left="1440"/>
+        <w:rPr>
+          <w:lang w:val="en-GB"/>
+        </w:rPr>
+      </w:pPr>
+    </w:p>
+    <w:p>
+      <w:pPr>
+        <w:pStyle w:val="ListParagraph"/>
+        <w:tabs>
+          <w:tab w:val="left" w:pos="6840"/>
+        </w:tabs>
+        <w:autoSpaceDE w:val="0"/>
+        <w:autoSpaceDN w:val="0"/>
+        <w:adjustRightInd w:val="0"/>
+        <w:spacing w:after="0" w:line="240" w:lineRule="auto"/>
+        <w:ind w:left="1440"/>
+        <w:rPr>
+          <w:lang w:val="en-GB"/>
+        </w:rPr>
+      </w:pPr>
+      <w:r>
+        <w:rPr>
+          <w:lang w:val="en-GB"/>
+        </w:rPr>
+        <w:t xml:space="preserve">. . . . </w:t>
+      </w:r>
+    </w:p>
+    <w:p>
+      <w:pPr>
+        <w:pStyle w:val="ListParagraph"/>
+        <w:tabs>
+          <w:tab w:val="left" w:pos="6840"/>
+        </w:tabs>
+        <w:autoSpaceDE w:val="0"/>
+        <w:autoSpaceDN w:val="0"/>
+        <w:adjustRightInd w:val="0"/>
+        <w:spacing w:after="0" w:line="240" w:lineRule="auto"/>
+        <w:ind w:left="1440"/>
+        <w:rPr>
+          <w:lang w:val="en-GB"/>
+        </w:rPr>
+      </w:pPr>
+      <w:r>
+        <w:rPr>
+          <w:lang w:val="en-GB"/>
+        </w:rPr>
+        <w:t xml:space="preserve">Same for </w:t>
+      </w:r>
+      <w:proofErr w:type="spellStart"/>
+      <w:r>
+        <w:rPr>
+          <w:lang w:val="en-GB"/>
+        </w:rPr>
+        <w:t>javascript</w:t>
+      </w:r>
+      <w:proofErr w:type="spellEnd"/>
+      <w:r>
+        <w:rPr>
+          <w:lang w:val="en-GB"/>
+        </w:rPr>
+        <w:t xml:space="preserve"> files</w:t>
+      </w:r>
+      <w:r>
+        <w:rPr>
+          <w:lang w:val="en-GB"/>
+        </w:rPr>
+        <w:t xml:space="preserve">, the </w:t>
+      </w:r>
+      <w:proofErr w:type="spellStart"/>
+      <w:r>
+        <w:rPr>
+          <w:lang w:val="en-GB"/>
+        </w:rPr>
+        <w:t>js</w:t>
+      </w:r>
+      <w:proofErr w:type="spellEnd"/>
+      <w:r>
+        <w:rPr>
+          <w:lang w:val="en-GB"/>
+        </w:rPr>
+        <w:t xml:space="preserve"> file reference </w:t>
+      </w:r>
+      <w:proofErr w:type="gramStart"/>
+      <w:r>
+        <w:rPr>
+          <w:lang w:val="en-GB"/>
+        </w:rPr>
+        <w:t>is called</w:t>
+      </w:r>
+      <w:proofErr w:type="gramEnd"/>
+      <w:r>
+        <w:rPr>
+          <w:lang w:val="en-GB"/>
+        </w:rPr>
+        <w:t xml:space="preserve"> </w:t>
+      </w:r>
+      <w:r>
+        <w:rPr>
+          <w:b/>
+          <w:lang w:val="en-GB"/>
+        </w:rPr>
+        <w:t>exampleJsInterop.js</w:t>
+      </w:r>
+      <w:r>
+        <w:rPr>
+          <w:lang w:val="en-GB"/>
+        </w:rPr>
+        <w:t xml:space="preserve">, but before we need to perform some little changes. </w:t>
+      </w:r>
+    </w:p>
+    <w:p>
+      <w:pPr>
+        <w:pStyle w:val="ListParagraph"/>
+        <w:tabs>
+          <w:tab w:val="left" w:pos="6840"/>
+        </w:tabs>
+        <w:autoSpaceDE w:val="0"/>
+        <w:autoSpaceDN w:val="0"/>
+        <w:adjustRightInd w:val="0"/>
+        <w:spacing w:after="0" w:line="240" w:lineRule="auto"/>
+        <w:ind w:left="1440"/>
+        <w:rPr>
+          <w:lang w:val="en-GB"/>
+        </w:rPr>
+      </w:pPr>
+      <w:r>
+        <w:rPr>
+          <w:lang w:val="en-GB"/>
+        </w:rPr>
+        <w:t xml:space="preserve">We have a class </w:t>
+      </w:r>
+      <w:proofErr w:type="gramStart"/>
+      <w:r>
+        <w:rPr>
+          <w:lang w:val="en-GB"/>
+        </w:rPr>
+        <w:t xml:space="preserve">in the components project called </w:t>
+      </w:r>
+      <w:proofErr w:type="spellStart"/>
+      <w:r>
+        <w:rPr>
+          <w:rFonts w:ascii="Consolas" w:hAnsi="Consolas" w:cs="Consolas"/>
+          <w:color w:val="2B91AF"/>
+          <w:sz w:val="19"/>
+          <w:szCs w:val="19"/>
+          <w:lang w:val="en-GB"/>
+        </w:rPr>
+        <w:t>ExampleJsInterop</w:t>
+      </w:r>
+      <w:r>
+        <w:rPr>
+          <w:rFonts w:ascii="Consolas" w:hAnsi="Consolas" w:cs="Consolas"/>
+          <w:color w:val="2B91AF"/>
+          <w:sz w:val="19"/>
+          <w:szCs w:val="19"/>
+          <w:lang w:val="en-GB"/>
+        </w:rPr>
+        <w:t>.cs</w:t>
+      </w:r>
+      <w:proofErr w:type="spellEnd"/>
+      <w:r>
+        <w:rPr>
+          <w:lang w:val="en-GB"/>
+        </w:rPr>
+        <w:t xml:space="preserve"> and in order to make it work with the current version of </w:t>
+      </w:r>
+      <w:proofErr w:type="spellStart"/>
+      <w:r>
+        <w:rPr>
+          <w:lang w:val="en-GB"/>
+        </w:rPr>
+        <w:t>Blazor</w:t>
+      </w:r>
+      <w:proofErr w:type="spellEnd"/>
+      <w:r>
+        <w:rPr>
+          <w:lang w:val="en-GB"/>
+        </w:rPr>
+        <w:t xml:space="preserve"> we need to install the following </w:t>
+      </w:r>
+      <w:r>
+        <w:rPr>
+          <w:lang w:val="en-GB"/>
+        </w:rPr>
+        <w:t xml:space="preserve">libraries from </w:t>
+      </w:r>
+      <w:proofErr w:type="spellStart"/>
+      <w:r>
+        <w:rPr>
+          <w:lang w:val="en-GB"/>
+        </w:rPr>
+        <w:t>NuGet</w:t>
+      </w:r>
+      <w:proofErr w:type="spellEnd"/>
+      <w:proofErr w:type="gramEnd"/>
+    </w:p>
+    <w:p>
+      <w:pPr>
+        <w:pStyle w:val="ListParagraph"/>
+        <w:tabs>
+          <w:tab w:val="left" w:pos="6840"/>
+        </w:tabs>
+        <w:autoSpaceDE w:val="0"/>
+        <w:autoSpaceDN w:val="0"/>
+        <w:adjustRightInd w:val="0"/>
+        <w:spacing w:after="0" w:line="240" w:lineRule="auto"/>
+        <w:ind w:left="1440"/>
+        <w:rPr>
+          <w:rFonts w:ascii="Consolas" w:hAnsi="Consolas" w:cs="Consolas"/>
+          <w:color w:val="000000"/>
+          <w:sz w:val="19"/>
+          <w:szCs w:val="19"/>
+          <w:lang w:val="en-GB"/>
+        </w:rPr>
+      </w:pPr>
+    </w:p>
+    <w:p>
+      <w:pPr>
+        <w:pStyle w:val="ListParagraph"/>
+        <w:tabs>
+          <w:tab w:val="left" w:pos="6840"/>
+        </w:tabs>
+        <w:autoSpaceDE w:val="0"/>
+        <w:autoSpaceDN w:val="0"/>
+        <w:adjustRightInd w:val="0"/>
+        <w:spacing w:after="0" w:line="240" w:lineRule="auto"/>
+        <w:ind w:left="1440"/>
+        <w:rPr>
+          <w:rFonts w:ascii="Consolas" w:hAnsi="Consolas" w:cs="Consolas"/>
+          <w:color w:val="000000"/>
+          <w:sz w:val="19"/>
+          <w:szCs w:val="19"/>
+          <w:lang w:val="en-GB"/>
+        </w:rPr>
+      </w:pPr>
+      <w:proofErr w:type="spellStart"/>
+      <w:r>
+        <w:rPr>
+          <w:rFonts w:ascii="Consolas" w:hAnsi="Consolas" w:cs="Consolas"/>
+          <w:color w:val="000000"/>
+          <w:sz w:val="19"/>
+          <w:szCs w:val="19"/>
+          <w:lang w:val="en-GB"/>
+        </w:rPr>
+        <w:t>Microsoft.JSInterop</w:t>
+      </w:r>
+      <w:proofErr w:type="spellEnd"/>
+    </w:p>
+    <w:p>
+      <w:pPr>
+        <w:pStyle w:val="ListParagraph"/>
+        <w:tabs>
+          <w:tab w:val="left" w:pos="6840"/>
+        </w:tabs>
+        <w:autoSpaceDE w:val="0"/>
+        <w:autoSpaceDN w:val="0"/>
+        <w:adjustRightInd w:val="0"/>
+        <w:spacing w:after="0" w:line="240" w:lineRule="auto"/>
+        <w:ind w:left="1440"/>
+        <w:rPr>
+          <w:lang w:val="en-GB"/>
+        </w:rPr>
+      </w:pPr>
+      <w:proofErr w:type="spellStart"/>
+      <w:r>
+        <w:rPr>
+          <w:lang w:val="en-GB"/>
+        </w:rPr>
+        <w:lastRenderedPageBreak/>
+        <w:t>Then</w:t>
+      </w:r>
+      <w:proofErr w:type="spellEnd"/>
+      <w:r>
+        <w:rPr>
+          <w:lang w:val="en-GB"/>
+        </w:rPr>
+        <w:t xml:space="preserve"> we can change the </w:t>
+      </w:r>
+      <w:proofErr w:type="spellStart"/>
+      <w:r>
+        <w:rPr>
+          <w:lang w:val="en-GB"/>
+        </w:rPr>
+        <w:t>cs</w:t>
+      </w:r>
+      <w:proofErr w:type="spellEnd"/>
+      <w:r>
+        <w:rPr>
+          <w:lang w:val="en-GB"/>
+        </w:rPr>
+        <w:t xml:space="preserve"> file in order to have</w:t>
+      </w:r>
+      <w:r>
+        <w:rPr>
+          <w:lang w:val="en-GB"/>
+        </w:rPr>
+        <w:t xml:space="preserve"> an extension method as follows</w:t>
+      </w:r>
+      <w:r>
+        <w:rPr>
+          <w:lang w:val="en-GB"/>
+        </w:rPr>
+        <w:br/>
+      </w:r>
+      <w:r>
+        <w:rPr>
+          <w:lang w:val="en-GB"/>
+        </w:rPr>
+        <w:drawing>
+          <wp:inline distT="0" distB="0" distL="0" distR="0" wp14:anchorId="00949C40" wp14:editId="23C9662F">
+            <wp:extent cx="4675583" cy="2076450"/>
+            <wp:effectExtent l="0" t="0" r="0" b="0"/>
+            <wp:docPr id="19" name="Picture 19"/>
+            <wp:cNvGraphicFramePr>
+              <a:graphicFrameLocks xmlns:a="http://schemas.openxmlformats.org/drawingml/2006/main" noChangeAspect="1"/>
+            </wp:cNvGraphicFramePr>
+            <a:graphic xmlns:a="http://schemas.openxmlformats.org/drawingml/2006/main">
+              <a:graphicData uri="http://schemas.openxmlformats.org/drawingml/2006/picture">
+                <pic:pic xmlns:pic="http://schemas.openxmlformats.org/drawingml/2006/picture">
+                  <pic:nvPicPr>
+                    <pic:cNvPr id="1" name=""/>
+                    <pic:cNvPicPr/>
+                  </pic:nvPicPr>
+                  <pic:blipFill>
+                    <a:blip r:embed="rId42"/>
+                    <a:stretch>
+                      <a:fillRect/>
+                    </a:stretch>
+                  </pic:blipFill>
+                  <pic:spPr>
+                    <a:xfrm>
+                      <a:off x="0" y="0"/>
+                      <a:ext cx="4787501" cy="2126153"/>
+                    </a:xfrm>
+                    <a:prstGeom prst="rect">
+                      <a:avLst/>
+                    </a:prstGeom>
+                  </pic:spPr>
+                </pic:pic>
+              </a:graphicData>
+            </a:graphic>
+          </wp:inline>
+        </w:drawing>
+      </w:r>
+    </w:p>
+    <w:p>
+      <w:pPr>
+        <w:pStyle w:val="ListParagraph"/>
+        <w:tabs>
+          <w:tab w:val="left" w:pos="6840"/>
+        </w:tabs>
+        <w:autoSpaceDE w:val="0"/>
+        <w:autoSpaceDN w:val="0"/>
+        <w:adjustRightInd w:val="0"/>
+        <w:spacing w:after="0" w:line="240" w:lineRule="auto"/>
+        <w:ind w:left="1440"/>
+        <w:rPr>
+          <w:rFonts w:ascii="Consolas" w:hAnsi="Consolas" w:cs="Consolas"/>
+          <w:color w:val="000000"/>
+          <w:sz w:val="19"/>
+          <w:szCs w:val="19"/>
+          <w:lang w:val="en-GB"/>
+        </w:rPr>
+      </w:pPr>
+    </w:p>
+    <w:p>
+      <w:pPr>
+        <w:pStyle w:val="ListParagraph"/>
+        <w:tabs>
+          <w:tab w:val="left" w:pos="6840"/>
+        </w:tabs>
+        <w:autoSpaceDE w:val="0"/>
+        <w:autoSpaceDN w:val="0"/>
+        <w:adjustRightInd w:val="0"/>
+        <w:spacing w:after="0" w:line="240" w:lineRule="auto"/>
+        <w:ind w:left="1440"/>
+        <w:rPr>
+          <w:rFonts w:ascii="Consolas" w:hAnsi="Consolas" w:cs="Consolas"/>
+          <w:color w:val="000000"/>
+          <w:sz w:val="19"/>
+          <w:szCs w:val="19"/>
+          <w:lang w:val="en-GB"/>
+        </w:rPr>
+      </w:pPr>
+    </w:p>
+    <w:p>
+      <w:pPr>
+        <w:pStyle w:val="ListParagraph"/>
+        <w:tabs>
+          <w:tab w:val="left" w:pos="6840"/>
+        </w:tabs>
+        <w:autoSpaceDE w:val="0"/>
+        <w:autoSpaceDN w:val="0"/>
+        <w:adjustRightInd w:val="0"/>
+        <w:spacing w:after="0" w:line="240" w:lineRule="auto"/>
+        <w:ind w:left="1440"/>
+        <w:rPr>
+          <w:lang w:val="en-GB"/>
+        </w:rPr>
+      </w:pPr>
+      <w:r>
+        <w:rPr>
+          <w:lang w:val="en-GB"/>
+        </w:rPr>
+        <w:t xml:space="preserve">After performed </w:t>
+      </w:r>
+      <w:proofErr w:type="gramStart"/>
+      <w:r>
+        <w:rPr>
+          <w:lang w:val="en-GB"/>
+        </w:rPr>
+        <w:t>this</w:t>
+      </w:r>
+      <w:proofErr w:type="gramEnd"/>
+      <w:r>
+        <w:rPr>
+          <w:lang w:val="en-GB"/>
+        </w:rPr>
+        <w:t xml:space="preserve"> operation we need to add the reference in the </w:t>
+      </w:r>
+      <w:r>
+        <w:rPr>
+          <w:b/>
+          <w:lang w:val="en-GB"/>
+        </w:rPr>
+        <w:t>_</w:t>
+      </w:r>
+      <w:proofErr w:type="spellStart"/>
+      <w:r>
+        <w:rPr>
+          <w:b/>
+          <w:lang w:val="en-GB"/>
+        </w:rPr>
+        <w:t>Imports.razor</w:t>
+      </w:r>
+      <w:proofErr w:type="spellEnd"/>
+      <w:r>
+        <w:rPr>
+          <w:lang w:val="en-GB"/>
+        </w:rPr>
+        <w:t xml:space="preserve"> file under the components project</w:t>
+      </w:r>
+      <w:r>
+        <w:rPr>
+          <w:lang w:val="en-GB"/>
+        </w:rPr>
+        <w:t>, this is important, we have the following</w:t>
+      </w:r>
+    </w:p>
+    <w:p>
+      <w:pPr>
+        <w:pStyle w:val="ListParagraph"/>
+        <w:tabs>
+          <w:tab w:val="left" w:pos="6840"/>
+        </w:tabs>
+        <w:autoSpaceDE w:val="0"/>
+        <w:autoSpaceDN w:val="0"/>
+        <w:adjustRightInd w:val="0"/>
+        <w:spacing w:after="0" w:line="240" w:lineRule="auto"/>
+        <w:ind w:left="1440"/>
+        <w:rPr>
+          <w:lang w:val="en-GB"/>
+        </w:rPr>
+      </w:pPr>
+      <w:r>
+        <w:rPr>
+          <w:lang w:val="en-GB"/>
+        </w:rPr>
+        <w:drawing>
+          <wp:inline distT="0" distB="0" distL="0" distR="0" wp14:anchorId="58BC5D13" wp14:editId="27C8D002">
+            <wp:extent cx="4648198" cy="1012736"/>
+            <wp:effectExtent l="0" t="0" r="635" b="0"/>
+            <wp:docPr id="18" name="Picture 18"/>
+            <wp:cNvGraphicFramePr>
+              <a:graphicFrameLocks xmlns:a="http://schemas.openxmlformats.org/drawingml/2006/main" noChangeAspect="1"/>
+            </wp:cNvGraphicFramePr>
+            <a:graphic xmlns:a="http://schemas.openxmlformats.org/drawingml/2006/main">
+              <a:graphicData uri="http://schemas.openxmlformats.org/drawingml/2006/picture">
+                <pic:pic xmlns:pic="http://schemas.openxmlformats.org/drawingml/2006/picture">
+                  <pic:nvPicPr>
+                    <pic:cNvPr id="1" name=""/>
+                    <pic:cNvPicPr/>
+                  </pic:nvPicPr>
+                  <pic:blipFill>
+                    <a:blip r:embed="rId43"/>
+                    <a:stretch>
+                      <a:fillRect/>
+                    </a:stretch>
+                  </pic:blipFill>
+                  <pic:spPr>
+                    <a:xfrm>
+                      <a:off x="0" y="0"/>
+                      <a:ext cx="4668266" cy="1017108"/>
+                    </a:xfrm>
+                    <a:prstGeom prst="rect">
+                      <a:avLst/>
+                    </a:prstGeom>
+                  </pic:spPr>
+                </pic:pic>
+              </a:graphicData>
+            </a:graphic>
+          </wp:inline>
+        </w:drawing>
+      </w:r>
+    </w:p>
+    <w:p>
+      <w:pPr>
+        <w:pStyle w:val="ListParagraph"/>
+        <w:tabs>
+          <w:tab w:val="left" w:pos="6840"/>
+        </w:tabs>
+        <w:autoSpaceDE w:val="0"/>
+        <w:autoSpaceDN w:val="0"/>
+        <w:adjustRightInd w:val="0"/>
+        <w:spacing w:after="0" w:line="240" w:lineRule="auto"/>
+        <w:ind w:left="1440"/>
+        <w:rPr>
+          <w:lang w:val="en-GB"/>
+        </w:rPr>
+      </w:pPr>
+    </w:p>
+    <w:p>
+      <w:pPr>
+        <w:pStyle w:val="ListParagraph"/>
+        <w:tabs>
+          <w:tab w:val="left" w:pos="6840"/>
+        </w:tabs>
+        <w:autoSpaceDE w:val="0"/>
+        <w:autoSpaceDN w:val="0"/>
+        <w:adjustRightInd w:val="0"/>
+        <w:spacing w:after="0" w:line="240" w:lineRule="auto"/>
+        <w:ind w:left="1440"/>
+        <w:rPr>
+          <w:lang w:val="en-GB"/>
+        </w:rPr>
+      </w:pPr>
+      <w:r>
+        <w:rPr>
+          <w:lang w:val="en-GB"/>
+        </w:rPr>
+        <w:t>. . . .</w:t>
+      </w:r>
+    </w:p>
+    <w:p>
+      <w:pPr>
+        <w:autoSpaceDE w:val="0"/>
+        <w:autoSpaceDN w:val="0"/>
+        <w:adjustRightInd w:val="0"/>
+        <w:spacing w:after="0" w:line="240" w:lineRule="auto"/>
+        <w:ind w:left="993"/>
+        <w:rPr>
+          <w:rFonts w:ascii="Consolas" w:hAnsi="Consolas" w:cs="Consolas"/>
+          <w:color w:val="000000"/>
+          <w:sz w:val="19"/>
+          <w:szCs w:val="19"/>
+          <w:lang w:val="en-GB"/>
+        </w:rPr>
+      </w:pPr>
+      <w:r>
+        <w:rPr>
+          <w:rFonts w:ascii="Consolas" w:hAnsi="Consolas" w:cs="Consolas"/>
+          <w:color w:val="000000"/>
+          <w:sz w:val="19"/>
+          <w:szCs w:val="19"/>
+          <w:lang w:val="en-GB"/>
+        </w:rPr>
+        <w:t xml:space="preserve">    </w:t>
+      </w:r>
+      <w:r>
+        <w:rPr>
+          <w:rFonts w:ascii="Consolas" w:hAnsi="Consolas" w:cs="Consolas"/>
+          <w:color w:val="0000FF"/>
+          <w:sz w:val="19"/>
+          <w:szCs w:val="19"/>
+          <w:lang w:val="en-GB"/>
+        </w:rPr>
+        <w:t>&lt;</w:t>
+      </w:r>
+      <w:proofErr w:type="gramStart"/>
+      <w:r>
+        <w:rPr>
+          <w:rFonts w:ascii="Consolas" w:hAnsi="Consolas" w:cs="Consolas"/>
+          <w:color w:val="800000"/>
+          <w:sz w:val="19"/>
+          <w:szCs w:val="19"/>
+          <w:lang w:val="en-GB"/>
+        </w:rPr>
+        <w:t>script</w:t>
+      </w:r>
+      <w:proofErr w:type="gramEnd"/>
+      <w:r>
+        <w:rPr>
+          <w:rFonts w:ascii="Consolas" w:hAnsi="Consolas" w:cs="Consolas"/>
+          <w:color w:val="000000"/>
+          <w:sz w:val="19"/>
+          <w:szCs w:val="19"/>
+          <w:lang w:val="en-GB"/>
+        </w:rPr>
+        <w:t xml:space="preserve"> </w:t>
+      </w:r>
+      <w:proofErr w:type="spellStart"/>
+      <w:r>
+        <w:rPr>
+          <w:rFonts w:ascii="Consolas" w:hAnsi="Consolas" w:cs="Consolas"/>
+          <w:color w:val="FF0000"/>
+          <w:sz w:val="19"/>
+          <w:szCs w:val="19"/>
+          <w:lang w:val="en-GB"/>
+        </w:rPr>
+        <w:t>src</w:t>
+      </w:r>
+      <w:proofErr w:type="spellEnd"/>
+      <w:r>
+        <w:rPr>
+          <w:rFonts w:ascii="Consolas" w:hAnsi="Consolas" w:cs="Consolas"/>
+          <w:color w:val="0000FF"/>
+          <w:sz w:val="19"/>
+          <w:szCs w:val="19"/>
+          <w:lang w:val="en-GB"/>
+        </w:rPr>
+        <w:t>="</w:t>
+      </w:r>
+      <w:proofErr w:type="spellStart"/>
+      <w:r>
+        <w:rPr>
+          <w:rFonts w:ascii="Consolas" w:hAnsi="Consolas" w:cs="Consolas"/>
+          <w:color w:val="0000FF"/>
+          <w:sz w:val="19"/>
+          <w:szCs w:val="19"/>
+          <w:lang w:val="en-GB"/>
+        </w:rPr>
+        <w:t>js</w:t>
+      </w:r>
+      <w:proofErr w:type="spellEnd"/>
+      <w:r>
+        <w:rPr>
+          <w:rFonts w:ascii="Consolas" w:hAnsi="Consolas" w:cs="Consolas"/>
+          <w:color w:val="0000FF"/>
+          <w:sz w:val="19"/>
+          <w:szCs w:val="19"/>
+          <w:lang w:val="en-GB"/>
+        </w:rPr>
+        <w:t>/utilities.js"&gt;&lt;/</w:t>
+      </w:r>
+      <w:r>
+        <w:rPr>
+          <w:rFonts w:ascii="Consolas" w:hAnsi="Consolas" w:cs="Consolas"/>
+          <w:color w:val="800000"/>
+          <w:sz w:val="19"/>
+          <w:szCs w:val="19"/>
+          <w:lang w:val="en-GB"/>
+        </w:rPr>
+        <w:t>script</w:t>
+      </w:r>
+      <w:r>
+        <w:rPr>
+          <w:rFonts w:ascii="Consolas" w:hAnsi="Consolas" w:cs="Consolas"/>
+          <w:color w:val="0000FF"/>
+          <w:sz w:val="19"/>
+          <w:szCs w:val="19"/>
+          <w:lang w:val="en-GB"/>
+        </w:rPr>
+        <w:t>&gt;</w:t>
+      </w:r>
+    </w:p>
+    <w:p>
+      <w:pPr>
+        <w:autoSpaceDE w:val="0"/>
+        <w:autoSpaceDN w:val="0"/>
+        <w:adjustRightInd w:val="0"/>
+        <w:spacing w:after="0" w:line="240" w:lineRule="auto"/>
+        <w:ind w:left="993"/>
+        <w:rPr>
+          <w:rFonts w:ascii="Consolas" w:hAnsi="Consolas" w:cs="Consolas"/>
+          <w:color w:val="000000"/>
+          <w:sz w:val="19"/>
+          <w:szCs w:val="19"/>
+          <w:lang w:val="en-GB"/>
+        </w:rPr>
+      </w:pPr>
+      <w:r>
+        <w:rPr>
+          <w:rFonts w:ascii="Consolas" w:hAnsi="Consolas" w:cs="Consolas"/>
+          <w:color w:val="000000"/>
+          <w:sz w:val="19"/>
+          <w:szCs w:val="19"/>
+          <w:lang w:val="en-GB"/>
+        </w:rPr>
+        <w:t xml:space="preserve">    </w:t>
+      </w:r>
+      <w:proofErr w:type="gramStart"/>
+      <w:r>
+        <w:rPr>
+          <w:rFonts w:ascii="Consolas" w:hAnsi="Consolas" w:cs="Consolas"/>
+          <w:color w:val="006400"/>
+          <w:sz w:val="19"/>
+          <w:szCs w:val="19"/>
+          <w:lang w:val="en-GB"/>
+        </w:rPr>
+        <w:t>&lt;!--</w:t>
+      </w:r>
+      <w:proofErr w:type="gramEnd"/>
+      <w:r>
+        <w:rPr>
+          <w:rFonts w:ascii="Consolas" w:hAnsi="Consolas" w:cs="Consolas"/>
+          <w:color w:val="006400"/>
+          <w:sz w:val="19"/>
+          <w:szCs w:val="19"/>
+          <w:lang w:val="en-GB"/>
+        </w:rPr>
+        <w:t xml:space="preserve"> REFERENCE TO AN EXTERNAL PROJECT - IMPORTANT TO USE THE KEYWORD _content --&gt;</w:t>
+      </w:r>
+    </w:p>
+    <w:p>
+      <w:pPr>
+        <w:autoSpaceDE w:val="0"/>
+        <w:autoSpaceDN w:val="0"/>
+        <w:adjustRightInd w:val="0"/>
+        <w:spacing w:after="0" w:line="240" w:lineRule="auto"/>
+        <w:ind w:left="993"/>
+        <w:rPr>
+          <w:rFonts w:ascii="Consolas" w:hAnsi="Consolas" w:cs="Consolas"/>
+          <w:color w:val="000000"/>
+          <w:sz w:val="19"/>
+          <w:szCs w:val="19"/>
+          <w:lang w:val="en-GB"/>
+        </w:rPr>
+      </w:pPr>
+      <w:r>
+        <w:rPr>
+          <w:rFonts w:ascii="Consolas" w:hAnsi="Consolas" w:cs="Consolas"/>
+          <w:color w:val="000000"/>
+          <w:sz w:val="19"/>
+          <w:szCs w:val="19"/>
+          <w:lang w:val="en-GB"/>
+        </w:rPr>
+        <w:t xml:space="preserve">    </w:t>
+      </w:r>
+      <w:r>
+        <w:rPr>
+          <w:rFonts w:ascii="Consolas" w:hAnsi="Consolas" w:cs="Consolas"/>
+          <w:color w:val="0000FF"/>
+          <w:sz w:val="19"/>
+          <w:szCs w:val="19"/>
+          <w:highlight w:val="yellow"/>
+          <w:lang w:val="en-GB"/>
+        </w:rPr>
+        <w:t>&lt;</w:t>
+      </w:r>
+      <w:proofErr w:type="gramStart"/>
+      <w:r>
+        <w:rPr>
+          <w:rFonts w:ascii="Consolas" w:hAnsi="Consolas" w:cs="Consolas"/>
+          <w:color w:val="800000"/>
+          <w:sz w:val="19"/>
+          <w:szCs w:val="19"/>
+          <w:highlight w:val="yellow"/>
+          <w:lang w:val="en-GB"/>
+        </w:rPr>
+        <w:t>script</w:t>
+      </w:r>
+      <w:proofErr w:type="gramEnd"/>
+      <w:r>
+        <w:rPr>
+          <w:rFonts w:ascii="Consolas" w:hAnsi="Consolas" w:cs="Consolas"/>
+          <w:color w:val="000000"/>
+          <w:sz w:val="19"/>
+          <w:szCs w:val="19"/>
+          <w:highlight w:val="yellow"/>
+          <w:lang w:val="en-GB"/>
+        </w:rPr>
+        <w:t xml:space="preserve"> </w:t>
+      </w:r>
+      <w:r>
+        <w:rPr>
+          <w:rFonts w:ascii="Consolas" w:hAnsi="Consolas" w:cs="Consolas"/>
+          <w:color w:val="FF0000"/>
+          <w:sz w:val="19"/>
+          <w:szCs w:val="19"/>
+          <w:highlight w:val="yellow"/>
+          <w:lang w:val="en-GB"/>
+        </w:rPr>
+        <w:t>src</w:t>
+      </w:r>
+      <w:r>
+        <w:rPr>
+          <w:rFonts w:ascii="Consolas" w:hAnsi="Consolas" w:cs="Consolas"/>
+          <w:color w:val="0000FF"/>
+          <w:sz w:val="19"/>
+          <w:szCs w:val="19"/>
+          <w:highlight w:val="yellow"/>
+          <w:lang w:val="en-GB"/>
+        </w:rPr>
+        <w:t>="_content/BlazorMovies.Components/exampleJsInterop.js"&gt;&lt;/</w:t>
+      </w:r>
+      <w:r>
+        <w:rPr>
+          <w:rFonts w:ascii="Consolas" w:hAnsi="Consolas" w:cs="Consolas"/>
+          <w:color w:val="800000"/>
+          <w:sz w:val="19"/>
+          <w:szCs w:val="19"/>
+          <w:highlight w:val="yellow"/>
+          <w:lang w:val="en-GB"/>
+        </w:rPr>
+        <w:t>script</w:t>
+      </w:r>
+      <w:r>
+        <w:rPr>
+          <w:rFonts w:ascii="Consolas" w:hAnsi="Consolas" w:cs="Consolas"/>
+          <w:color w:val="0000FF"/>
+          <w:sz w:val="19"/>
+          <w:szCs w:val="19"/>
+          <w:highlight w:val="yellow"/>
+          <w:lang w:val="en-GB"/>
+        </w:rPr>
+        <w:t>&gt;</w:t>
+      </w:r>
+    </w:p>
+    <w:p>
+      <w:pPr>
+        <w:pStyle w:val="ListParagraph"/>
+        <w:tabs>
+          <w:tab w:val="left" w:pos="6840"/>
+        </w:tabs>
+        <w:autoSpaceDE w:val="0"/>
+        <w:autoSpaceDN w:val="0"/>
+        <w:adjustRightInd w:val="0"/>
+        <w:spacing w:after="0" w:line="240" w:lineRule="auto"/>
+        <w:ind w:left="1440"/>
+        <w:rPr>
+          <w:lang w:val="en-GB"/>
+        </w:rPr>
+      </w:pPr>
+      <w:r>
+        <w:rPr>
+          <w:lang w:val="en-GB"/>
+        </w:rPr>
+        <w:t>. . . .</w:t>
+      </w:r>
+    </w:p>
+    <w:p>
+      <w:pPr>
+        <w:pStyle w:val="ListParagraph"/>
+        <w:tabs>
+          <w:tab w:val="left" w:pos="6840"/>
+        </w:tabs>
+        <w:autoSpaceDE w:val="0"/>
+        <w:autoSpaceDN w:val="0"/>
+        <w:adjustRightInd w:val="0"/>
+        <w:spacing w:after="0" w:line="240" w:lineRule="auto"/>
+        <w:ind w:left="1440"/>
+        <w:rPr>
+          <w:lang w:val="en-GB"/>
+        </w:rPr>
+      </w:pPr>
+    </w:p>
+    <w:p>
+      <w:pPr>
+        <w:pStyle w:val="ListParagraph"/>
+        <w:tabs>
+          <w:tab w:val="left" w:pos="6840"/>
+        </w:tabs>
+        <w:autoSpaceDE w:val="0"/>
+        <w:autoSpaceDN w:val="0"/>
+        <w:adjustRightInd w:val="0"/>
+        <w:spacing w:after="0" w:line="240" w:lineRule="auto"/>
+        <w:ind w:left="1440"/>
+        <w:rPr>
+          <w:lang w:val="en-GB"/>
+        </w:rPr>
+      </w:pPr>
+      <w:proofErr w:type="gramStart"/>
+      <w:r>
+        <w:rPr>
+          <w:lang w:val="en-GB"/>
+        </w:rPr>
+        <w:t>Finally</w:t>
+      </w:r>
+      <w:proofErr w:type="gramEnd"/>
+      <w:r>
+        <w:rPr>
+          <w:lang w:val="en-GB"/>
+        </w:rPr>
+        <w:t xml:space="preserve"> the Component1.razor can become as follows</w:t>
+      </w:r>
+    </w:p>
+    <w:p>
+      <w:pPr>
+        <w:pStyle w:val="ListParagraph"/>
+        <w:tabs>
+          <w:tab w:val="left" w:pos="6840"/>
+        </w:tabs>
+        <w:autoSpaceDE w:val="0"/>
+        <w:autoSpaceDN w:val="0"/>
+        <w:adjustRightInd w:val="0"/>
+        <w:spacing w:after="0" w:line="240" w:lineRule="auto"/>
+        <w:ind w:left="1440"/>
+        <w:rPr>
+          <w:lang w:val="en-GB"/>
+        </w:rPr>
+      </w:pPr>
+    </w:p>
+    <w:bookmarkStart w:id="9" w:name="_MON_1655812891"/>
+    <w:bookmarkEnd w:id="9"/>
+    <w:p>
+      <w:pPr>
+        <w:pStyle w:val="ListParagraph"/>
+        <w:tabs>
+          <w:tab w:val="left" w:pos="6840"/>
+        </w:tabs>
+        <w:autoSpaceDE w:val="0"/>
+        <w:autoSpaceDN w:val="0"/>
+        <w:adjustRightInd w:val="0"/>
+        <w:spacing w:after="0" w:line="240" w:lineRule="auto"/>
+        <w:ind w:left="1440"/>
+        <w:rPr>
+          <w:lang w:val="en-GB"/>
+        </w:rPr>
+      </w:pPr>
+      <w:r>
+        <w:rPr>
+          <w:lang w:val="en-GB"/>
+        </w:rPr>
+        <w:object w:dxaOrig="9026" w:dyaOrig="4182">
+          <v:shape id="_x0000_i1034" type="#_x0000_t75" style="width:407.25pt;height:189pt" o:ole="" filled="t" fillcolor="#cfcdcd [2894]">
+            <v:imagedata r:id="rId44" o:title=""/>
+          </v:shape>
+          <o:OLEObject Type="Embed" ProgID="Word.OpenDocumentText.12" ShapeID="_x0000_i1034" DrawAspect="Content" ObjectID="_1655814472" r:id="rId45"/>
+        </w:object>
+      </w:r>
+    </w:p>
+    <w:p>
+      <w:pPr>
+        <w:pStyle w:val="ListParagraph"/>
+        <w:tabs>
+          <w:tab w:val="left" w:pos="6840"/>
+        </w:tabs>
+        <w:autoSpaceDE w:val="0"/>
+        <w:autoSpaceDN w:val="0"/>
+        <w:adjustRightInd w:val="0"/>
+        <w:spacing w:after="0" w:line="240" w:lineRule="auto"/>
+        <w:ind w:left="1440"/>
+        <w:rPr>
+          <w:lang w:val="en-GB"/>
+        </w:rPr>
+      </w:pPr>
+    </w:p>
+    <w:p>
+      <w:pPr>
+        <w:pStyle w:val="ListParagraph"/>
+        <w:numPr>
+          <w:ilvl w:val="1"/>
+          <w:numId w:val="2"/>
+        </w:numPr>
+        <w:tabs>
+          <w:tab w:val="left" w:pos="6840"/>
+        </w:tabs>
+        <w:autoSpaceDE w:val="0"/>
+        <w:autoSpaceDN w:val="0"/>
+        <w:adjustRightInd w:val="0"/>
+        <w:spacing w:after="0" w:line="240" w:lineRule="auto"/>
+        <w:rPr>
+          <w:lang w:val="en-GB"/>
+        </w:rPr>
+      </w:pPr>
+      <w:r>
+        <w:rPr>
+          <w:lang w:val="en-GB"/>
+        </w:rPr>
+        <w:t xml:space="preserve">How to use dependency injection in our components library. As a sample we can create the following Interface in the components project, call it </w:t>
+      </w:r>
+      <w:proofErr w:type="spellStart"/>
+      <w:r>
+        <w:rPr>
+          <w:lang w:val="en-GB"/>
+        </w:rPr>
+        <w:t>IExampleInterface.cs</w:t>
+      </w:r>
+      <w:proofErr w:type="spellEnd"/>
+    </w:p>
+    <w:bookmarkStart w:id="10" w:name="_MON_1655813428"/>
+    <w:bookmarkEnd w:id="10"/>
+    <w:p>
+      <w:pPr>
+        <w:pStyle w:val="ListParagraph"/>
+        <w:tabs>
+          <w:tab w:val="left" w:pos="6840"/>
+        </w:tabs>
+        <w:autoSpaceDE w:val="0"/>
+        <w:autoSpaceDN w:val="0"/>
+        <w:adjustRightInd w:val="0"/>
+        <w:spacing w:after="0" w:line="240" w:lineRule="auto"/>
+        <w:ind w:left="1440"/>
+        <w:rPr>
+          <w:lang w:val="en-GB"/>
+        </w:rPr>
+      </w:pPr>
+      <w:r>
+        <w:rPr>
+          <w:lang w:val="en-GB"/>
+        </w:rPr>
+        <w:object w:dxaOrig="9360" w:dyaOrig="2447">
+          <v:shape id="_x0000_i1035" type="#_x0000_t75" style="width:418.5pt;height:109.5pt" o:ole="" filled="t" fillcolor="#cfcdcd [2894]">
+            <v:imagedata r:id="rId46" o:title=""/>
+          </v:shape>
+          <o:OLEObject Type="Embed" ProgID="Word.OpenDocumentText.12" ShapeID="_x0000_i1035" DrawAspect="Content" ObjectID="_1655814473" r:id="rId47"/>
+        </w:object>
+      </w:r>
+    </w:p>
+    <w:p>
+      <w:pPr>
+        <w:pStyle w:val="ListParagraph"/>
+        <w:tabs>
+          <w:tab w:val="left" w:pos="6840"/>
+        </w:tabs>
+        <w:autoSpaceDE w:val="0"/>
+        <w:autoSpaceDN w:val="0"/>
+        <w:adjustRightInd w:val="0"/>
+        <w:spacing w:after="0" w:line="240" w:lineRule="auto"/>
+        <w:ind w:left="1440"/>
+        <w:rPr>
+          <w:lang w:val="en-GB"/>
+        </w:rPr>
+      </w:pPr>
+      <w:r>
+        <w:rPr>
+          <w:lang w:val="en-GB"/>
+        </w:rPr>
+        <w:lastRenderedPageBreak/>
+        <w:t>Now, we can implement the interface inside the components project, but it is better to implement that in our Client project so that we can customize the method according to our needs. We then have to instantiate the class, which implements</w:t>
+      </w:r>
+      <w:r>
+        <w:rPr>
+          <w:lang w:val="en-GB"/>
+        </w:rPr>
+        <w:t xml:space="preserve">, we can create a new class in the </w:t>
+      </w:r>
+      <w:r>
+        <w:rPr>
+          <w:b/>
+          <w:lang w:val="en-GB"/>
+        </w:rPr>
+        <w:t>Helpers</w:t>
+      </w:r>
+      <w:r>
+        <w:rPr>
+          <w:lang w:val="en-GB"/>
+        </w:rPr>
+        <w:t xml:space="preserve"> folder of the </w:t>
+      </w:r>
+      <w:r>
+        <w:rPr>
+          <w:b/>
+          <w:lang w:val="en-GB"/>
+        </w:rPr>
+        <w:t>Client project</w:t>
+      </w:r>
+      <w:r>
+        <w:rPr>
+          <w:lang w:val="en-GB"/>
+        </w:rPr>
+        <w:t xml:space="preserve">, call it </w:t>
+      </w:r>
+      <w:proofErr w:type="spellStart"/>
+      <w:r>
+        <w:rPr>
+          <w:b/>
+          <w:lang w:val="en-GB"/>
+        </w:rPr>
+        <w:t>ExampleImplementation.cs</w:t>
+      </w:r>
+      <w:proofErr w:type="spellEnd"/>
+      <w:r>
+        <w:rPr>
+          <w:lang w:val="en-GB"/>
+        </w:rPr>
+        <w:t xml:space="preserve"> in the following way</w:t>
+      </w:r>
+    </w:p>
+    <w:bookmarkStart w:id="11" w:name="_MON_1655814137"/>
+    <w:bookmarkEnd w:id="11"/>
+    <w:p>
+      <w:pPr>
+        <w:pStyle w:val="ListParagraph"/>
+        <w:tabs>
+          <w:tab w:val="left" w:pos="6840"/>
+        </w:tabs>
+        <w:autoSpaceDE w:val="0"/>
+        <w:autoSpaceDN w:val="0"/>
+        <w:adjustRightInd w:val="0"/>
+        <w:spacing w:after="0" w:line="240" w:lineRule="auto"/>
+        <w:ind w:left="1440"/>
+        <w:rPr>
+          <w:lang w:val="en-GB"/>
+        </w:rPr>
+      </w:pPr>
+      <w:r>
+        <w:rPr>
+          <w:lang w:val="en-GB"/>
+        </w:rPr>
+        <w:object w:dxaOrig="9360" w:dyaOrig="2670">
+          <v:shape id="_x0000_i1036" type="#_x0000_t75" style="width:408pt;height:116.25pt" o:ole="" filled="t" fillcolor="#cfcdcd [2894]">
+            <v:imagedata r:id="rId48" o:title=""/>
+          </v:shape>
+          <o:OLEObject Type="Embed" ProgID="Word.OpenDocumentText.12" ShapeID="_x0000_i1036" DrawAspect="Content" ObjectID="_1655814474" r:id="rId49"/>
+        </w:object>
+      </w:r>
+    </w:p>
+    <w:p>
+      <w:pPr>
+        <w:pStyle w:val="ListParagraph"/>
+        <w:tabs>
+          <w:tab w:val="left" w:pos="6840"/>
+        </w:tabs>
+        <w:autoSpaceDE w:val="0"/>
+        <w:autoSpaceDN w:val="0"/>
+        <w:adjustRightInd w:val="0"/>
+        <w:spacing w:after="0" w:line="240" w:lineRule="auto"/>
+        <w:ind w:left="1440"/>
+        <w:rPr>
+          <w:lang w:val="en-GB"/>
+        </w:rPr>
+      </w:pPr>
+    </w:p>
+    <w:p>
+      <w:pPr>
+        <w:pStyle w:val="ListParagraph"/>
+        <w:tabs>
+          <w:tab w:val="left" w:pos="6840"/>
+        </w:tabs>
+        <w:autoSpaceDE w:val="0"/>
+        <w:autoSpaceDN w:val="0"/>
+        <w:adjustRightInd w:val="0"/>
+        <w:spacing w:after="0" w:line="240" w:lineRule="auto"/>
+        <w:ind w:left="1440"/>
+        <w:rPr>
+          <w:lang w:val="en-GB"/>
+        </w:rPr>
+      </w:pPr>
+      <w:r>
+        <w:rPr>
+          <w:lang w:val="en-GB"/>
+        </w:rPr>
+        <w:t xml:space="preserve"> </w:t>
+      </w:r>
+      <w:r>
+        <w:rPr>
+          <w:lang w:val="en-GB"/>
+        </w:rPr>
+        <w:t>T</w:t>
+      </w:r>
+      <w:r>
+        <w:rPr>
+          <w:lang w:val="en-GB"/>
+        </w:rPr>
+        <w:t>he</w:t>
+      </w:r>
+      <w:r>
+        <w:rPr>
+          <w:lang w:val="en-GB"/>
+        </w:rPr>
+        <w:t>n we need to implement the dependency inject to instantiate that class</w:t>
+      </w:r>
+      <w:r>
+        <w:rPr>
+          <w:lang w:val="en-GB"/>
+        </w:rPr>
+        <w:t xml:space="preserve"> in the </w:t>
+      </w:r>
+      <w:proofErr w:type="spellStart"/>
+      <w:r>
+        <w:rPr>
+          <w:b/>
+          <w:lang w:val="en-GB"/>
+        </w:rPr>
+        <w:t>Program.cs</w:t>
+      </w:r>
+      <w:proofErr w:type="spellEnd"/>
+      <w:r>
+        <w:rPr>
+          <w:lang w:val="en-GB"/>
+        </w:rPr>
+        <w:t xml:space="preserve"> file under the </w:t>
+      </w:r>
+      <w:r>
+        <w:rPr>
+          <w:b/>
+          <w:lang w:val="en-GB"/>
+        </w:rPr>
+        <w:t>Client</w:t>
+      </w:r>
+      <w:r>
+        <w:rPr>
+          <w:lang w:val="en-GB"/>
+        </w:rPr>
+        <w:t xml:space="preserve"> project</w:t>
+      </w:r>
+    </w:p>
+    <w:p>
+      <w:pPr>
+        <w:autoSpaceDE w:val="0"/>
+        <w:autoSpaceDN w:val="0"/>
+        <w:adjustRightInd w:val="0"/>
+        <w:spacing w:after="0" w:line="240" w:lineRule="auto"/>
+        <w:ind w:left="142"/>
+        <w:rPr>
+          <w:rFonts w:ascii="Consolas" w:hAnsi="Consolas" w:cs="Consolas"/>
+          <w:color w:val="000000"/>
+          <w:sz w:val="19"/>
+          <w:szCs w:val="19"/>
+          <w:lang w:val="en-GB"/>
+        </w:rPr>
+      </w:pPr>
+      <w:r>
+        <w:rPr>
+          <w:rFonts w:ascii="Consolas" w:hAnsi="Consolas" w:cs="Consolas"/>
+          <w:color w:val="000000"/>
+          <w:sz w:val="19"/>
+          <w:szCs w:val="19"/>
+          <w:lang w:val="en-GB"/>
+        </w:rPr>
+        <w:t xml:space="preserve">            </w:t>
+      </w:r>
+      <w:r>
+        <w:rPr>
+          <w:rFonts w:ascii="Consolas" w:hAnsi="Consolas" w:cs="Consolas"/>
+          <w:color w:val="008000"/>
+          <w:sz w:val="19"/>
+          <w:szCs w:val="19"/>
+          <w:lang w:val="en-GB"/>
+        </w:rPr>
+        <w:t xml:space="preserve">//used to instantiate the </w:t>
+      </w:r>
+      <w:proofErr w:type="spellStart"/>
+      <w:r>
+        <w:rPr>
+          <w:rFonts w:ascii="Consolas" w:hAnsi="Consolas" w:cs="Consolas"/>
+          <w:color w:val="008000"/>
+          <w:sz w:val="19"/>
+          <w:szCs w:val="19"/>
+          <w:lang w:val="en-GB"/>
+        </w:rPr>
+        <w:t>ExampleImplementation</w:t>
+      </w:r>
+      <w:proofErr w:type="spellEnd"/>
+      <w:r>
+        <w:rPr>
+          <w:rFonts w:ascii="Consolas" w:hAnsi="Consolas" w:cs="Consolas"/>
+          <w:color w:val="008000"/>
+          <w:sz w:val="19"/>
+          <w:szCs w:val="19"/>
+          <w:lang w:val="en-GB"/>
+        </w:rPr>
+        <w:t xml:space="preserve"> for the DI</w:t>
+      </w:r>
+    </w:p>
+    <w:p>
+      <w:pPr>
+        <w:autoSpaceDE w:val="0"/>
+        <w:autoSpaceDN w:val="0"/>
+        <w:adjustRightInd w:val="0"/>
+        <w:spacing w:after="0" w:line="240" w:lineRule="auto"/>
+        <w:ind w:left="142"/>
+        <w:rPr>
+          <w:rFonts w:ascii="Consolas" w:hAnsi="Consolas" w:cs="Consolas"/>
+          <w:color w:val="000000"/>
+          <w:sz w:val="19"/>
+          <w:szCs w:val="19"/>
+        </w:rPr>
+      </w:pPr>
+      <w:r>
+        <w:rPr>
+          <w:rFonts w:ascii="Consolas" w:hAnsi="Consolas" w:cs="Consolas"/>
+          <w:color w:val="000000"/>
+          <w:sz w:val="19"/>
+          <w:szCs w:val="19"/>
+          <w:lang w:val="en-GB"/>
+        </w:rPr>
+        <w:t xml:space="preserve">            </w:t>
+      </w:r>
+      <w:proofErr w:type="spellStart"/>
+      <w:r>
+        <w:rPr>
+          <w:rFonts w:ascii="Consolas" w:hAnsi="Consolas" w:cs="Consolas"/>
+          <w:color w:val="000000"/>
+          <w:sz w:val="19"/>
+          <w:szCs w:val="19"/>
+        </w:rPr>
+        <w:t>services.AddTransient</w:t>
+      </w:r>
+      <w:proofErr w:type="spellEnd"/>
+      <w:r>
+        <w:rPr>
+          <w:rFonts w:ascii="Consolas" w:hAnsi="Consolas" w:cs="Consolas"/>
+          <w:color w:val="000000"/>
+          <w:sz w:val="19"/>
+          <w:szCs w:val="19"/>
+        </w:rPr>
+        <w:t>&lt;</w:t>
+      </w:r>
+      <w:proofErr w:type="spellStart"/>
+      <w:r>
+        <w:rPr>
+          <w:rFonts w:ascii="Consolas" w:hAnsi="Consolas" w:cs="Consolas"/>
+          <w:color w:val="000000"/>
+          <w:sz w:val="19"/>
+          <w:szCs w:val="19"/>
+        </w:rPr>
+        <w:t>IExampleInterface</w:t>
+      </w:r>
+      <w:proofErr w:type="spellEnd"/>
+      <w:r>
+        <w:rPr>
+          <w:rFonts w:ascii="Consolas" w:hAnsi="Consolas" w:cs="Consolas"/>
+          <w:color w:val="000000"/>
+          <w:sz w:val="19"/>
+          <w:szCs w:val="19"/>
+        </w:rPr>
+        <w:t xml:space="preserve">, </w:t>
+      </w:r>
+      <w:proofErr w:type="spellStart"/>
+      <w:r>
+        <w:rPr>
+          <w:rFonts w:ascii="Consolas" w:hAnsi="Consolas" w:cs="Consolas"/>
+          <w:color w:val="000000"/>
+          <w:sz w:val="19"/>
+          <w:szCs w:val="19"/>
+        </w:rPr>
+        <w:t>ExampleImplementation</w:t>
+      </w:r>
+      <w:proofErr w:type="spellEnd"/>
+      <w:proofErr w:type="gramStart"/>
+      <w:r>
+        <w:rPr>
+          <w:rFonts w:ascii="Consolas" w:hAnsi="Consolas" w:cs="Consolas"/>
+          <w:color w:val="000000"/>
+          <w:sz w:val="19"/>
+          <w:szCs w:val="19"/>
+        </w:rPr>
+        <w:t>&gt;(</w:t>
+      </w:r>
+      <w:proofErr w:type="gramEnd"/>
+      <w:r>
+        <w:rPr>
+          <w:rFonts w:ascii="Consolas" w:hAnsi="Consolas" w:cs="Consolas"/>
+          <w:color w:val="000000"/>
+          <w:sz w:val="19"/>
+          <w:szCs w:val="19"/>
+        </w:rPr>
+        <w:t>);</w:t>
+      </w:r>
+    </w:p>
+    <w:p>
+      <w:pPr>
+        <w:pStyle w:val="ListParagraph"/>
+        <w:tabs>
+          <w:tab w:val="left" w:pos="6840"/>
+        </w:tabs>
+        <w:autoSpaceDE w:val="0"/>
+        <w:autoSpaceDN w:val="0"/>
+        <w:adjustRightInd w:val="0"/>
+        <w:spacing w:after="0" w:line="240" w:lineRule="auto"/>
+        <w:ind w:left="1440"/>
+        <w:rPr>
+          <w:lang w:val="en-GB"/>
+        </w:rPr>
+      </w:pPr>
+    </w:p>
+    <w:p>
+      <w:pPr>
+        <w:pStyle w:val="ListParagraph"/>
+        <w:tabs>
+          <w:tab w:val="left" w:pos="6840"/>
+        </w:tabs>
+        <w:autoSpaceDE w:val="0"/>
+        <w:autoSpaceDN w:val="0"/>
+        <w:adjustRightInd w:val="0"/>
+        <w:spacing w:after="0" w:line="240" w:lineRule="auto"/>
+        <w:ind w:left="1440"/>
+        <w:rPr>
+          <w:lang w:val="en-GB"/>
+        </w:rPr>
+      </w:pPr>
+      <w:proofErr w:type="gramStart"/>
+      <w:r>
+        <w:rPr>
+          <w:lang w:val="en-GB"/>
+        </w:rPr>
+        <w:t>Finally</w:t>
+      </w:r>
+      <w:proofErr w:type="gramEnd"/>
+      <w:r>
+        <w:rPr>
+          <w:lang w:val="en-GB"/>
+        </w:rPr>
+        <w:t xml:space="preserve"> we can use the class in out </w:t>
+      </w:r>
+      <w:r>
+        <w:rPr>
+          <w:lang w:val="en-GB"/>
+        </w:rPr>
+        <w:t>Component1.razor which will become</w:t>
+      </w:r>
+    </w:p>
+    <w:bookmarkStart w:id="12" w:name="_GoBack"/>
+    <w:bookmarkStart w:id="13" w:name="_MON_1655814398"/>
+    <w:bookmarkEnd w:id="13"/>
+    <w:p>
+      <w:pPr>
+        <w:pStyle w:val="ListParagraph"/>
+        <w:tabs>
+          <w:tab w:val="left" w:pos="6840"/>
+        </w:tabs>
+        <w:autoSpaceDE w:val="0"/>
+        <w:autoSpaceDN w:val="0"/>
+        <w:adjustRightInd w:val="0"/>
+        <w:spacing w:after="0" w:line="240" w:lineRule="auto"/>
+        <w:ind w:left="1440"/>
+        <w:rPr>
+          <w:lang w:val="en-GB"/>
+        </w:rPr>
+      </w:pPr>
+      <w:r>
+        <w:rPr>
+          <w:lang w:val="en-GB"/>
+        </w:rPr>
+        <w:object w:dxaOrig="9026" w:dyaOrig="5512">
+          <v:shape id="_x0000_i1037" type="#_x0000_t75" style="width:407.25pt;height:249pt" o:ole="" filled="t" fillcolor="#cfcdcd [2894]">
+            <v:imagedata r:id="rId50" o:title=""/>
+          </v:shape>
+          <o:OLEObject Type="Embed" ProgID="Word.OpenDocumentText.12" ShapeID="_x0000_i1037" DrawAspect="Content" ObjectID="_1655814475" r:id="rId51"/>
+        </w:object>
+      </w:r>
+      <w:bookmarkEnd w:id="12"/>
     </w:p>
     <w:sectPr>
       <w:pgSz w:w="11906" w:h="16838"/>

</xml_diff>

<commit_message>
Updated code and docs
</commit_message>
<xml_diff>
--- a/Docs/Blazor_notes.docx
+++ b/Docs/Blazor_notes.docx
@@ -1111,7 +1111,7 @@
           <v:shape id="_x0000_i1025" type="#_x0000_t75" style="width:393pt;height:262.5pt" o:ole="" filled="t" fillcolor="#cfcdcd [2894]">
             <v:imagedata r:id="rId6" o:title=""/>
           </v:shape>
-          <o:OLEObject Type="Embed" ProgID="Word.OpenDocumentText.12" ShapeID="_x0000_i1025" DrawAspect="Content" ObjectID="_1655899363" r:id="rId7"/>
+          <o:OLEObject Type="Embed" ProgID="Word.OpenDocumentText.12" ShapeID="_x0000_i1025" DrawAspect="Content" ObjectID="_1655900389" r:id="rId7"/>
         </w:object>
       </w:r>
     </w:p>
@@ -1392,7 +1392,7 @@
           <v:shape id="_x0000_i1026" type="#_x0000_t75" style="width:300.75pt;height:293.25pt" o:ole="" filled="t" fillcolor="#cfcdcd [2894]">
             <v:imagedata r:id="rId8" o:title=""/>
           </v:shape>
-          <o:OLEObject Type="Embed" ProgID="Word.OpenDocumentText.12" ShapeID="_x0000_i1026" DrawAspect="Content" ObjectID="_1655899364" r:id="rId9"/>
+          <o:OLEObject Type="Embed" ProgID="Word.OpenDocumentText.12" ShapeID="_x0000_i1026" DrawAspect="Content" ObjectID="_1655900390" r:id="rId9"/>
         </w:object>
       </w:r>
     </w:p>
@@ -1443,7 +1443,7 @@
           <v:shape id="_x0000_i1027" type="#_x0000_t75" style="width:304.5pt;height:108.75pt" o:ole="" filled="t" fillcolor="#cfcdcd [2894]">
             <v:imagedata r:id="rId10" o:title=""/>
           </v:shape>
-          <o:OLEObject Type="Embed" ProgID="Word.OpenDocumentText.12" ShapeID="_x0000_i1027" DrawAspect="Content" ObjectID="_1655899365" r:id="rId11"/>
+          <o:OLEObject Type="Embed" ProgID="Word.OpenDocumentText.12" ShapeID="_x0000_i1027" DrawAspect="Content" ObjectID="_1655900391" r:id="rId11"/>
         </w:object>
       </w:r>
     </w:p>
@@ -12143,7 +12143,7 @@
           <v:shape id="_x0000_i1028" type="#_x0000_t75" style="width:429.75pt;height:357.75pt" o:ole="" filled="t" fillcolor="#cfcdcd [2894]">
             <v:imagedata r:id="rId23" o:title=""/>
           </v:shape>
-          <o:OLEObject Type="Embed" ProgID="Word.OpenDocumentText.12" ShapeID="_x0000_i1028" DrawAspect="Content" ObjectID="_1655899366" r:id="rId24"/>
+          <o:OLEObject Type="Embed" ProgID="Word.OpenDocumentText.12" ShapeID="_x0000_i1028" DrawAspect="Content" ObjectID="_1655900392" r:id="rId24"/>
         </w:object>
       </w:r>
     </w:p>
@@ -12260,7 +12260,7 @@
           <v:shape id="_x0000_i1029" type="#_x0000_t75" style="width:431.25pt;height:263.25pt" o:ole="" filled="t" fillcolor="#cfcdcd [2894]">
             <v:imagedata r:id="rId25" o:title=""/>
           </v:shape>
-          <o:OLEObject Type="Embed" ProgID="Word.OpenDocumentText.12" ShapeID="_x0000_i1029" DrawAspect="Content" ObjectID="_1655899367" r:id="rId26"/>
+          <o:OLEObject Type="Embed" ProgID="Word.OpenDocumentText.12" ShapeID="_x0000_i1029" DrawAspect="Content" ObjectID="_1655900393" r:id="rId26"/>
         </w:object>
       </w:r>
     </w:p>
@@ -12590,7 +12590,7 @@
           <v:shape id="_x0000_i1030" type="#_x0000_t75" style="width:431.25pt;height:147pt;mso-position-vertical:absolute" o:ole="" filled="t" fillcolor="#cfcdcd [2894]">
             <v:imagedata r:id="rId29" o:title=""/>
           </v:shape>
-          <o:OLEObject Type="Embed" ProgID="Word.OpenDocumentText.12" ShapeID="_x0000_i1030" DrawAspect="Content" ObjectID="_1655899368" r:id="rId30"/>
+          <o:OLEObject Type="Embed" ProgID="Word.OpenDocumentText.12" ShapeID="_x0000_i1030" DrawAspect="Content" ObjectID="_1655900394" r:id="rId30"/>
         </w:object>
       </w:r>
     </w:p>
@@ -13991,7 +13991,7 @@
           <v:shape id="_x0000_i1031" type="#_x0000_t75" style="width:343.5pt;height:6in" o:ole="" filled="t" fillcolor="#cfcdcd [2894]">
             <v:imagedata r:id="rId31" o:title=""/>
           </v:shape>
-          <o:OLEObject Type="Embed" ProgID="Word.OpenDocumentText.12" ShapeID="_x0000_i1031" DrawAspect="Content" ObjectID="_1655899369" r:id="rId32"/>
+          <o:OLEObject Type="Embed" ProgID="Word.OpenDocumentText.12" ShapeID="_x0000_i1031" DrawAspect="Content" ObjectID="_1655900395" r:id="rId32"/>
         </w:object>
       </w:r>
     </w:p>
@@ -14640,7 +14640,7 @@
           <v:shape id="_x0000_i1032" type="#_x0000_t75" style="width:326.25pt;height:145.5pt" o:ole="" filled="t" fillcolor="#cfcdcd [2894]">
             <v:imagedata r:id="rId33" o:title=""/>
           </v:shape>
-          <o:OLEObject Type="Embed" ProgID="Word.OpenDocumentText.12" ShapeID="_x0000_i1032" DrawAspect="Content" ObjectID="_1655899370" r:id="rId34"/>
+          <o:OLEObject Type="Embed" ProgID="Word.OpenDocumentText.12" ShapeID="_x0000_i1032" DrawAspect="Content" ObjectID="_1655900396" r:id="rId34"/>
         </w:object>
       </w:r>
     </w:p>
@@ -14668,7 +14668,7 @@
           <v:shape id="_x0000_i1033" type="#_x0000_t75" style="width:326.25pt;height:145.5pt" o:ole="" filled="t" fillcolor="#cfcdcd [2894]">
             <v:imagedata r:id="rId35" o:title=""/>
           </v:shape>
-          <o:OLEObject Type="Embed" ProgID="Word.OpenDocumentText.12" ShapeID="_x0000_i1033" DrawAspect="Content" ObjectID="_1655899371" r:id="rId36"/>
+          <o:OLEObject Type="Embed" ProgID="Word.OpenDocumentText.12" ShapeID="_x0000_i1033" DrawAspect="Content" ObjectID="_1655900397" r:id="rId36"/>
         </w:object>
       </w:r>
     </w:p>
@@ -20885,7 +20885,7 @@
           <v:shape id="_x0000_i1034" type="#_x0000_t75" style="width:407.25pt;height:189pt" o:ole="" filled="t" fillcolor="#cfcdcd [2894]">
             <v:imagedata r:id="rId44" o:title=""/>
           </v:shape>
-          <o:OLEObject Type="Embed" ProgID="Word.OpenDocumentText.12" ShapeID="_x0000_i1034" DrawAspect="Content" ObjectID="_1655899372" r:id="rId45"/>
+          <o:OLEObject Type="Embed" ProgID="Word.OpenDocumentText.12" ShapeID="_x0000_i1034" DrawAspect="Content" ObjectID="_1655900398" r:id="rId45"/>
         </w:object>
       </w:r>
     </w:p>
@@ -20963,7 +20963,7 @@
           <v:shape id="_x0000_i1035" type="#_x0000_t75" style="width:418.5pt;height:109.5pt" o:ole="" filled="t" fillcolor="#cfcdcd [2894]">
             <v:imagedata r:id="rId46" o:title=""/>
           </v:shape>
-          <o:OLEObject Type="Embed" ProgID="Word.OpenDocumentText.12" ShapeID="_x0000_i1035" DrawAspect="Content" ObjectID="_1655899373" r:id="rId47"/>
+          <o:OLEObject Type="Embed" ProgID="Word.OpenDocumentText.12" ShapeID="_x0000_i1035" DrawAspect="Content" ObjectID="_1655900399" r:id="rId47"/>
         </w:object>
       </w:r>
     </w:p>
@@ -21062,7 +21062,7 @@
           <v:shape id="_x0000_i1036" type="#_x0000_t75" style="width:408pt;height:116.25pt" o:ole="" filled="t" fillcolor="#cfcdcd [2894]">
             <v:imagedata r:id="rId48" o:title=""/>
           </v:shape>
-          <o:OLEObject Type="Embed" ProgID="Word.OpenDocumentText.12" ShapeID="_x0000_i1036" DrawAspect="Content" ObjectID="_1655899374" r:id="rId49"/>
+          <o:OLEObject Type="Embed" ProgID="Word.OpenDocumentText.12" ShapeID="_x0000_i1036" DrawAspect="Content" ObjectID="_1655900400" r:id="rId49"/>
         </w:object>
       </w:r>
     </w:p>
@@ -21395,7 +21395,7 @@
           <v:shape id="_x0000_i1037" type="#_x0000_t75" style="width:407.25pt;height:249pt" o:ole="" filled="t" fillcolor="#cfcdcd [2894]">
             <v:imagedata r:id="rId50" o:title=""/>
           </v:shape>
-          <o:OLEObject Type="Embed" ProgID="Word.OpenDocumentText.12" ShapeID="_x0000_i1037" DrawAspect="Content" ObjectID="_1655899375" r:id="rId51"/>
+          <o:OLEObject Type="Embed" ProgID="Word.OpenDocumentText.12" ShapeID="_x0000_i1037" DrawAspect="Content" ObjectID="_1655900401" r:id="rId51"/>
         </w:object>
       </w:r>
     </w:p>
@@ -21551,7 +21551,7 @@
           <v:shape id="_x0000_i1038" type="#_x0000_t75" style="width:468pt;height:144.75pt" o:ole="" filled="t" fillcolor="#cfcdcd [2894]">
             <v:imagedata r:id="rId52" o:title=""/>
           </v:shape>
-          <o:OLEObject Type="Embed" ProgID="Word.OpenDocumentText.12" ShapeID="_x0000_i1038" DrawAspect="Content" ObjectID="_1655899376" r:id="rId53"/>
+          <o:OLEObject Type="Embed" ProgID="Word.OpenDocumentText.12" ShapeID="_x0000_i1038" DrawAspect="Content" ObjectID="_1655900402" r:id="rId53"/>
         </w:object>
       </w:r>
     </w:p>
@@ -22745,7 +22745,7 @@
           <v:shape id="_x0000_i1039" type="#_x0000_t75" style="width:433.5pt;height:351pt" o:ole="" filled="t" fillcolor="#cfcdcd [2894]">
             <v:imagedata r:id="rId54" o:title=""/>
           </v:shape>
-          <o:OLEObject Type="Embed" ProgID="Word.OpenDocumentText.12" ShapeID="_x0000_i1039" DrawAspect="Content" ObjectID="_1655899377" r:id="rId55"/>
+          <o:OLEObject Type="Embed" ProgID="Word.OpenDocumentText.12" ShapeID="_x0000_i1039" DrawAspect="Content" ObjectID="_1655900403" r:id="rId55"/>
         </w:object>
       </w:r>
     </w:p>
@@ -23115,8 +23115,8 @@
         </w:rPr>
         <w:drawing>
           <wp:inline distT="0" distB="0" distL="0" distR="0" wp14:anchorId="68E3912B" wp14:editId="5FB0D6D7">
-            <wp:extent cx="2019582" cy="1343212"/>
-            <wp:effectExtent l="0" t="0" r="0" b="0"/>
+            <wp:extent cx="4740346" cy="3152775"/>
+            <wp:effectExtent l="0" t="0" r="3175" b="0"/>
             <wp:docPr id="15" name="Picture 15"/>
             <wp:cNvGraphicFramePr>
               <a:graphicFrameLocks xmlns:a="http://schemas.openxmlformats.org/drawingml/2006/main" noChangeAspect="1"/>
@@ -23137,7 +23137,7 @@
                   <pic:spPr>
                     <a:xfrm>
                       <a:off x="0" y="0"/>
-                      <a:ext cx="2019582" cy="1343212"/>
+                      <a:ext cx="4756581" cy="3163573"/>
                     </a:xfrm>
                     <a:prstGeom prst="rect">
                       <a:avLst/>
@@ -24098,12 +24098,30 @@
         <w:adjustRightInd w:val="0"/>
         <w:spacing w:after="0" w:line="240" w:lineRule="auto"/>
         <w:ind w:left="708"/>
-      </w:pPr>
-      <w:bookmarkStart w:id="15" w:name="_GoBack"/>
-      <w:bookmarkEnd w:id="15"/>
-    </w:p>
-    <w:p>
-      <w:pPr>
+        <w:rPr>
+          <w:lang w:val="en-GB"/>
+        </w:rPr>
+      </w:pPr>
+      <w:r>
+        <w:rPr>
+          <w:lang w:val="en-GB"/>
+        </w:rPr>
+        <w:t>We can then build a component</w:t>
+      </w:r>
+      <w:r>
+        <w:rPr>
+          <w:lang w:val="en-GB"/>
+        </w:rPr>
+        <w:t xml:space="preserve"> to let user select his own localization in the following way:</w:t>
+      </w:r>
+    </w:p>
+    <w:p>
+      <w:pPr>
+        <w:pStyle w:val="ListParagraph"/>
+        <w:numPr>
+          <w:ilvl w:val="1"/>
+          <w:numId w:val="2"/>
+        </w:numPr>
         <w:tabs>
           <w:tab w:val="left" w:pos="6840"/>
         </w:tabs>
@@ -24111,11 +24129,1465 @@
         <w:autoSpaceDN w:val="0"/>
         <w:adjustRightInd w:val="0"/>
         <w:spacing w:after="0" w:line="240" w:lineRule="auto"/>
-        <w:ind w:left="708"/>
-        <w:rPr>
-          <w:lang w:val="en-GB"/>
-        </w:rPr>
-      </w:pPr>
+        <w:rPr>
+          <w:lang w:val="en-GB"/>
+        </w:rPr>
+      </w:pPr>
+      <w:r>
+        <w:rPr>
+          <w:lang w:val="en-GB"/>
+        </w:rPr>
+        <w:t xml:space="preserve">First we create a new component in Client\Shared, call it </w:t>
+      </w:r>
+      <w:proofErr w:type="spellStart"/>
+      <w:r>
+        <w:rPr>
+          <w:rFonts w:ascii="Consolas" w:hAnsi="Consolas" w:cs="Consolas"/>
+          <w:b/>
+          <w:bCs/>
+          <w:color w:val="800080"/>
+          <w:sz w:val="19"/>
+          <w:szCs w:val="19"/>
+          <w:lang w:val="en-GB"/>
+        </w:rPr>
+        <w:t>CultureSelector</w:t>
+      </w:r>
+      <w:proofErr w:type="spellEnd"/>
+      <w:r>
+        <w:rPr>
+          <w:lang w:val="en-GB"/>
+        </w:rPr>
+        <w:t xml:space="preserve">, with the following </w:t>
+      </w:r>
+      <w:r>
+        <w:rPr>
+          <w:lang w:val="en-GB"/>
+        </w:rPr>
+        <w:t>code</w:t>
+      </w:r>
+    </w:p>
+    <w:bookmarkStart w:id="15" w:name="_MON_1655899884"/>
+    <w:bookmarkEnd w:id="15"/>
+    <w:p>
+      <w:pPr>
+        <w:pStyle w:val="ListParagraph"/>
+        <w:tabs>
+          <w:tab w:val="left" w:pos="6840"/>
+        </w:tabs>
+        <w:autoSpaceDE w:val="0"/>
+        <w:autoSpaceDN w:val="0"/>
+        <w:adjustRightInd w:val="0"/>
+        <w:spacing w:after="0" w:line="240" w:lineRule="auto"/>
+        <w:ind w:left="1440"/>
+        <w:rPr>
+          <w:lang w:val="en-GB"/>
+        </w:rPr>
+      </w:pPr>
+      <w:r>
+        <w:rPr>
+          <w:lang w:val="en-GB"/>
+        </w:rPr>
+        <w:object w:dxaOrig="9360" w:dyaOrig="8404">
+          <v:shape id="_x0000_i1040" type="#_x0000_t75" style="width:426pt;height:382.5pt" o:ole="" filled="t" fillcolor="#cfcdcd [2894]">
+            <v:imagedata r:id="rId60" o:title=""/>
+          </v:shape>
+          <o:OLEObject Type="Embed" ProgID="Word.OpenDocumentText.12" ShapeID="_x0000_i1040" DrawAspect="Content" ObjectID="_1655900404" r:id="rId61"/>
+        </w:object>
+      </w:r>
+    </w:p>
+    <w:p>
+      <w:pPr>
+        <w:pStyle w:val="ListParagraph"/>
+        <w:tabs>
+          <w:tab w:val="left" w:pos="6840"/>
+        </w:tabs>
+        <w:autoSpaceDE w:val="0"/>
+        <w:autoSpaceDN w:val="0"/>
+        <w:adjustRightInd w:val="0"/>
+        <w:spacing w:after="0" w:line="240" w:lineRule="auto"/>
+        <w:ind w:left="1440"/>
+        <w:rPr>
+          <w:lang w:val="en-GB"/>
+        </w:rPr>
+      </w:pPr>
+    </w:p>
+    <w:p>
+      <w:pPr>
+        <w:pStyle w:val="ListParagraph"/>
+        <w:numPr>
+          <w:ilvl w:val="1"/>
+          <w:numId w:val="2"/>
+        </w:numPr>
+        <w:tabs>
+          <w:tab w:val="left" w:pos="6840"/>
+        </w:tabs>
+        <w:autoSpaceDE w:val="0"/>
+        <w:autoSpaceDN w:val="0"/>
+        <w:adjustRightInd w:val="0"/>
+        <w:spacing w:after="0" w:line="240" w:lineRule="auto"/>
+        <w:rPr>
+          <w:lang w:val="en-GB"/>
+        </w:rPr>
+      </w:pPr>
+      <w:r>
+        <w:rPr>
+          <w:lang w:val="en-GB"/>
+        </w:rPr>
+        <w:t xml:space="preserve">In the </w:t>
+      </w:r>
+      <w:proofErr w:type="spellStart"/>
+      <w:r>
+        <w:rPr>
+          <w:lang w:val="en-GB"/>
+        </w:rPr>
+        <w:t>js</w:t>
+      </w:r>
+      <w:proofErr w:type="spellEnd"/>
+      <w:r>
+        <w:rPr>
+          <w:lang w:val="en-GB"/>
+        </w:rPr>
+        <w:t xml:space="preserve"> </w:t>
+      </w:r>
+      <w:r>
+        <w:rPr>
+          <w:b/>
+          <w:lang w:val="en-GB"/>
+        </w:rPr>
+        <w:t>Utilities.js</w:t>
+      </w:r>
+      <w:r>
+        <w:rPr>
+          <w:lang w:val="en-GB"/>
+        </w:rPr>
+        <w:t xml:space="preserve"> file</w:t>
+      </w:r>
+      <w:r>
+        <w:rPr>
+          <w:lang w:val="en-GB"/>
+        </w:rPr>
+        <w:t xml:space="preserve">, under </w:t>
+      </w:r>
+      <w:r>
+        <w:rPr>
+          <w:b/>
+          <w:lang w:val="en-GB"/>
+        </w:rPr>
+        <w:t>Client\</w:t>
+      </w:r>
+      <w:proofErr w:type="spellStart"/>
+      <w:r>
+        <w:rPr>
+          <w:b/>
+          <w:lang w:val="en-GB"/>
+        </w:rPr>
+        <w:t>wwwroot</w:t>
+      </w:r>
+      <w:proofErr w:type="spellEnd"/>
+      <w:r>
+        <w:rPr>
+          <w:b/>
+          <w:lang w:val="en-GB"/>
+        </w:rPr>
+        <w:t>\</w:t>
+      </w:r>
+      <w:proofErr w:type="spellStart"/>
+      <w:r>
+        <w:rPr>
+          <w:b/>
+          <w:lang w:val="en-GB"/>
+        </w:rPr>
+        <w:t>js</w:t>
+      </w:r>
+      <w:bookmarkStart w:id="16" w:name="_GoBack"/>
+      <w:bookmarkEnd w:id="16"/>
+      <w:proofErr w:type="spellEnd"/>
+      <w:r>
+        <w:rPr>
+          <w:lang w:val="en-GB"/>
+        </w:rPr>
+        <w:t xml:space="preserve"> we add the following two functions</w:t>
+      </w:r>
+    </w:p>
+    <w:p>
+      <w:pPr>
+        <w:pStyle w:val="ListParagraph"/>
+        <w:tabs>
+          <w:tab w:val="left" w:pos="6840"/>
+        </w:tabs>
+        <w:autoSpaceDE w:val="0"/>
+        <w:autoSpaceDN w:val="0"/>
+        <w:adjustRightInd w:val="0"/>
+        <w:spacing w:after="0" w:line="240" w:lineRule="auto"/>
+        <w:ind w:left="1440"/>
+        <w:rPr>
+          <w:lang w:val="en-GB"/>
+        </w:rPr>
+      </w:pPr>
+    </w:p>
+    <w:p>
+      <w:pPr>
+        <w:autoSpaceDE w:val="0"/>
+        <w:autoSpaceDN w:val="0"/>
+        <w:adjustRightInd w:val="0"/>
+        <w:spacing w:after="0" w:line="240" w:lineRule="auto"/>
+        <w:ind w:left="360"/>
+        <w:rPr>
+          <w:rFonts w:ascii="Consolas" w:hAnsi="Consolas" w:cs="Consolas"/>
+          <w:color w:val="000000"/>
+          <w:sz w:val="19"/>
+          <w:szCs w:val="19"/>
+          <w:lang w:val="en-GB"/>
+        </w:rPr>
+      </w:pPr>
+      <w:r>
+        <w:rPr>
+          <w:rFonts w:ascii="Consolas" w:hAnsi="Consolas" w:cs="Consolas"/>
+          <w:color w:val="0000FF"/>
+          <w:sz w:val="19"/>
+          <w:szCs w:val="19"/>
+          <w:lang w:val="en-GB"/>
+        </w:rPr>
+        <w:t xml:space="preserve"> </w:t>
+      </w:r>
+      <w:r>
+        <w:rPr>
+          <w:rFonts w:ascii="Consolas" w:hAnsi="Consolas" w:cs="Consolas"/>
+          <w:color w:val="0000FF"/>
+          <w:sz w:val="19"/>
+          <w:szCs w:val="19"/>
+          <w:lang w:val="en-GB"/>
+        </w:rPr>
+        <w:tab/>
+      </w:r>
+      <w:r>
+        <w:rPr>
+          <w:rFonts w:ascii="Consolas" w:hAnsi="Consolas" w:cs="Consolas"/>
+          <w:color w:val="0000FF"/>
+          <w:sz w:val="19"/>
+          <w:szCs w:val="19"/>
+          <w:lang w:val="en-GB"/>
+        </w:rPr>
+        <w:tab/>
+      </w:r>
+      <w:proofErr w:type="gramStart"/>
+      <w:r>
+        <w:rPr>
+          <w:rFonts w:ascii="Consolas" w:hAnsi="Consolas" w:cs="Consolas"/>
+          <w:color w:val="0000FF"/>
+          <w:sz w:val="19"/>
+          <w:szCs w:val="19"/>
+          <w:lang w:val="en-GB"/>
+        </w:rPr>
+        <w:t>function</w:t>
+      </w:r>
+      <w:proofErr w:type="gramEnd"/>
+      <w:r>
+        <w:rPr>
+          <w:rFonts w:ascii="Consolas" w:hAnsi="Consolas" w:cs="Consolas"/>
+          <w:color w:val="000000"/>
+          <w:sz w:val="19"/>
+          <w:szCs w:val="19"/>
+          <w:lang w:val="en-GB"/>
+        </w:rPr>
+        <w:t xml:space="preserve"> </w:t>
+      </w:r>
+      <w:proofErr w:type="spellStart"/>
+      <w:r>
+        <w:rPr>
+          <w:rFonts w:ascii="Consolas" w:hAnsi="Consolas" w:cs="Consolas"/>
+          <w:color w:val="000000"/>
+          <w:sz w:val="19"/>
+          <w:szCs w:val="19"/>
+          <w:lang w:val="en-GB"/>
+        </w:rPr>
+        <w:t>setInLocalStorage</w:t>
+      </w:r>
+      <w:proofErr w:type="spellEnd"/>
+      <w:r>
+        <w:rPr>
+          <w:rFonts w:ascii="Consolas" w:hAnsi="Consolas" w:cs="Consolas"/>
+          <w:color w:val="000000"/>
+          <w:sz w:val="19"/>
+          <w:szCs w:val="19"/>
+          <w:lang w:val="en-GB"/>
+        </w:rPr>
+        <w:t>(key, value) {</w:t>
+      </w:r>
+    </w:p>
+    <w:p>
+      <w:pPr>
+        <w:pStyle w:val="ListParagraph"/>
+        <w:autoSpaceDE w:val="0"/>
+        <w:autoSpaceDN w:val="0"/>
+        <w:adjustRightInd w:val="0"/>
+        <w:spacing w:after="0" w:line="240" w:lineRule="auto"/>
+        <w:ind w:firstLine="696"/>
+        <w:rPr>
+          <w:rFonts w:ascii="Consolas" w:hAnsi="Consolas" w:cs="Consolas"/>
+          <w:color w:val="000000"/>
+          <w:sz w:val="19"/>
+          <w:szCs w:val="19"/>
+          <w:lang w:val="en-GB"/>
+        </w:rPr>
+      </w:pPr>
+      <w:r>
+        <w:rPr>
+          <w:rFonts w:ascii="Consolas" w:hAnsi="Consolas" w:cs="Consolas"/>
+          <w:color w:val="000000"/>
+          <w:sz w:val="19"/>
+          <w:szCs w:val="19"/>
+          <w:lang w:val="en-GB"/>
+        </w:rPr>
+        <w:t xml:space="preserve">    </w:t>
+      </w:r>
+      <w:proofErr w:type="spellStart"/>
+      <w:proofErr w:type="gramStart"/>
+      <w:r>
+        <w:rPr>
+          <w:rFonts w:ascii="Consolas" w:hAnsi="Consolas" w:cs="Consolas"/>
+          <w:color w:val="000000"/>
+          <w:sz w:val="19"/>
+          <w:szCs w:val="19"/>
+          <w:lang w:val="en-GB"/>
+        </w:rPr>
+        <w:t>l</w:t>
+      </w:r>
+      <w:r>
+        <w:rPr>
+          <w:rFonts w:ascii="Consolas" w:hAnsi="Consolas" w:cs="Consolas"/>
+          <w:color w:val="000000"/>
+          <w:sz w:val="19"/>
+          <w:szCs w:val="19"/>
+          <w:lang w:val="en-GB"/>
+        </w:rPr>
+        <w:t>ocalStorage</w:t>
+      </w:r>
+      <w:proofErr w:type="spellEnd"/>
+      <w:r>
+        <w:rPr>
+          <w:rFonts w:ascii="Consolas" w:hAnsi="Consolas" w:cs="Consolas"/>
+          <w:color w:val="000000"/>
+          <w:sz w:val="19"/>
+          <w:szCs w:val="19"/>
+          <w:lang w:val="en-GB"/>
+        </w:rPr>
+        <w:t>[</w:t>
+      </w:r>
+      <w:proofErr w:type="gramEnd"/>
+      <w:r>
+        <w:rPr>
+          <w:rFonts w:ascii="Consolas" w:hAnsi="Consolas" w:cs="Consolas"/>
+          <w:color w:val="000000"/>
+          <w:sz w:val="19"/>
+          <w:szCs w:val="19"/>
+          <w:lang w:val="en-GB"/>
+        </w:rPr>
+        <w:t>key] = value;</w:t>
+      </w:r>
+    </w:p>
+    <w:p>
+      <w:pPr>
+        <w:autoSpaceDE w:val="0"/>
+        <w:autoSpaceDN w:val="0"/>
+        <w:adjustRightInd w:val="0"/>
+        <w:spacing w:after="0" w:line="240" w:lineRule="auto"/>
+        <w:ind w:left="1068" w:firstLine="348"/>
+        <w:rPr>
+          <w:rFonts w:ascii="Consolas" w:hAnsi="Consolas" w:cs="Consolas"/>
+          <w:color w:val="000000"/>
+          <w:sz w:val="19"/>
+          <w:szCs w:val="19"/>
+          <w:lang w:val="en-GB"/>
+        </w:rPr>
+      </w:pPr>
+      <w:r>
+        <w:rPr>
+          <w:rFonts w:ascii="Consolas" w:hAnsi="Consolas" w:cs="Consolas"/>
+          <w:color w:val="000000"/>
+          <w:sz w:val="19"/>
+          <w:szCs w:val="19"/>
+          <w:lang w:val="en-GB"/>
+        </w:rPr>
+        <w:t>}</w:t>
+      </w:r>
+    </w:p>
+    <w:p>
+      <w:pPr>
+        <w:pStyle w:val="ListParagraph"/>
+        <w:autoSpaceDE w:val="0"/>
+        <w:autoSpaceDN w:val="0"/>
+        <w:adjustRightInd w:val="0"/>
+        <w:spacing w:after="0" w:line="240" w:lineRule="auto"/>
+        <w:rPr>
+          <w:rFonts w:ascii="Consolas" w:hAnsi="Consolas" w:cs="Consolas"/>
+          <w:color w:val="000000"/>
+          <w:sz w:val="19"/>
+          <w:szCs w:val="19"/>
+          <w:lang w:val="en-GB"/>
+        </w:rPr>
+      </w:pPr>
+    </w:p>
+    <w:p>
+      <w:pPr>
+        <w:pStyle w:val="ListParagraph"/>
+        <w:autoSpaceDE w:val="0"/>
+        <w:autoSpaceDN w:val="0"/>
+        <w:adjustRightInd w:val="0"/>
+        <w:spacing w:after="0" w:line="240" w:lineRule="auto"/>
+        <w:ind w:left="1416"/>
+        <w:rPr>
+          <w:rFonts w:ascii="Consolas" w:hAnsi="Consolas" w:cs="Consolas"/>
+          <w:color w:val="000000"/>
+          <w:sz w:val="19"/>
+          <w:szCs w:val="19"/>
+          <w:lang w:val="en-GB"/>
+        </w:rPr>
+      </w:pPr>
+      <w:proofErr w:type="gramStart"/>
+      <w:r>
+        <w:rPr>
+          <w:rFonts w:ascii="Consolas" w:hAnsi="Consolas" w:cs="Consolas"/>
+          <w:color w:val="0000FF"/>
+          <w:sz w:val="19"/>
+          <w:szCs w:val="19"/>
+          <w:lang w:val="en-GB"/>
+        </w:rPr>
+        <w:t>function</w:t>
+      </w:r>
+      <w:proofErr w:type="gramEnd"/>
+      <w:r>
+        <w:rPr>
+          <w:rFonts w:ascii="Consolas" w:hAnsi="Consolas" w:cs="Consolas"/>
+          <w:color w:val="000000"/>
+          <w:sz w:val="19"/>
+          <w:szCs w:val="19"/>
+          <w:lang w:val="en-GB"/>
+        </w:rPr>
+        <w:t xml:space="preserve"> </w:t>
+      </w:r>
+      <w:proofErr w:type="spellStart"/>
+      <w:r>
+        <w:rPr>
+          <w:rFonts w:ascii="Consolas" w:hAnsi="Consolas" w:cs="Consolas"/>
+          <w:color w:val="000000"/>
+          <w:sz w:val="19"/>
+          <w:szCs w:val="19"/>
+          <w:lang w:val="en-GB"/>
+        </w:rPr>
+        <w:t>getFromLocalStorage</w:t>
+      </w:r>
+      <w:proofErr w:type="spellEnd"/>
+      <w:r>
+        <w:rPr>
+          <w:rFonts w:ascii="Consolas" w:hAnsi="Consolas" w:cs="Consolas"/>
+          <w:color w:val="000000"/>
+          <w:sz w:val="19"/>
+          <w:szCs w:val="19"/>
+          <w:lang w:val="en-GB"/>
+        </w:rPr>
+        <w:t>(key) {</w:t>
+      </w:r>
+    </w:p>
+    <w:p>
+      <w:pPr>
+        <w:pStyle w:val="ListParagraph"/>
+        <w:autoSpaceDE w:val="0"/>
+        <w:autoSpaceDN w:val="0"/>
+        <w:adjustRightInd w:val="0"/>
+        <w:spacing w:after="0" w:line="240" w:lineRule="auto"/>
+        <w:ind w:left="1416"/>
+        <w:rPr>
+          <w:rFonts w:ascii="Consolas" w:hAnsi="Consolas" w:cs="Consolas"/>
+          <w:color w:val="000000"/>
+          <w:sz w:val="19"/>
+          <w:szCs w:val="19"/>
+          <w:lang w:val="en-GB"/>
+        </w:rPr>
+      </w:pPr>
+      <w:r>
+        <w:rPr>
+          <w:rFonts w:ascii="Consolas" w:hAnsi="Consolas" w:cs="Consolas"/>
+          <w:color w:val="000000"/>
+          <w:sz w:val="19"/>
+          <w:szCs w:val="19"/>
+          <w:lang w:val="en-GB"/>
+        </w:rPr>
+        <w:t xml:space="preserve">    </w:t>
+      </w:r>
+      <w:proofErr w:type="gramStart"/>
+      <w:r>
+        <w:rPr>
+          <w:rFonts w:ascii="Consolas" w:hAnsi="Consolas" w:cs="Consolas"/>
+          <w:color w:val="0000FF"/>
+          <w:sz w:val="19"/>
+          <w:szCs w:val="19"/>
+          <w:lang w:val="en-GB"/>
+        </w:rPr>
+        <w:t>return</w:t>
+      </w:r>
+      <w:proofErr w:type="gramEnd"/>
+      <w:r>
+        <w:rPr>
+          <w:rFonts w:ascii="Consolas" w:hAnsi="Consolas" w:cs="Consolas"/>
+          <w:color w:val="000000"/>
+          <w:sz w:val="19"/>
+          <w:szCs w:val="19"/>
+          <w:lang w:val="en-GB"/>
+        </w:rPr>
+        <w:t xml:space="preserve"> </w:t>
+      </w:r>
+      <w:proofErr w:type="spellStart"/>
+      <w:r>
+        <w:rPr>
+          <w:rFonts w:ascii="Consolas" w:hAnsi="Consolas" w:cs="Consolas"/>
+          <w:color w:val="000000"/>
+          <w:sz w:val="19"/>
+          <w:szCs w:val="19"/>
+          <w:lang w:val="en-GB"/>
+        </w:rPr>
+        <w:t>localStorage</w:t>
+      </w:r>
+      <w:proofErr w:type="spellEnd"/>
+      <w:r>
+        <w:rPr>
+          <w:rFonts w:ascii="Consolas" w:hAnsi="Consolas" w:cs="Consolas"/>
+          <w:color w:val="000000"/>
+          <w:sz w:val="19"/>
+          <w:szCs w:val="19"/>
+          <w:lang w:val="en-GB"/>
+        </w:rPr>
+        <w:t>[key];</w:t>
+      </w:r>
+    </w:p>
+    <w:p>
+      <w:pPr>
+        <w:pStyle w:val="ListParagraph"/>
+        <w:autoSpaceDE w:val="0"/>
+        <w:autoSpaceDN w:val="0"/>
+        <w:adjustRightInd w:val="0"/>
+        <w:spacing w:after="0" w:line="240" w:lineRule="auto"/>
+        <w:ind w:left="1416"/>
+        <w:rPr>
+          <w:rFonts w:ascii="Consolas" w:hAnsi="Consolas" w:cs="Consolas"/>
+          <w:color w:val="000000"/>
+          <w:sz w:val="19"/>
+          <w:szCs w:val="19"/>
+          <w:lang w:val="en-GB"/>
+        </w:rPr>
+      </w:pPr>
+      <w:r>
+        <w:rPr>
+          <w:rFonts w:ascii="Consolas" w:hAnsi="Consolas" w:cs="Consolas"/>
+          <w:color w:val="000000"/>
+          <w:sz w:val="19"/>
+          <w:szCs w:val="19"/>
+          <w:lang w:val="en-GB"/>
+        </w:rPr>
+        <w:t>}</w:t>
+      </w:r>
+    </w:p>
+    <w:p>
+      <w:pPr>
+        <w:pStyle w:val="ListParagraph"/>
+        <w:tabs>
+          <w:tab w:val="left" w:pos="6840"/>
+        </w:tabs>
+        <w:autoSpaceDE w:val="0"/>
+        <w:autoSpaceDN w:val="0"/>
+        <w:adjustRightInd w:val="0"/>
+        <w:spacing w:after="0" w:line="240" w:lineRule="auto"/>
+        <w:ind w:left="1440"/>
+        <w:rPr>
+          <w:lang w:val="en-GB"/>
+        </w:rPr>
+      </w:pPr>
+    </w:p>
+    <w:p>
+      <w:pPr>
+        <w:pStyle w:val="ListParagraph"/>
+        <w:tabs>
+          <w:tab w:val="left" w:pos="6840"/>
+        </w:tabs>
+        <w:autoSpaceDE w:val="0"/>
+        <w:autoSpaceDN w:val="0"/>
+        <w:adjustRightInd w:val="0"/>
+        <w:spacing w:after="0" w:line="240" w:lineRule="auto"/>
+        <w:ind w:left="1440"/>
+        <w:rPr>
+          <w:lang w:val="en-GB"/>
+        </w:rPr>
+      </w:pPr>
+      <w:r>
+        <w:rPr>
+          <w:lang w:val="en-GB"/>
+        </w:rPr>
+        <w:t>Used to save the current selected culture in the local storage</w:t>
+      </w:r>
+    </w:p>
+    <w:p>
+      <w:pPr>
+        <w:autoSpaceDE w:val="0"/>
+        <w:autoSpaceDN w:val="0"/>
+        <w:adjustRightInd w:val="0"/>
+        <w:spacing w:after="0" w:line="240" w:lineRule="auto"/>
+        <w:ind w:left="1276"/>
+        <w:rPr>
+          <w:rFonts w:ascii="Consolas" w:hAnsi="Consolas" w:cs="Consolas"/>
+          <w:color w:val="000000"/>
+          <w:sz w:val="19"/>
+          <w:szCs w:val="19"/>
+          <w:lang w:val="en-GB"/>
+        </w:rPr>
+      </w:pPr>
+      <w:r>
+        <w:rPr>
+          <w:lang w:val="en-GB"/>
+        </w:rPr>
+        <w:t xml:space="preserve">Then in the Client </w:t>
+      </w:r>
+      <w:proofErr w:type="spellStart"/>
+      <w:r>
+        <w:rPr>
+          <w:lang w:val="en-GB"/>
+        </w:rPr>
+        <w:t>Program.cs</w:t>
+      </w:r>
+      <w:proofErr w:type="spellEnd"/>
+      <w:r>
+        <w:rPr>
+          <w:lang w:val="en-GB"/>
+        </w:rPr>
+        <w:t xml:space="preserve"> file we can add, under the Main method the following lines</w:t>
+      </w:r>
+      <w:r>
+        <w:rPr>
+          <w:lang w:val="en-GB"/>
+        </w:rPr>
+        <w:br/>
+      </w:r>
+      <w:r>
+        <w:rPr>
+          <w:rFonts w:ascii="Consolas" w:hAnsi="Consolas" w:cs="Consolas"/>
+          <w:color w:val="000000"/>
+          <w:sz w:val="19"/>
+          <w:szCs w:val="19"/>
+          <w:lang w:val="en-GB"/>
+        </w:rPr>
+        <w:t xml:space="preserve">            </w:t>
+      </w:r>
+      <w:r>
+        <w:rPr>
+          <w:rFonts w:ascii="Consolas" w:hAnsi="Consolas" w:cs="Consolas"/>
+          <w:color w:val="008000"/>
+          <w:sz w:val="19"/>
+          <w:szCs w:val="19"/>
+          <w:lang w:val="en-GB"/>
+        </w:rPr>
+        <w:t xml:space="preserve">//Get the localization from the </w:t>
+      </w:r>
+      <w:proofErr w:type="spellStart"/>
+      <w:r>
+        <w:rPr>
+          <w:rFonts w:ascii="Consolas" w:hAnsi="Consolas" w:cs="Consolas"/>
+          <w:color w:val="008000"/>
+          <w:sz w:val="19"/>
+          <w:szCs w:val="19"/>
+          <w:lang w:val="en-GB"/>
+        </w:rPr>
+        <w:t>localStorage</w:t>
+      </w:r>
+      <w:proofErr w:type="spellEnd"/>
+      <w:r>
+        <w:rPr>
+          <w:rFonts w:ascii="Consolas" w:hAnsi="Consolas" w:cs="Consolas"/>
+          <w:color w:val="008000"/>
+          <w:sz w:val="19"/>
+          <w:szCs w:val="19"/>
+          <w:lang w:val="en-GB"/>
+        </w:rPr>
+        <w:t>, if any</w:t>
+      </w:r>
+    </w:p>
+    <w:p>
+      <w:pPr>
+        <w:autoSpaceDE w:val="0"/>
+        <w:autoSpaceDN w:val="0"/>
+        <w:adjustRightInd w:val="0"/>
+        <w:spacing w:after="0" w:line="240" w:lineRule="auto"/>
+        <w:rPr>
+          <w:rFonts w:ascii="Consolas" w:hAnsi="Consolas" w:cs="Consolas"/>
+          <w:color w:val="000000"/>
+          <w:sz w:val="19"/>
+          <w:szCs w:val="19"/>
+          <w:lang w:val="en-GB"/>
+        </w:rPr>
+      </w:pPr>
+      <w:r>
+        <w:rPr>
+          <w:rFonts w:ascii="Consolas" w:hAnsi="Consolas" w:cs="Consolas"/>
+          <w:color w:val="000000"/>
+          <w:sz w:val="19"/>
+          <w:szCs w:val="19"/>
+          <w:lang w:val="en-GB"/>
+        </w:rPr>
+        <w:t xml:space="preserve">            </w:t>
+      </w:r>
+      <w:proofErr w:type="spellStart"/>
+      <w:proofErr w:type="gramStart"/>
+      <w:r>
+        <w:rPr>
+          <w:rFonts w:ascii="Consolas" w:hAnsi="Consolas" w:cs="Consolas"/>
+          <w:color w:val="0000FF"/>
+          <w:sz w:val="19"/>
+          <w:szCs w:val="19"/>
+          <w:lang w:val="en-GB"/>
+        </w:rPr>
+        <w:t>var</w:t>
+      </w:r>
+      <w:proofErr w:type="spellEnd"/>
+      <w:proofErr w:type="gramEnd"/>
+      <w:r>
+        <w:rPr>
+          <w:rFonts w:ascii="Consolas" w:hAnsi="Consolas" w:cs="Consolas"/>
+          <w:color w:val="000000"/>
+          <w:sz w:val="19"/>
+          <w:szCs w:val="19"/>
+          <w:lang w:val="en-GB"/>
+        </w:rPr>
+        <w:t xml:space="preserve"> host = </w:t>
+      </w:r>
+      <w:proofErr w:type="spellStart"/>
+      <w:r>
+        <w:rPr>
+          <w:rFonts w:ascii="Consolas" w:hAnsi="Consolas" w:cs="Consolas"/>
+          <w:color w:val="000000"/>
+          <w:sz w:val="19"/>
+          <w:szCs w:val="19"/>
+          <w:lang w:val="en-GB"/>
+        </w:rPr>
+        <w:t>builder.Build</w:t>
+      </w:r>
+      <w:proofErr w:type="spellEnd"/>
+      <w:r>
+        <w:rPr>
+          <w:rFonts w:ascii="Consolas" w:hAnsi="Consolas" w:cs="Consolas"/>
+          <w:color w:val="000000"/>
+          <w:sz w:val="19"/>
+          <w:szCs w:val="19"/>
+          <w:lang w:val="en-GB"/>
+        </w:rPr>
+        <w:t>();</w:t>
+      </w:r>
+    </w:p>
+    <w:p>
+      <w:pPr>
+        <w:autoSpaceDE w:val="0"/>
+        <w:autoSpaceDN w:val="0"/>
+        <w:adjustRightInd w:val="0"/>
+        <w:spacing w:after="0" w:line="240" w:lineRule="auto"/>
+        <w:rPr>
+          <w:rFonts w:ascii="Consolas" w:hAnsi="Consolas" w:cs="Consolas"/>
+          <w:color w:val="000000"/>
+          <w:sz w:val="19"/>
+          <w:szCs w:val="19"/>
+          <w:lang w:val="en-GB"/>
+        </w:rPr>
+      </w:pPr>
+      <w:r>
+        <w:rPr>
+          <w:rFonts w:ascii="Consolas" w:hAnsi="Consolas" w:cs="Consolas"/>
+          <w:color w:val="000000"/>
+          <w:sz w:val="19"/>
+          <w:szCs w:val="19"/>
+          <w:lang w:val="en-GB"/>
+        </w:rPr>
+        <w:t xml:space="preserve">            </w:t>
+      </w:r>
+      <w:r>
+        <w:rPr>
+          <w:rFonts w:ascii="Consolas" w:hAnsi="Consolas" w:cs="Consolas"/>
+          <w:color w:val="008000"/>
+          <w:sz w:val="19"/>
+          <w:szCs w:val="19"/>
+          <w:lang w:val="en-GB"/>
+        </w:rPr>
+        <w:t xml:space="preserve">//Get an instance of the </w:t>
+      </w:r>
+      <w:proofErr w:type="spellStart"/>
+      <w:r>
+        <w:rPr>
+          <w:rFonts w:ascii="Consolas" w:hAnsi="Consolas" w:cs="Consolas"/>
+          <w:color w:val="008000"/>
+          <w:sz w:val="19"/>
+          <w:szCs w:val="19"/>
+          <w:lang w:val="en-GB"/>
+        </w:rPr>
+        <w:t>IJSRuntime</w:t>
+      </w:r>
+      <w:proofErr w:type="spellEnd"/>
+    </w:p>
+    <w:p>
+      <w:pPr>
+        <w:autoSpaceDE w:val="0"/>
+        <w:autoSpaceDN w:val="0"/>
+        <w:adjustRightInd w:val="0"/>
+        <w:spacing w:after="0" w:line="240" w:lineRule="auto"/>
+        <w:rPr>
+          <w:rFonts w:ascii="Consolas" w:hAnsi="Consolas" w:cs="Consolas"/>
+          <w:color w:val="000000"/>
+          <w:sz w:val="19"/>
+          <w:szCs w:val="19"/>
+          <w:lang w:val="en-GB"/>
+        </w:rPr>
+      </w:pPr>
+      <w:r>
+        <w:rPr>
+          <w:rFonts w:ascii="Consolas" w:hAnsi="Consolas" w:cs="Consolas"/>
+          <w:color w:val="000000"/>
+          <w:sz w:val="19"/>
+          <w:szCs w:val="19"/>
+          <w:lang w:val="en-GB"/>
+        </w:rPr>
+        <w:t xml:space="preserve">            </w:t>
+      </w:r>
+      <w:proofErr w:type="spellStart"/>
+      <w:proofErr w:type="gramStart"/>
+      <w:r>
+        <w:rPr>
+          <w:rFonts w:ascii="Consolas" w:hAnsi="Consolas" w:cs="Consolas"/>
+          <w:color w:val="0000FF"/>
+          <w:sz w:val="19"/>
+          <w:szCs w:val="19"/>
+          <w:lang w:val="en-GB"/>
+        </w:rPr>
+        <w:t>var</w:t>
+      </w:r>
+      <w:proofErr w:type="spellEnd"/>
+      <w:proofErr w:type="gramEnd"/>
+      <w:r>
+        <w:rPr>
+          <w:rFonts w:ascii="Consolas" w:hAnsi="Consolas" w:cs="Consolas"/>
+          <w:color w:val="000000"/>
+          <w:sz w:val="19"/>
+          <w:szCs w:val="19"/>
+          <w:lang w:val="en-GB"/>
+        </w:rPr>
+        <w:t xml:space="preserve"> </w:t>
+      </w:r>
+      <w:proofErr w:type="spellStart"/>
+      <w:r>
+        <w:rPr>
+          <w:rFonts w:ascii="Consolas" w:hAnsi="Consolas" w:cs="Consolas"/>
+          <w:color w:val="000000"/>
+          <w:sz w:val="19"/>
+          <w:szCs w:val="19"/>
+          <w:lang w:val="en-GB"/>
+        </w:rPr>
+        <w:t>js</w:t>
+      </w:r>
+      <w:proofErr w:type="spellEnd"/>
+      <w:r>
+        <w:rPr>
+          <w:rFonts w:ascii="Consolas" w:hAnsi="Consolas" w:cs="Consolas"/>
+          <w:color w:val="000000"/>
+          <w:sz w:val="19"/>
+          <w:szCs w:val="19"/>
+          <w:lang w:val="en-GB"/>
+        </w:rPr>
+        <w:t xml:space="preserve"> = </w:t>
+      </w:r>
+      <w:proofErr w:type="spellStart"/>
+      <w:r>
+        <w:rPr>
+          <w:rFonts w:ascii="Consolas" w:hAnsi="Consolas" w:cs="Consolas"/>
+          <w:color w:val="000000"/>
+          <w:sz w:val="19"/>
+          <w:szCs w:val="19"/>
+          <w:lang w:val="en-GB"/>
+        </w:rPr>
+        <w:t>host.Services.GetRequiredService</w:t>
+      </w:r>
+      <w:proofErr w:type="spellEnd"/>
+      <w:r>
+        <w:rPr>
+          <w:rFonts w:ascii="Consolas" w:hAnsi="Consolas" w:cs="Consolas"/>
+          <w:color w:val="000000"/>
+          <w:sz w:val="19"/>
+          <w:szCs w:val="19"/>
+          <w:lang w:val="en-GB"/>
+        </w:rPr>
+        <w:t>&lt;</w:t>
+      </w:r>
+      <w:proofErr w:type="spellStart"/>
+      <w:r>
+        <w:rPr>
+          <w:rFonts w:ascii="Consolas" w:hAnsi="Consolas" w:cs="Consolas"/>
+          <w:color w:val="000000"/>
+          <w:sz w:val="19"/>
+          <w:szCs w:val="19"/>
+          <w:lang w:val="en-GB"/>
+        </w:rPr>
+        <w:t>IJSRuntime</w:t>
+      </w:r>
+      <w:proofErr w:type="spellEnd"/>
+      <w:r>
+        <w:rPr>
+          <w:rFonts w:ascii="Consolas" w:hAnsi="Consolas" w:cs="Consolas"/>
+          <w:color w:val="000000"/>
+          <w:sz w:val="19"/>
+          <w:szCs w:val="19"/>
+          <w:lang w:val="en-GB"/>
+        </w:rPr>
+        <w:t>&gt;();</w:t>
+      </w:r>
+    </w:p>
+    <w:p>
+      <w:pPr>
+        <w:autoSpaceDE w:val="0"/>
+        <w:autoSpaceDN w:val="0"/>
+        <w:adjustRightInd w:val="0"/>
+        <w:spacing w:after="0" w:line="240" w:lineRule="auto"/>
+        <w:rPr>
+          <w:rFonts w:ascii="Consolas" w:hAnsi="Consolas" w:cs="Consolas"/>
+          <w:color w:val="000000"/>
+          <w:sz w:val="19"/>
+          <w:szCs w:val="19"/>
+          <w:lang w:val="en-GB"/>
+        </w:rPr>
+      </w:pPr>
+      <w:r>
+        <w:rPr>
+          <w:rFonts w:ascii="Consolas" w:hAnsi="Consolas" w:cs="Consolas"/>
+          <w:color w:val="000000"/>
+          <w:sz w:val="19"/>
+          <w:szCs w:val="19"/>
+          <w:lang w:val="en-GB"/>
+        </w:rPr>
+        <w:t xml:space="preserve">            </w:t>
+      </w:r>
+      <w:proofErr w:type="spellStart"/>
+      <w:proofErr w:type="gramStart"/>
+      <w:r>
+        <w:rPr>
+          <w:rFonts w:ascii="Consolas" w:hAnsi="Consolas" w:cs="Consolas"/>
+          <w:color w:val="0000FF"/>
+          <w:sz w:val="19"/>
+          <w:szCs w:val="19"/>
+          <w:lang w:val="en-GB"/>
+        </w:rPr>
+        <w:t>var</w:t>
+      </w:r>
+      <w:proofErr w:type="spellEnd"/>
+      <w:proofErr w:type="gramEnd"/>
+      <w:r>
+        <w:rPr>
+          <w:rFonts w:ascii="Consolas" w:hAnsi="Consolas" w:cs="Consolas"/>
+          <w:color w:val="000000"/>
+          <w:sz w:val="19"/>
+          <w:szCs w:val="19"/>
+          <w:lang w:val="en-GB"/>
+        </w:rPr>
+        <w:t xml:space="preserve"> culture = </w:t>
+      </w:r>
+      <w:r>
+        <w:rPr>
+          <w:rFonts w:ascii="Consolas" w:hAnsi="Consolas" w:cs="Consolas"/>
+          <w:color w:val="0000FF"/>
+          <w:sz w:val="19"/>
+          <w:szCs w:val="19"/>
+          <w:lang w:val="en-GB"/>
+        </w:rPr>
+        <w:t>await</w:t>
+      </w:r>
+      <w:r>
+        <w:rPr>
+          <w:rFonts w:ascii="Consolas" w:hAnsi="Consolas" w:cs="Consolas"/>
+          <w:color w:val="000000"/>
+          <w:sz w:val="19"/>
+          <w:szCs w:val="19"/>
+          <w:lang w:val="en-GB"/>
+        </w:rPr>
+        <w:t xml:space="preserve"> </w:t>
+      </w:r>
+      <w:proofErr w:type="spellStart"/>
+      <w:r>
+        <w:rPr>
+          <w:rFonts w:ascii="Consolas" w:hAnsi="Consolas" w:cs="Consolas"/>
+          <w:color w:val="000000"/>
+          <w:sz w:val="19"/>
+          <w:szCs w:val="19"/>
+          <w:lang w:val="en-GB"/>
+        </w:rPr>
+        <w:t>js.InvokeAsync</w:t>
+      </w:r>
+      <w:proofErr w:type="spellEnd"/>
+      <w:r>
+        <w:rPr>
+          <w:rFonts w:ascii="Consolas" w:hAnsi="Consolas" w:cs="Consolas"/>
+          <w:color w:val="000000"/>
+          <w:sz w:val="19"/>
+          <w:szCs w:val="19"/>
+          <w:lang w:val="en-GB"/>
+        </w:rPr>
+        <w:t>&lt;</w:t>
+      </w:r>
+      <w:r>
+        <w:rPr>
+          <w:rFonts w:ascii="Consolas" w:hAnsi="Consolas" w:cs="Consolas"/>
+          <w:color w:val="0000FF"/>
+          <w:sz w:val="19"/>
+          <w:szCs w:val="19"/>
+          <w:lang w:val="en-GB"/>
+        </w:rPr>
+        <w:t>string</w:t>
+      </w:r>
+      <w:r>
+        <w:rPr>
+          <w:rFonts w:ascii="Consolas" w:hAnsi="Consolas" w:cs="Consolas"/>
+          <w:color w:val="000000"/>
+          <w:sz w:val="19"/>
+          <w:szCs w:val="19"/>
+          <w:lang w:val="en-GB"/>
+        </w:rPr>
+        <w:t>&gt;(</w:t>
+      </w:r>
+      <w:r>
+        <w:rPr>
+          <w:rFonts w:ascii="Consolas" w:hAnsi="Consolas" w:cs="Consolas"/>
+          <w:color w:val="A31515"/>
+          <w:sz w:val="19"/>
+          <w:szCs w:val="19"/>
+          <w:lang w:val="en-GB"/>
+        </w:rPr>
+        <w:t>"</w:t>
+      </w:r>
+      <w:proofErr w:type="spellStart"/>
+      <w:r>
+        <w:rPr>
+          <w:rFonts w:ascii="Consolas" w:hAnsi="Consolas" w:cs="Consolas"/>
+          <w:color w:val="A31515"/>
+          <w:sz w:val="19"/>
+          <w:szCs w:val="19"/>
+          <w:lang w:val="en-GB"/>
+        </w:rPr>
+        <w:t>getFromLocalStorage</w:t>
+      </w:r>
+      <w:proofErr w:type="spellEnd"/>
+      <w:r>
+        <w:rPr>
+          <w:rFonts w:ascii="Consolas" w:hAnsi="Consolas" w:cs="Consolas"/>
+          <w:color w:val="A31515"/>
+          <w:sz w:val="19"/>
+          <w:szCs w:val="19"/>
+          <w:lang w:val="en-GB"/>
+        </w:rPr>
+        <w:t>"</w:t>
+      </w:r>
+      <w:r>
+        <w:rPr>
+          <w:rFonts w:ascii="Consolas" w:hAnsi="Consolas" w:cs="Consolas"/>
+          <w:color w:val="000000"/>
+          <w:sz w:val="19"/>
+          <w:szCs w:val="19"/>
+          <w:lang w:val="en-GB"/>
+        </w:rPr>
+        <w:t xml:space="preserve">, </w:t>
+      </w:r>
+      <w:r>
+        <w:rPr>
+          <w:rFonts w:ascii="Consolas" w:hAnsi="Consolas" w:cs="Consolas"/>
+          <w:color w:val="A31515"/>
+          <w:sz w:val="19"/>
+          <w:szCs w:val="19"/>
+          <w:lang w:val="en-GB"/>
+        </w:rPr>
+        <w:t>"culture"</w:t>
+      </w:r>
+      <w:r>
+        <w:rPr>
+          <w:rFonts w:ascii="Consolas" w:hAnsi="Consolas" w:cs="Consolas"/>
+          <w:color w:val="000000"/>
+          <w:sz w:val="19"/>
+          <w:szCs w:val="19"/>
+          <w:lang w:val="en-GB"/>
+        </w:rPr>
+        <w:t>);</w:t>
+      </w:r>
+    </w:p>
+    <w:p>
+      <w:pPr>
+        <w:autoSpaceDE w:val="0"/>
+        <w:autoSpaceDN w:val="0"/>
+        <w:adjustRightInd w:val="0"/>
+        <w:spacing w:after="0" w:line="240" w:lineRule="auto"/>
+        <w:rPr>
+          <w:rFonts w:ascii="Consolas" w:hAnsi="Consolas" w:cs="Consolas"/>
+          <w:color w:val="000000"/>
+          <w:sz w:val="19"/>
+          <w:szCs w:val="19"/>
+          <w:lang w:val="en-GB"/>
+        </w:rPr>
+      </w:pPr>
+      <w:r>
+        <w:rPr>
+          <w:rFonts w:ascii="Consolas" w:hAnsi="Consolas" w:cs="Consolas"/>
+          <w:color w:val="000000"/>
+          <w:sz w:val="19"/>
+          <w:szCs w:val="19"/>
+          <w:lang w:val="en-GB"/>
+        </w:rPr>
+        <w:t xml:space="preserve">            </w:t>
+      </w:r>
+      <w:proofErr w:type="spellStart"/>
+      <w:r>
+        <w:rPr>
+          <w:rFonts w:ascii="Consolas" w:hAnsi="Consolas" w:cs="Consolas"/>
+          <w:color w:val="000000"/>
+          <w:sz w:val="19"/>
+          <w:szCs w:val="19"/>
+          <w:lang w:val="en-GB"/>
+        </w:rPr>
+        <w:t>CultureInfo.DefaultThreadCurrentCulture</w:t>
+      </w:r>
+      <w:proofErr w:type="spellEnd"/>
+      <w:r>
+        <w:rPr>
+          <w:rFonts w:ascii="Consolas" w:hAnsi="Consolas" w:cs="Consolas"/>
+          <w:color w:val="000000"/>
+          <w:sz w:val="19"/>
+          <w:szCs w:val="19"/>
+          <w:lang w:val="en-GB"/>
+        </w:rPr>
+        <w:t xml:space="preserve"> = </w:t>
+      </w:r>
+      <w:proofErr w:type="spellStart"/>
+      <w:r>
+        <w:rPr>
+          <w:rFonts w:ascii="Consolas" w:hAnsi="Consolas" w:cs="Consolas"/>
+          <w:color w:val="000000"/>
+          <w:sz w:val="19"/>
+          <w:szCs w:val="19"/>
+          <w:lang w:val="en-GB"/>
+        </w:rPr>
+        <w:t>CultureInfo.DefaultThreadCurrentUICulture</w:t>
+      </w:r>
+      <w:proofErr w:type="spellEnd"/>
+      <w:r>
+        <w:rPr>
+          <w:rFonts w:ascii="Consolas" w:hAnsi="Consolas" w:cs="Consolas"/>
+          <w:color w:val="000000"/>
+          <w:sz w:val="19"/>
+          <w:szCs w:val="19"/>
+          <w:lang w:val="en-GB"/>
+        </w:rPr>
+        <w:t xml:space="preserve"> =</w:t>
+      </w:r>
+    </w:p>
+    <w:p>
+      <w:pPr>
+        <w:autoSpaceDE w:val="0"/>
+        <w:autoSpaceDN w:val="0"/>
+        <w:adjustRightInd w:val="0"/>
+        <w:spacing w:after="0" w:line="240" w:lineRule="auto"/>
+        <w:rPr>
+          <w:rFonts w:ascii="Consolas" w:hAnsi="Consolas" w:cs="Consolas"/>
+          <w:color w:val="000000"/>
+          <w:sz w:val="19"/>
+          <w:szCs w:val="19"/>
+          <w:lang w:val="en-GB"/>
+        </w:rPr>
+      </w:pPr>
+      <w:r>
+        <w:rPr>
+          <w:rFonts w:ascii="Consolas" w:hAnsi="Consolas" w:cs="Consolas"/>
+          <w:color w:val="000000"/>
+          <w:sz w:val="19"/>
+          <w:szCs w:val="19"/>
+          <w:lang w:val="en-GB"/>
+        </w:rPr>
+        <w:t xml:space="preserve">                </w:t>
+      </w:r>
+      <w:proofErr w:type="gramStart"/>
+      <w:r>
+        <w:rPr>
+          <w:rFonts w:ascii="Consolas" w:hAnsi="Consolas" w:cs="Consolas"/>
+          <w:color w:val="0000FF"/>
+          <w:sz w:val="19"/>
+          <w:szCs w:val="19"/>
+          <w:lang w:val="en-GB"/>
+        </w:rPr>
+        <w:t>null</w:t>
+      </w:r>
+      <w:proofErr w:type="gramEnd"/>
+      <w:r>
+        <w:rPr>
+          <w:rFonts w:ascii="Consolas" w:hAnsi="Consolas" w:cs="Consolas"/>
+          <w:color w:val="000000"/>
+          <w:sz w:val="19"/>
+          <w:szCs w:val="19"/>
+          <w:lang w:val="en-GB"/>
+        </w:rPr>
+        <w:t xml:space="preserve"> == culture ? </w:t>
+      </w:r>
+      <w:proofErr w:type="gramStart"/>
+      <w:r>
+        <w:rPr>
+          <w:rFonts w:ascii="Consolas" w:hAnsi="Consolas" w:cs="Consolas"/>
+          <w:color w:val="0000FF"/>
+          <w:sz w:val="19"/>
+          <w:szCs w:val="19"/>
+          <w:lang w:val="en-GB"/>
+        </w:rPr>
+        <w:t>new</w:t>
+      </w:r>
+      <w:proofErr w:type="gramEnd"/>
+      <w:r>
+        <w:rPr>
+          <w:rFonts w:ascii="Consolas" w:hAnsi="Consolas" w:cs="Consolas"/>
+          <w:color w:val="000000"/>
+          <w:sz w:val="19"/>
+          <w:szCs w:val="19"/>
+          <w:lang w:val="en-GB"/>
+        </w:rPr>
+        <w:t xml:space="preserve"> </w:t>
+      </w:r>
+      <w:proofErr w:type="spellStart"/>
+      <w:r>
+        <w:rPr>
+          <w:rFonts w:ascii="Consolas" w:hAnsi="Consolas" w:cs="Consolas"/>
+          <w:color w:val="000000"/>
+          <w:sz w:val="19"/>
+          <w:szCs w:val="19"/>
+          <w:lang w:val="en-GB"/>
+        </w:rPr>
+        <w:t>CultureInfo</w:t>
+      </w:r>
+      <w:proofErr w:type="spellEnd"/>
+      <w:r>
+        <w:rPr>
+          <w:rFonts w:ascii="Consolas" w:hAnsi="Consolas" w:cs="Consolas"/>
+          <w:color w:val="000000"/>
+          <w:sz w:val="19"/>
+          <w:szCs w:val="19"/>
+          <w:lang w:val="en-GB"/>
+        </w:rPr>
+        <w:t>(</w:t>
+      </w:r>
+      <w:r>
+        <w:rPr>
+          <w:rFonts w:ascii="Consolas" w:hAnsi="Consolas" w:cs="Consolas"/>
+          <w:color w:val="A31515"/>
+          <w:sz w:val="19"/>
+          <w:szCs w:val="19"/>
+          <w:lang w:val="en-GB"/>
+        </w:rPr>
+        <w:t>"</w:t>
+      </w:r>
+      <w:proofErr w:type="spellStart"/>
+      <w:r>
+        <w:rPr>
+          <w:rFonts w:ascii="Consolas" w:hAnsi="Consolas" w:cs="Consolas"/>
+          <w:color w:val="A31515"/>
+          <w:sz w:val="19"/>
+          <w:szCs w:val="19"/>
+          <w:lang w:val="en-GB"/>
+        </w:rPr>
+        <w:t>en</w:t>
+      </w:r>
+      <w:proofErr w:type="spellEnd"/>
+      <w:r>
+        <w:rPr>
+          <w:rFonts w:ascii="Consolas" w:hAnsi="Consolas" w:cs="Consolas"/>
+          <w:color w:val="A31515"/>
+          <w:sz w:val="19"/>
+          <w:szCs w:val="19"/>
+          <w:lang w:val="en-GB"/>
+        </w:rPr>
+        <w:t>-US"</w:t>
+      </w:r>
+      <w:r>
+        <w:rPr>
+          <w:rFonts w:ascii="Consolas" w:hAnsi="Consolas" w:cs="Consolas"/>
+          <w:color w:val="000000"/>
+          <w:sz w:val="19"/>
+          <w:szCs w:val="19"/>
+          <w:lang w:val="en-GB"/>
+        </w:rPr>
+        <w:t xml:space="preserve">) : </w:t>
+      </w:r>
+      <w:r>
+        <w:rPr>
+          <w:rFonts w:ascii="Consolas" w:hAnsi="Consolas" w:cs="Consolas"/>
+          <w:color w:val="0000FF"/>
+          <w:sz w:val="19"/>
+          <w:szCs w:val="19"/>
+          <w:lang w:val="en-GB"/>
+        </w:rPr>
+        <w:t>new</w:t>
+      </w:r>
+      <w:r>
+        <w:rPr>
+          <w:rFonts w:ascii="Consolas" w:hAnsi="Consolas" w:cs="Consolas"/>
+          <w:color w:val="000000"/>
+          <w:sz w:val="19"/>
+          <w:szCs w:val="19"/>
+          <w:lang w:val="en-GB"/>
+        </w:rPr>
+        <w:t xml:space="preserve"> </w:t>
+      </w:r>
+      <w:proofErr w:type="spellStart"/>
+      <w:r>
+        <w:rPr>
+          <w:rFonts w:ascii="Consolas" w:hAnsi="Consolas" w:cs="Consolas"/>
+          <w:color w:val="000000"/>
+          <w:sz w:val="19"/>
+          <w:szCs w:val="19"/>
+          <w:lang w:val="en-GB"/>
+        </w:rPr>
+        <w:t>CultureInfo</w:t>
+      </w:r>
+      <w:proofErr w:type="spellEnd"/>
+      <w:r>
+        <w:rPr>
+          <w:rFonts w:ascii="Consolas" w:hAnsi="Consolas" w:cs="Consolas"/>
+          <w:color w:val="000000"/>
+          <w:sz w:val="19"/>
+          <w:szCs w:val="19"/>
+          <w:lang w:val="en-GB"/>
+        </w:rPr>
+        <w:t>(culture);</w:t>
+      </w:r>
+    </w:p>
+    <w:p>
+      <w:pPr>
+        <w:autoSpaceDE w:val="0"/>
+        <w:autoSpaceDN w:val="0"/>
+        <w:adjustRightInd w:val="0"/>
+        <w:spacing w:after="0" w:line="240" w:lineRule="auto"/>
+        <w:rPr>
+          <w:rFonts w:ascii="Consolas" w:hAnsi="Consolas" w:cs="Consolas"/>
+          <w:color w:val="000000"/>
+          <w:sz w:val="19"/>
+          <w:szCs w:val="19"/>
+          <w:lang w:val="en-GB"/>
+        </w:rPr>
+      </w:pPr>
+    </w:p>
+    <w:p>
+      <w:pPr>
+        <w:autoSpaceDE w:val="0"/>
+        <w:autoSpaceDN w:val="0"/>
+        <w:adjustRightInd w:val="0"/>
+        <w:spacing w:after="0" w:line="240" w:lineRule="auto"/>
+        <w:rPr>
+          <w:rFonts w:ascii="Consolas" w:hAnsi="Consolas" w:cs="Consolas"/>
+          <w:color w:val="000000"/>
+          <w:sz w:val="19"/>
+          <w:szCs w:val="19"/>
+        </w:rPr>
+      </w:pPr>
+      <w:r>
+        <w:rPr>
+          <w:rFonts w:ascii="Consolas" w:hAnsi="Consolas" w:cs="Consolas"/>
+          <w:color w:val="000000"/>
+          <w:sz w:val="19"/>
+          <w:szCs w:val="19"/>
+          <w:lang w:val="en-GB"/>
+        </w:rPr>
+        <w:t xml:space="preserve">            </w:t>
+      </w:r>
+      <w:proofErr w:type="spellStart"/>
+      <w:proofErr w:type="gramStart"/>
+      <w:r>
+        <w:rPr>
+          <w:rFonts w:ascii="Consolas" w:hAnsi="Consolas" w:cs="Consolas"/>
+          <w:color w:val="0000FF"/>
+          <w:sz w:val="19"/>
+          <w:szCs w:val="19"/>
+        </w:rPr>
+        <w:t>await</w:t>
+      </w:r>
+      <w:proofErr w:type="spellEnd"/>
+      <w:proofErr w:type="gramEnd"/>
+      <w:r>
+        <w:rPr>
+          <w:rFonts w:ascii="Consolas" w:hAnsi="Consolas" w:cs="Consolas"/>
+          <w:color w:val="000000"/>
+          <w:sz w:val="19"/>
+          <w:szCs w:val="19"/>
+        </w:rPr>
+        <w:t xml:space="preserve"> </w:t>
+      </w:r>
+      <w:proofErr w:type="spellStart"/>
+      <w:r>
+        <w:rPr>
+          <w:rFonts w:ascii="Consolas" w:hAnsi="Consolas" w:cs="Consolas"/>
+          <w:color w:val="000000"/>
+          <w:sz w:val="19"/>
+          <w:szCs w:val="19"/>
+        </w:rPr>
+        <w:t>host.RunAsync</w:t>
+      </w:r>
+      <w:proofErr w:type="spellEnd"/>
+      <w:r>
+        <w:rPr>
+          <w:rFonts w:ascii="Consolas" w:hAnsi="Consolas" w:cs="Consolas"/>
+          <w:color w:val="000000"/>
+          <w:sz w:val="19"/>
+          <w:szCs w:val="19"/>
+        </w:rPr>
+        <w:t>();</w:t>
+      </w:r>
+    </w:p>
+    <w:p>
+      <w:pPr>
+        <w:tabs>
+          <w:tab w:val="left" w:pos="6840"/>
+        </w:tabs>
+        <w:autoSpaceDE w:val="0"/>
+        <w:autoSpaceDN w:val="0"/>
+        <w:adjustRightInd w:val="0"/>
+        <w:spacing w:after="0" w:line="240" w:lineRule="auto"/>
+        <w:rPr>
+          <w:lang w:val="en-GB"/>
+        </w:rPr>
+      </w:pPr>
+    </w:p>
+    <w:p>
+      <w:pPr>
+        <w:tabs>
+          <w:tab w:val="left" w:pos="6840"/>
+        </w:tabs>
+        <w:autoSpaceDE w:val="0"/>
+        <w:autoSpaceDN w:val="0"/>
+        <w:adjustRightInd w:val="0"/>
+        <w:spacing w:after="0" w:line="240" w:lineRule="auto"/>
+        <w:ind w:left="1276"/>
+        <w:rPr>
+          <w:lang w:val="en-GB"/>
+        </w:rPr>
+      </w:pPr>
+      <w:r>
+        <w:rPr>
+          <w:lang w:val="en-GB"/>
+        </w:rPr>
+        <w:t xml:space="preserve">This helps to get the current culture from the local storage otherwise select the default culture, which in our case is </w:t>
+      </w:r>
+      <w:proofErr w:type="spellStart"/>
+      <w:r>
+        <w:rPr>
+          <w:lang w:val="en-GB"/>
+        </w:rPr>
+        <w:t>en</w:t>
+      </w:r>
+      <w:proofErr w:type="spellEnd"/>
+      <w:r>
+        <w:rPr>
+          <w:lang w:val="en-GB"/>
+        </w:rPr>
+        <w:t>-US.</w:t>
+      </w:r>
     </w:p>
     <w:p>
       <w:pPr>

</xml_diff>